<commit_message>
Replace SEP_Projektmappe_Guppe_I.docx Mario Mai
</commit_message>
<xml_diff>
--- a/SEP_Projektmappe_Guppe_I.docx
+++ b/SEP_Projektmappe_Guppe_I.docx
@@ -10,14 +10,12 @@
           <w:rFonts w:asciiTheme="minorHAnsi" w:hAnsiTheme="minorHAnsi" w:cstheme="minorHAnsi"/>
         </w:rPr>
       </w:pPr>
-      <w:proofErr w:type="gramStart"/>
       <w:r>
         <w:rPr>
           <w:rFonts w:asciiTheme="minorHAnsi" w:hAnsiTheme="minorHAnsi" w:cstheme="minorHAnsi"/>
         </w:rPr>
         <w:t>SEP Projektmappe</w:t>
       </w:r>
-      <w:proofErr w:type="gramEnd"/>
     </w:p>
     <w:p>
       <w:pPr>
@@ -172,8 +170,16 @@
         <w:rPr>
           <w:rFonts w:cstheme="minorHAnsi"/>
         </w:rPr>
-        <w:t>Seher Tezer</w:t>
-      </w:r>
+        <w:t xml:space="preserve">Seher </w:t>
+      </w:r>
+      <w:proofErr w:type="spellStart"/>
+      <w:r>
+        <w:rPr>
+          <w:rFonts w:cstheme="minorHAnsi"/>
+        </w:rPr>
+        <w:t>Tezer</w:t>
+      </w:r>
+      <w:proofErr w:type="spellEnd"/>
     </w:p>
     <w:p>
       <w:pPr>
@@ -768,7 +774,9 @@
             <w:rPr>
               <w:rFonts w:eastAsiaTheme="minorEastAsia"/>
               <w:noProof/>
+              <w:kern w:val="2"/>
               <w:lang w:eastAsia="de-DE"/>
+              <w14:ligatures w14:val="standardContextual"/>
             </w:rPr>
           </w:pPr>
           <w:r>
@@ -789,7 +797,7 @@
             </w:rPr>
             <w:fldChar w:fldCharType="separate"/>
           </w:r>
-          <w:hyperlink w:anchor="_Toc115257124" w:history="1">
+          <w:hyperlink w:anchor="_Toc148525188" w:history="1">
             <w:r>
               <w:rPr>
                 <w:rStyle w:val="Hyperlink"/>
@@ -817,7 +825,7 @@
                 <w:noProof/>
                 <w:webHidden/>
               </w:rPr>
-              <w:instrText xml:space="preserve"> PAGEREF _Toc115257124 \h </w:instrText>
+              <w:instrText xml:space="preserve"> PAGEREF _Toc148525188 \h </w:instrText>
             </w:r>
             <w:r>
               <w:rPr>
@@ -857,10 +865,12 @@
             <w:rPr>
               <w:rFonts w:eastAsiaTheme="minorEastAsia"/>
               <w:noProof/>
+              <w:kern w:val="2"/>
               <w:lang w:eastAsia="de-DE"/>
+              <w14:ligatures w14:val="standardContextual"/>
             </w:rPr>
           </w:pPr>
-          <w:hyperlink w:anchor="_Toc115257125" w:history="1">
+          <w:hyperlink w:anchor="_Toc148525189" w:history="1">
             <w:r>
               <w:rPr>
                 <w:rStyle w:val="Hyperlink"/>
@@ -888,7 +898,7 @@
                 <w:noProof/>
                 <w:webHidden/>
               </w:rPr>
-              <w:instrText xml:space="preserve"> PAGEREF _Toc115257125 \h </w:instrText>
+              <w:instrText xml:space="preserve"> PAGEREF _Toc148525189 \h </w:instrText>
             </w:r>
             <w:r>
               <w:rPr>
@@ -908,7 +918,7 @@
                 <w:noProof/>
                 <w:webHidden/>
               </w:rPr>
-              <w:t>5</w:t>
+              <w:t>7</w:t>
             </w:r>
             <w:r>
               <w:rPr>
@@ -928,10 +938,12 @@
             <w:rPr>
               <w:rFonts w:eastAsiaTheme="minorEastAsia"/>
               <w:noProof/>
+              <w:kern w:val="2"/>
               <w:lang w:eastAsia="de-DE"/>
+              <w14:ligatures w14:val="standardContextual"/>
             </w:rPr>
           </w:pPr>
-          <w:hyperlink w:anchor="_Toc115257126" w:history="1">
+          <w:hyperlink w:anchor="_Toc148525190" w:history="1">
             <w:r>
               <w:rPr>
                 <w:rStyle w:val="Hyperlink"/>
@@ -959,7 +971,7 @@
                 <w:noProof/>
                 <w:webHidden/>
               </w:rPr>
-              <w:instrText xml:space="preserve"> PAGEREF _Toc115257126 \h </w:instrText>
+              <w:instrText xml:space="preserve"> PAGEREF _Toc148525190 \h </w:instrText>
             </w:r>
             <w:r>
               <w:rPr>
@@ -979,7 +991,7 @@
                 <w:noProof/>
                 <w:webHidden/>
               </w:rPr>
-              <w:t>5</w:t>
+              <w:t>7</w:t>
             </w:r>
             <w:r>
               <w:rPr>
@@ -999,10 +1011,12 @@
             <w:rPr>
               <w:rFonts w:eastAsiaTheme="minorEastAsia"/>
               <w:noProof/>
+              <w:kern w:val="2"/>
               <w:lang w:eastAsia="de-DE"/>
+              <w14:ligatures w14:val="standardContextual"/>
             </w:rPr>
           </w:pPr>
-          <w:hyperlink w:anchor="_Toc115257127" w:history="1">
+          <w:hyperlink w:anchor="_Toc148525191" w:history="1">
             <w:r>
               <w:rPr>
                 <w:rStyle w:val="Hyperlink"/>
@@ -1030,7 +1044,7 @@
                 <w:noProof/>
                 <w:webHidden/>
               </w:rPr>
-              <w:instrText xml:space="preserve"> PAGEREF _Toc115257127 \h </w:instrText>
+              <w:instrText xml:space="preserve"> PAGEREF _Toc148525191 \h </w:instrText>
             </w:r>
             <w:r>
               <w:rPr>
@@ -1050,7 +1064,7 @@
                 <w:noProof/>
                 <w:webHidden/>
               </w:rPr>
-              <w:t>6</w:t>
+              <w:t>8</w:t>
             </w:r>
             <w:r>
               <w:rPr>
@@ -1070,10 +1084,12 @@
             <w:rPr>
               <w:rFonts w:eastAsiaTheme="minorEastAsia"/>
               <w:noProof/>
+              <w:kern w:val="2"/>
               <w:lang w:eastAsia="de-DE"/>
+              <w14:ligatures w14:val="standardContextual"/>
             </w:rPr>
           </w:pPr>
-          <w:hyperlink w:anchor="_Toc115257128" w:history="1">
+          <w:hyperlink w:anchor="_Toc148525192" w:history="1">
             <w:r>
               <w:rPr>
                 <w:rStyle w:val="Hyperlink"/>
@@ -1101,7 +1117,7 @@
                 <w:noProof/>
                 <w:webHidden/>
               </w:rPr>
-              <w:instrText xml:space="preserve"> PAGEREF _Toc115257128 \h </w:instrText>
+              <w:instrText xml:space="preserve"> PAGEREF _Toc148525192 \h </w:instrText>
             </w:r>
             <w:r>
               <w:rPr>
@@ -1121,7 +1137,7 @@
                 <w:noProof/>
                 <w:webHidden/>
               </w:rPr>
-              <w:t>7</w:t>
+              <w:t>9</w:t>
             </w:r>
             <w:r>
               <w:rPr>
@@ -1141,10 +1157,12 @@
             <w:rPr>
               <w:rFonts w:eastAsiaTheme="minorEastAsia"/>
               <w:noProof/>
+              <w:kern w:val="2"/>
               <w:lang w:eastAsia="de-DE"/>
+              <w14:ligatures w14:val="standardContextual"/>
             </w:rPr>
           </w:pPr>
-          <w:hyperlink w:anchor="_Toc115257129" w:history="1">
+          <w:hyperlink w:anchor="_Toc148525193" w:history="1">
             <w:r>
               <w:rPr>
                 <w:rStyle w:val="Hyperlink"/>
@@ -1172,7 +1190,7 @@
                 <w:noProof/>
                 <w:webHidden/>
               </w:rPr>
-              <w:instrText xml:space="preserve"> PAGEREF _Toc115257129 \h </w:instrText>
+              <w:instrText xml:space="preserve"> PAGEREF _Toc148525193 \h </w:instrText>
             </w:r>
             <w:r>
               <w:rPr>
@@ -1192,7 +1210,7 @@
                 <w:noProof/>
                 <w:webHidden/>
               </w:rPr>
-              <w:t>7</w:t>
+              <w:t>9</w:t>
             </w:r>
             <w:r>
               <w:rPr>
@@ -1212,10 +1230,12 @@
             <w:rPr>
               <w:rFonts w:eastAsiaTheme="minorEastAsia"/>
               <w:noProof/>
+              <w:kern w:val="2"/>
               <w:lang w:eastAsia="de-DE"/>
+              <w14:ligatures w14:val="standardContextual"/>
             </w:rPr>
           </w:pPr>
-          <w:hyperlink w:anchor="_Toc115257130" w:history="1">
+          <w:hyperlink w:anchor="_Toc148525194" w:history="1">
             <w:r>
               <w:rPr>
                 <w:rStyle w:val="Hyperlink"/>
@@ -1243,7 +1263,7 @@
                 <w:noProof/>
                 <w:webHidden/>
               </w:rPr>
-              <w:instrText xml:space="preserve"> PAGEREF _Toc115257130 \h </w:instrText>
+              <w:instrText xml:space="preserve"> PAGEREF _Toc148525194 \h </w:instrText>
             </w:r>
             <w:r>
               <w:rPr>
@@ -1263,7 +1283,7 @@
                 <w:noProof/>
                 <w:webHidden/>
               </w:rPr>
-              <w:t>7</w:t>
+              <w:t>9</w:t>
             </w:r>
             <w:r>
               <w:rPr>
@@ -1283,10 +1303,12 @@
             <w:rPr>
               <w:rFonts w:eastAsiaTheme="minorEastAsia"/>
               <w:noProof/>
+              <w:kern w:val="2"/>
               <w:lang w:eastAsia="de-DE"/>
+              <w14:ligatures w14:val="standardContextual"/>
             </w:rPr>
           </w:pPr>
-          <w:hyperlink w:anchor="_Toc115257131" w:history="1">
+          <w:hyperlink w:anchor="_Toc148525195" w:history="1">
             <w:r>
               <w:rPr>
                 <w:rStyle w:val="Hyperlink"/>
@@ -1314,7 +1336,7 @@
                 <w:noProof/>
                 <w:webHidden/>
               </w:rPr>
-              <w:instrText xml:space="preserve"> PAGEREF _Toc115257131 \h </w:instrText>
+              <w:instrText xml:space="preserve"> PAGEREF _Toc148525195 \h </w:instrText>
             </w:r>
             <w:r>
               <w:rPr>
@@ -1334,7 +1356,7 @@
                 <w:noProof/>
                 <w:webHidden/>
               </w:rPr>
-              <w:t>8</w:t>
+              <w:t>10</w:t>
             </w:r>
             <w:r>
               <w:rPr>
@@ -1354,10 +1376,12 @@
             <w:rPr>
               <w:rFonts w:eastAsiaTheme="minorEastAsia"/>
               <w:noProof/>
+              <w:kern w:val="2"/>
               <w:lang w:eastAsia="de-DE"/>
+              <w14:ligatures w14:val="standardContextual"/>
             </w:rPr>
           </w:pPr>
-          <w:hyperlink w:anchor="_Toc115257132" w:history="1">
+          <w:hyperlink w:anchor="_Toc148525196" w:history="1">
             <w:r>
               <w:rPr>
                 <w:rStyle w:val="Hyperlink"/>
@@ -1385,7 +1409,7 @@
                 <w:noProof/>
                 <w:webHidden/>
               </w:rPr>
-              <w:instrText xml:space="preserve"> PAGEREF _Toc115257132 \h </w:instrText>
+              <w:instrText xml:space="preserve"> PAGEREF _Toc148525196 \h </w:instrText>
             </w:r>
             <w:r>
               <w:rPr>
@@ -1405,7 +1429,7 @@
                 <w:noProof/>
                 <w:webHidden/>
               </w:rPr>
-              <w:t>9</w:t>
+              <w:t>11</w:t>
             </w:r>
             <w:r>
               <w:rPr>
@@ -1425,10 +1449,12 @@
             <w:rPr>
               <w:rFonts w:eastAsiaTheme="minorEastAsia"/>
               <w:noProof/>
+              <w:kern w:val="2"/>
               <w:lang w:eastAsia="de-DE"/>
+              <w14:ligatures w14:val="standardContextual"/>
             </w:rPr>
           </w:pPr>
-          <w:hyperlink w:anchor="_Toc115257133" w:history="1">
+          <w:hyperlink w:anchor="_Toc148525197" w:history="1">
             <w:r>
               <w:rPr>
                 <w:rStyle w:val="Hyperlink"/>
@@ -1456,7 +1482,7 @@
                 <w:noProof/>
                 <w:webHidden/>
               </w:rPr>
-              <w:instrText xml:space="preserve"> PAGEREF _Toc115257133 \h </w:instrText>
+              <w:instrText xml:space="preserve"> PAGEREF _Toc148525197 \h </w:instrText>
             </w:r>
             <w:r>
               <w:rPr>
@@ -1476,7 +1502,7 @@
                 <w:noProof/>
                 <w:webHidden/>
               </w:rPr>
-              <w:t>11</w:t>
+              <w:t>13</w:t>
             </w:r>
             <w:r>
               <w:rPr>
@@ -1496,10 +1522,12 @@
             <w:rPr>
               <w:rFonts w:eastAsiaTheme="minorEastAsia"/>
               <w:noProof/>
+              <w:kern w:val="2"/>
               <w:lang w:eastAsia="de-DE"/>
+              <w14:ligatures w14:val="standardContextual"/>
             </w:rPr>
           </w:pPr>
-          <w:hyperlink w:anchor="_Toc115257134" w:history="1">
+          <w:hyperlink w:anchor="_Toc148525198" w:history="1">
             <w:r>
               <w:rPr>
                 <w:rStyle w:val="Hyperlink"/>
@@ -1527,7 +1555,7 @@
                 <w:noProof/>
                 <w:webHidden/>
               </w:rPr>
-              <w:instrText xml:space="preserve"> PAGEREF _Toc115257134 \h </w:instrText>
+              <w:instrText xml:space="preserve"> PAGEREF _Toc148525198 \h </w:instrText>
             </w:r>
             <w:r>
               <w:rPr>
@@ -1547,7 +1575,7 @@
                 <w:noProof/>
                 <w:webHidden/>
               </w:rPr>
-              <w:t>11</w:t>
+              <w:t>13</w:t>
             </w:r>
             <w:r>
               <w:rPr>
@@ -1567,10 +1595,12 @@
             <w:rPr>
               <w:rFonts w:eastAsiaTheme="minorEastAsia"/>
               <w:noProof/>
+              <w:kern w:val="2"/>
               <w:lang w:eastAsia="de-DE"/>
+              <w14:ligatures w14:val="standardContextual"/>
             </w:rPr>
           </w:pPr>
-          <w:hyperlink w:anchor="_Toc115257135" w:history="1">
+          <w:hyperlink w:anchor="_Toc148525199" w:history="1">
             <w:r>
               <w:rPr>
                 <w:rStyle w:val="Hyperlink"/>
@@ -1598,7 +1628,7 @@
                 <w:noProof/>
                 <w:webHidden/>
               </w:rPr>
-              <w:instrText xml:space="preserve"> PAGEREF _Toc115257135 \h </w:instrText>
+              <w:instrText xml:space="preserve"> PAGEREF _Toc148525199 \h </w:instrText>
             </w:r>
             <w:r>
               <w:rPr>
@@ -1618,7 +1648,7 @@
                 <w:noProof/>
                 <w:webHidden/>
               </w:rPr>
-              <w:t>11</w:t>
+              <w:t>13</w:t>
             </w:r>
             <w:r>
               <w:rPr>
@@ -1638,10 +1668,12 @@
             <w:rPr>
               <w:rFonts w:eastAsiaTheme="minorEastAsia"/>
               <w:noProof/>
+              <w:kern w:val="2"/>
               <w:lang w:eastAsia="de-DE"/>
+              <w14:ligatures w14:val="standardContextual"/>
             </w:rPr>
           </w:pPr>
-          <w:hyperlink w:anchor="_Toc115257136" w:history="1">
+          <w:hyperlink w:anchor="_Toc148525200" w:history="1">
             <w:r>
               <w:rPr>
                 <w:rStyle w:val="Hyperlink"/>
@@ -1669,7 +1701,7 @@
                 <w:noProof/>
                 <w:webHidden/>
               </w:rPr>
-              <w:instrText xml:space="preserve"> PAGEREF _Toc115257136 \h </w:instrText>
+              <w:instrText xml:space="preserve"> PAGEREF _Toc148525200 \h </w:instrText>
             </w:r>
             <w:r>
               <w:rPr>
@@ -1689,7 +1721,7 @@
                 <w:noProof/>
                 <w:webHidden/>
               </w:rPr>
-              <w:t>12</w:t>
+              <w:t>14</w:t>
             </w:r>
             <w:r>
               <w:rPr>
@@ -1709,10 +1741,12 @@
             <w:rPr>
               <w:rFonts w:eastAsiaTheme="minorEastAsia"/>
               <w:noProof/>
+              <w:kern w:val="2"/>
               <w:lang w:eastAsia="de-DE"/>
+              <w14:ligatures w14:val="standardContextual"/>
             </w:rPr>
           </w:pPr>
-          <w:hyperlink w:anchor="_Toc115257137" w:history="1">
+          <w:hyperlink w:anchor="_Toc148525201" w:history="1">
             <w:r>
               <w:rPr>
                 <w:rStyle w:val="Hyperlink"/>
@@ -1740,7 +1774,7 @@
                 <w:noProof/>
                 <w:webHidden/>
               </w:rPr>
-              <w:instrText xml:space="preserve"> PAGEREF _Toc115257137 \h </w:instrText>
+              <w:instrText xml:space="preserve"> PAGEREF _Toc148525201 \h </w:instrText>
             </w:r>
             <w:r>
               <w:rPr>
@@ -1760,7 +1794,7 @@
                 <w:noProof/>
                 <w:webHidden/>
               </w:rPr>
-              <w:t>12</w:t>
+              <w:t>14</w:t>
             </w:r>
             <w:r>
               <w:rPr>
@@ -1780,10 +1814,12 @@
             <w:rPr>
               <w:rFonts w:eastAsiaTheme="minorEastAsia"/>
               <w:noProof/>
+              <w:kern w:val="2"/>
               <w:lang w:eastAsia="de-DE"/>
+              <w14:ligatures w14:val="standardContextual"/>
             </w:rPr>
           </w:pPr>
-          <w:hyperlink w:anchor="_Toc115257138" w:history="1">
+          <w:hyperlink w:anchor="_Toc148525202" w:history="1">
             <w:r>
               <w:rPr>
                 <w:rStyle w:val="Hyperlink"/>
@@ -1811,7 +1847,7 @@
                 <w:noProof/>
                 <w:webHidden/>
               </w:rPr>
-              <w:instrText xml:space="preserve"> PAGEREF _Toc115257138 \h </w:instrText>
+              <w:instrText xml:space="preserve"> PAGEREF _Toc148525202 \h </w:instrText>
             </w:r>
             <w:r>
               <w:rPr>
@@ -1831,7 +1867,7 @@
                 <w:noProof/>
                 <w:webHidden/>
               </w:rPr>
-              <w:t>12</w:t>
+              <w:t>14</w:t>
             </w:r>
             <w:r>
               <w:rPr>
@@ -1851,10 +1887,12 @@
             <w:rPr>
               <w:rFonts w:eastAsiaTheme="minorEastAsia"/>
               <w:noProof/>
+              <w:kern w:val="2"/>
               <w:lang w:eastAsia="de-DE"/>
+              <w14:ligatures w14:val="standardContextual"/>
             </w:rPr>
           </w:pPr>
-          <w:hyperlink w:anchor="_Toc115257139" w:history="1">
+          <w:hyperlink w:anchor="_Toc148525203" w:history="1">
             <w:r>
               <w:rPr>
                 <w:rStyle w:val="Hyperlink"/>
@@ -1882,7 +1920,7 @@
                 <w:noProof/>
                 <w:webHidden/>
               </w:rPr>
-              <w:instrText xml:space="preserve"> PAGEREF _Toc115257139 \h </w:instrText>
+              <w:instrText xml:space="preserve"> PAGEREF _Toc148525203 \h </w:instrText>
             </w:r>
             <w:r>
               <w:rPr>
@@ -1902,7 +1940,7 @@
                 <w:noProof/>
                 <w:webHidden/>
               </w:rPr>
-              <w:t>13</w:t>
+              <w:t>15</w:t>
             </w:r>
             <w:r>
               <w:rPr>
@@ -1922,10 +1960,12 @@
             <w:rPr>
               <w:rFonts w:eastAsiaTheme="minorEastAsia"/>
               <w:noProof/>
+              <w:kern w:val="2"/>
               <w:lang w:eastAsia="de-DE"/>
+              <w14:ligatures w14:val="standardContextual"/>
             </w:rPr>
           </w:pPr>
-          <w:hyperlink w:anchor="_Toc115257140" w:history="1">
+          <w:hyperlink w:anchor="_Toc148525204" w:history="1">
             <w:r>
               <w:rPr>
                 <w:rStyle w:val="Hyperlink"/>
@@ -1953,7 +1993,7 @@
                 <w:noProof/>
                 <w:webHidden/>
               </w:rPr>
-              <w:instrText xml:space="preserve"> PAGEREF _Toc115257140 \h </w:instrText>
+              <w:instrText xml:space="preserve"> PAGEREF _Toc148525204 \h </w:instrText>
             </w:r>
             <w:r>
               <w:rPr>
@@ -1973,7 +2013,7 @@
                 <w:noProof/>
                 <w:webHidden/>
               </w:rPr>
-              <w:t>14</w:t>
+              <w:t>16</w:t>
             </w:r>
             <w:r>
               <w:rPr>
@@ -1993,10 +2033,12 @@
             <w:rPr>
               <w:rFonts w:eastAsiaTheme="minorEastAsia"/>
               <w:noProof/>
+              <w:kern w:val="2"/>
               <w:lang w:eastAsia="de-DE"/>
+              <w14:ligatures w14:val="standardContextual"/>
             </w:rPr>
           </w:pPr>
-          <w:hyperlink w:anchor="_Toc115257141" w:history="1">
+          <w:hyperlink w:anchor="_Toc148525205" w:history="1">
             <w:r>
               <w:rPr>
                 <w:rStyle w:val="Hyperlink"/>
@@ -2024,7 +2066,7 @@
                 <w:noProof/>
                 <w:webHidden/>
               </w:rPr>
-              <w:instrText xml:space="preserve"> PAGEREF _Toc115257141 \h </w:instrText>
+              <w:instrText xml:space="preserve"> PAGEREF _Toc148525205 \h </w:instrText>
             </w:r>
             <w:r>
               <w:rPr>
@@ -2044,7 +2086,7 @@
                 <w:noProof/>
                 <w:webHidden/>
               </w:rPr>
-              <w:t>14</w:t>
+              <w:t>16</w:t>
             </w:r>
             <w:r>
               <w:rPr>
@@ -2064,10 +2106,12 @@
             <w:rPr>
               <w:rFonts w:eastAsiaTheme="minorEastAsia"/>
               <w:noProof/>
+              <w:kern w:val="2"/>
               <w:lang w:eastAsia="de-DE"/>
+              <w14:ligatures w14:val="standardContextual"/>
             </w:rPr>
           </w:pPr>
-          <w:hyperlink w:anchor="_Toc115257142" w:history="1">
+          <w:hyperlink w:anchor="_Toc148525206" w:history="1">
             <w:r>
               <w:rPr>
                 <w:rStyle w:val="Hyperlink"/>
@@ -2095,7 +2139,7 @@
                 <w:noProof/>
                 <w:webHidden/>
               </w:rPr>
-              <w:instrText xml:space="preserve"> PAGEREF _Toc115257142 \h </w:instrText>
+              <w:instrText xml:space="preserve"> PAGEREF _Toc148525206 \h </w:instrText>
             </w:r>
             <w:r>
               <w:rPr>
@@ -2115,7 +2159,7 @@
                 <w:noProof/>
                 <w:webHidden/>
               </w:rPr>
-              <w:t>15</w:t>
+              <w:t>17</w:t>
             </w:r>
             <w:r>
               <w:rPr>
@@ -2135,10 +2179,12 @@
             <w:rPr>
               <w:rFonts w:eastAsiaTheme="minorEastAsia"/>
               <w:noProof/>
+              <w:kern w:val="2"/>
               <w:lang w:eastAsia="de-DE"/>
+              <w14:ligatures w14:val="standardContextual"/>
             </w:rPr>
           </w:pPr>
-          <w:hyperlink w:anchor="_Toc115257143" w:history="1">
+          <w:hyperlink w:anchor="_Toc148525207" w:history="1">
             <w:r>
               <w:rPr>
                 <w:rStyle w:val="Hyperlink"/>
@@ -2166,7 +2212,7 @@
                 <w:noProof/>
                 <w:webHidden/>
               </w:rPr>
-              <w:instrText xml:space="preserve"> PAGEREF _Toc115257143 \h </w:instrText>
+              <w:instrText xml:space="preserve"> PAGEREF _Toc148525207 \h </w:instrText>
             </w:r>
             <w:r>
               <w:rPr>
@@ -2186,7 +2232,7 @@
                 <w:noProof/>
                 <w:webHidden/>
               </w:rPr>
-              <w:t>15</w:t>
+              <w:t>17</w:t>
             </w:r>
             <w:r>
               <w:rPr>
@@ -2206,10 +2252,12 @@
             <w:rPr>
               <w:rFonts w:eastAsiaTheme="minorEastAsia"/>
               <w:noProof/>
+              <w:kern w:val="2"/>
               <w:lang w:eastAsia="de-DE"/>
+              <w14:ligatures w14:val="standardContextual"/>
             </w:rPr>
           </w:pPr>
-          <w:hyperlink w:anchor="_Toc115257144" w:history="1">
+          <w:hyperlink w:anchor="_Toc148525208" w:history="1">
             <w:r>
               <w:rPr>
                 <w:rStyle w:val="Hyperlink"/>
@@ -2237,7 +2285,7 @@
                 <w:noProof/>
                 <w:webHidden/>
               </w:rPr>
-              <w:instrText xml:space="preserve"> PAGEREF _Toc115257144 \h </w:instrText>
+              <w:instrText xml:space="preserve"> PAGEREF _Toc148525208 \h </w:instrText>
             </w:r>
             <w:r>
               <w:rPr>
@@ -2257,7 +2305,7 @@
                 <w:noProof/>
                 <w:webHidden/>
               </w:rPr>
-              <w:t>15</w:t>
+              <w:t>17</w:t>
             </w:r>
             <w:r>
               <w:rPr>
@@ -2277,10 +2325,12 @@
             <w:rPr>
               <w:rFonts w:eastAsiaTheme="minorEastAsia"/>
               <w:noProof/>
+              <w:kern w:val="2"/>
               <w:lang w:eastAsia="de-DE"/>
+              <w14:ligatures w14:val="standardContextual"/>
             </w:rPr>
           </w:pPr>
-          <w:hyperlink w:anchor="_Toc115257145" w:history="1">
+          <w:hyperlink w:anchor="_Toc148525209" w:history="1">
             <w:r>
               <w:rPr>
                 <w:rStyle w:val="Hyperlink"/>
@@ -2308,7 +2358,7 @@
                 <w:noProof/>
                 <w:webHidden/>
               </w:rPr>
-              <w:instrText xml:space="preserve"> PAGEREF _Toc115257145 \h </w:instrText>
+              <w:instrText xml:space="preserve"> PAGEREF _Toc148525209 \h </w:instrText>
             </w:r>
             <w:r>
               <w:rPr>
@@ -2328,7 +2378,7 @@
                 <w:noProof/>
                 <w:webHidden/>
               </w:rPr>
-              <w:t>16</w:t>
+              <w:t>18</w:t>
             </w:r>
             <w:r>
               <w:rPr>
@@ -2348,10 +2398,12 @@
             <w:rPr>
               <w:rFonts w:eastAsiaTheme="minorEastAsia"/>
               <w:noProof/>
+              <w:kern w:val="2"/>
               <w:lang w:eastAsia="de-DE"/>
+              <w14:ligatures w14:val="standardContextual"/>
             </w:rPr>
           </w:pPr>
-          <w:hyperlink w:anchor="_Toc115257146" w:history="1">
+          <w:hyperlink w:anchor="_Toc148525210" w:history="1">
             <w:r>
               <w:rPr>
                 <w:rStyle w:val="Hyperlink"/>
@@ -2379,7 +2431,7 @@
                 <w:noProof/>
                 <w:webHidden/>
               </w:rPr>
-              <w:instrText xml:space="preserve"> PAGEREF _Toc115257146 \h </w:instrText>
+              <w:instrText xml:space="preserve"> PAGEREF _Toc148525210 \h </w:instrText>
             </w:r>
             <w:r>
               <w:rPr>
@@ -2399,7 +2451,7 @@
                 <w:noProof/>
                 <w:webHidden/>
               </w:rPr>
-              <w:t>16</w:t>
+              <w:t>18</w:t>
             </w:r>
             <w:r>
               <w:rPr>
@@ -2419,10 +2471,12 @@
             <w:rPr>
               <w:rFonts w:eastAsiaTheme="minorEastAsia"/>
               <w:noProof/>
+              <w:kern w:val="2"/>
               <w:lang w:eastAsia="de-DE"/>
+              <w14:ligatures w14:val="standardContextual"/>
             </w:rPr>
           </w:pPr>
-          <w:hyperlink w:anchor="_Toc115257147" w:history="1">
+          <w:hyperlink w:anchor="_Toc148525211" w:history="1">
             <w:r>
               <w:rPr>
                 <w:rStyle w:val="Hyperlink"/>
@@ -2450,7 +2504,7 @@
                 <w:noProof/>
                 <w:webHidden/>
               </w:rPr>
-              <w:instrText xml:space="preserve"> PAGEREF _Toc115257147 \h </w:instrText>
+              <w:instrText xml:space="preserve"> PAGEREF _Toc148525211 \h </w:instrText>
             </w:r>
             <w:r>
               <w:rPr>
@@ -2470,7 +2524,7 @@
                 <w:noProof/>
                 <w:webHidden/>
               </w:rPr>
-              <w:t>16</w:t>
+              <w:t>18</w:t>
             </w:r>
             <w:r>
               <w:rPr>
@@ -2490,10 +2544,12 @@
             <w:rPr>
               <w:rFonts w:eastAsiaTheme="minorEastAsia"/>
               <w:noProof/>
+              <w:kern w:val="2"/>
               <w:lang w:eastAsia="de-DE"/>
+              <w14:ligatures w14:val="standardContextual"/>
             </w:rPr>
           </w:pPr>
-          <w:hyperlink w:anchor="_Toc115257148" w:history="1">
+          <w:hyperlink w:anchor="_Toc148525212" w:history="1">
             <w:r>
               <w:rPr>
                 <w:rStyle w:val="Hyperlink"/>
@@ -2521,7 +2577,7 @@
                 <w:noProof/>
                 <w:webHidden/>
               </w:rPr>
-              <w:instrText xml:space="preserve"> PAGEREF _Toc115257148 \h </w:instrText>
+              <w:instrText xml:space="preserve"> PAGEREF _Toc148525212 \h </w:instrText>
             </w:r>
             <w:r>
               <w:rPr>
@@ -2541,7 +2597,7 @@
                 <w:noProof/>
                 <w:webHidden/>
               </w:rPr>
-              <w:t>17</w:t>
+              <w:t>19</w:t>
             </w:r>
             <w:r>
               <w:rPr>
@@ -2561,10 +2617,12 @@
             <w:rPr>
               <w:rFonts w:eastAsiaTheme="minorEastAsia"/>
               <w:noProof/>
+              <w:kern w:val="2"/>
               <w:lang w:eastAsia="de-DE"/>
+              <w14:ligatures w14:val="standardContextual"/>
             </w:rPr>
           </w:pPr>
-          <w:hyperlink w:anchor="_Toc115257149" w:history="1">
+          <w:hyperlink w:anchor="_Toc148525213" w:history="1">
             <w:r>
               <w:rPr>
                 <w:rStyle w:val="Hyperlink"/>
@@ -2592,7 +2650,7 @@
                 <w:noProof/>
                 <w:webHidden/>
               </w:rPr>
-              <w:instrText xml:space="preserve"> PAGEREF _Toc115257149 \h </w:instrText>
+              <w:instrText xml:space="preserve"> PAGEREF _Toc148525213 \h </w:instrText>
             </w:r>
             <w:r>
               <w:rPr>
@@ -2612,7 +2670,7 @@
                 <w:noProof/>
                 <w:webHidden/>
               </w:rPr>
-              <w:t>18</w:t>
+              <w:t>20</w:t>
             </w:r>
             <w:r>
               <w:rPr>
@@ -2632,10 +2690,12 @@
             <w:rPr>
               <w:rFonts w:eastAsiaTheme="minorEastAsia"/>
               <w:noProof/>
+              <w:kern w:val="2"/>
               <w:lang w:eastAsia="de-DE"/>
+              <w14:ligatures w14:val="standardContextual"/>
             </w:rPr>
           </w:pPr>
-          <w:hyperlink w:anchor="_Toc115257150" w:history="1">
+          <w:hyperlink w:anchor="_Toc148525214" w:history="1">
             <w:r>
               <w:rPr>
                 <w:rStyle w:val="Hyperlink"/>
@@ -2663,7 +2723,7 @@
                 <w:noProof/>
                 <w:webHidden/>
               </w:rPr>
-              <w:instrText xml:space="preserve"> PAGEREF _Toc115257150 \h </w:instrText>
+              <w:instrText xml:space="preserve"> PAGEREF _Toc148525214 \h </w:instrText>
             </w:r>
             <w:r>
               <w:rPr>
@@ -2683,7 +2743,7 @@
                 <w:noProof/>
                 <w:webHidden/>
               </w:rPr>
-              <w:t>18</w:t>
+              <w:t>20</w:t>
             </w:r>
             <w:r>
               <w:rPr>
@@ -2703,10 +2763,12 @@
             <w:rPr>
               <w:rFonts w:eastAsiaTheme="minorEastAsia"/>
               <w:noProof/>
+              <w:kern w:val="2"/>
               <w:lang w:eastAsia="de-DE"/>
+              <w14:ligatures w14:val="standardContextual"/>
             </w:rPr>
           </w:pPr>
-          <w:hyperlink w:anchor="_Toc115257151" w:history="1">
+          <w:hyperlink w:anchor="_Toc148525215" w:history="1">
             <w:r>
               <w:rPr>
                 <w:rStyle w:val="Hyperlink"/>
@@ -2734,7 +2796,7 @@
                 <w:noProof/>
                 <w:webHidden/>
               </w:rPr>
-              <w:instrText xml:space="preserve"> PAGEREF _Toc115257151 \h </w:instrText>
+              <w:instrText xml:space="preserve"> PAGEREF _Toc148525215 \h </w:instrText>
             </w:r>
             <w:r>
               <w:rPr>
@@ -2754,7 +2816,7 @@
                 <w:noProof/>
                 <w:webHidden/>
               </w:rPr>
-              <w:t>19</w:t>
+              <w:t>21</w:t>
             </w:r>
             <w:r>
               <w:rPr>
@@ -2774,10 +2836,12 @@
             <w:rPr>
               <w:rFonts w:eastAsiaTheme="minorEastAsia"/>
               <w:noProof/>
+              <w:kern w:val="2"/>
               <w:lang w:eastAsia="de-DE"/>
+              <w14:ligatures w14:val="standardContextual"/>
             </w:rPr>
           </w:pPr>
-          <w:hyperlink w:anchor="_Toc115257152" w:history="1">
+          <w:hyperlink w:anchor="_Toc148525216" w:history="1">
             <w:r>
               <w:rPr>
                 <w:rStyle w:val="Hyperlink"/>
@@ -2805,7 +2869,7 @@
                 <w:noProof/>
                 <w:webHidden/>
               </w:rPr>
-              <w:instrText xml:space="preserve"> PAGEREF _Toc115257152 \h </w:instrText>
+              <w:instrText xml:space="preserve"> PAGEREF _Toc148525216 \h </w:instrText>
             </w:r>
             <w:r>
               <w:rPr>
@@ -2825,7 +2889,7 @@
                 <w:noProof/>
                 <w:webHidden/>
               </w:rPr>
-              <w:t>19</w:t>
+              <w:t>21</w:t>
             </w:r>
             <w:r>
               <w:rPr>
@@ -2845,10 +2909,12 @@
             <w:rPr>
               <w:rFonts w:eastAsiaTheme="minorEastAsia"/>
               <w:noProof/>
+              <w:kern w:val="2"/>
               <w:lang w:eastAsia="de-DE"/>
+              <w14:ligatures w14:val="standardContextual"/>
             </w:rPr>
           </w:pPr>
-          <w:hyperlink w:anchor="_Toc115257153" w:history="1">
+          <w:hyperlink w:anchor="_Toc148525217" w:history="1">
             <w:r>
               <w:rPr>
                 <w:rStyle w:val="Hyperlink"/>
@@ -2876,7 +2942,7 @@
                 <w:noProof/>
                 <w:webHidden/>
               </w:rPr>
-              <w:instrText xml:space="preserve"> PAGEREF _Toc115257153 \h </w:instrText>
+              <w:instrText xml:space="preserve"> PAGEREF _Toc148525217 \h </w:instrText>
             </w:r>
             <w:r>
               <w:rPr>
@@ -2896,7 +2962,7 @@
                 <w:noProof/>
                 <w:webHidden/>
               </w:rPr>
-              <w:t>19</w:t>
+              <w:t>21</w:t>
             </w:r>
             <w:r>
               <w:rPr>
@@ -2916,10 +2982,12 @@
             <w:rPr>
               <w:rFonts w:eastAsiaTheme="minorEastAsia"/>
               <w:noProof/>
+              <w:kern w:val="2"/>
               <w:lang w:eastAsia="de-DE"/>
+              <w14:ligatures w14:val="standardContextual"/>
             </w:rPr>
           </w:pPr>
-          <w:hyperlink w:anchor="_Toc115257154" w:history="1">
+          <w:hyperlink w:anchor="_Toc148525218" w:history="1">
             <w:r>
               <w:rPr>
                 <w:rStyle w:val="Hyperlink"/>
@@ -2947,7 +3015,7 @@
                 <w:noProof/>
                 <w:webHidden/>
               </w:rPr>
-              <w:instrText xml:space="preserve"> PAGEREF _Toc115257154 \h </w:instrText>
+              <w:instrText xml:space="preserve"> PAGEREF _Toc148525218 \h </w:instrText>
             </w:r>
             <w:r>
               <w:rPr>
@@ -2967,7 +3035,7 @@
                 <w:noProof/>
                 <w:webHidden/>
               </w:rPr>
-              <w:t>19</w:t>
+              <w:t>21</w:t>
             </w:r>
             <w:r>
               <w:rPr>
@@ -3013,7 +3081,7 @@
           <w:szCs w:val="40"/>
         </w:rPr>
       </w:pPr>
-      <w:bookmarkStart w:id="0" w:name="_Toc115257124"/>
+      <w:bookmarkStart w:id="0" w:name="_Toc148525188"/>
       <w:r>
         <w:rPr>
           <w:rFonts w:asciiTheme="minorHAnsi" w:hAnsiTheme="minorHAnsi" w:cstheme="minorHAnsi"/>
@@ -3037,7 +3105,7 @@
     <w:bookmarkEnd w:id="1"/>
     <w:p>
       <w:pPr>
-        <w:pStyle w:val="berschrift1"/>
+        <w:pStyle w:val="Untertitel"/>
       </w:pPr>
       <w:r>
         <w:t>Einleitung</w:t>
@@ -3074,7 +3142,7 @@
     </w:p>
     <w:p>
       <w:pPr>
-        <w:pStyle w:val="berschrift1"/>
+        <w:pStyle w:val="Untertitel"/>
       </w:pPr>
       <w:r>
         <w:t xml:space="preserve">Zyklus </w:t>
@@ -3128,7 +3196,7 @@
     </w:p>
     <w:p>
       <w:pPr>
-        <w:pStyle w:val="berschrift1"/>
+        <w:pStyle w:val="Untertitel"/>
       </w:pPr>
       <w:r>
         <w:t xml:space="preserve">Zyklus </w:t>
@@ -3145,23 +3213,7 @@
     <w:p>
       <w:r>
         <w:lastRenderedPageBreak/>
-        <w:t xml:space="preserve">(Schachpartie spielen) Eine erstellte Schachpartie soll nun spielbar werden. Dazu </w:t>
-      </w:r>
-      <w:proofErr w:type="gramStart"/>
-      <w:r>
-        <w:t>sollen</w:t>
-      </w:r>
-      <w:proofErr w:type="gramEnd"/>
-      <w:r>
-        <w:t xml:space="preserve"> ein Sachbrett mit allen Schachfiguren sichtbar sein, sobald eine Schachpartie geöffnet wird. Weiterhin sollen die offiziellen Schachregeln implementiert werden (z.B. abwechselnde Züge zwischen den Spielern, erlaubten Züge der Figuren auf dem Feld, Schlagen von Figuren auf dem Feld, Rochade, etc.)</w:t>
-      </w:r>
-      <w:proofErr w:type="gramStart"/>
-      <w:r>
-        <w:t>1 .</w:t>
-      </w:r>
-      <w:proofErr w:type="gramEnd"/>
-      <w:r>
-        <w:t xml:space="preserve"> Außerdem soll ein </w:t>
+        <w:t xml:space="preserve">(Schachpartie spielen) Eine erstellte Schachpartie soll nun spielbar werden. Dazu sollen ein Sachbrett mit allen Schachfiguren sichtbar sein, sobald eine Schachpartie geöffnet wird. Weiterhin sollen die offiziellen Schachregeln implementiert werden (z.B. abwechselnde Züge zwischen den Spielern, erlaubten Züge der Figuren auf dem Feld, Schlagen von Figuren auf dem Feld, Rochade, etc.)1 . Außerdem soll ein </w:t>
       </w:r>
       <w:proofErr w:type="spellStart"/>
       <w:r>
@@ -3222,7 +3274,7 @@
     <w:p/>
     <w:p>
       <w:pPr>
-        <w:pStyle w:val="berschrift1"/>
+        <w:pStyle w:val="Untertitel"/>
       </w:pPr>
       <w:r>
         <w:t>Zyklus 3</w:t>
@@ -3245,15 +3297,7 @@
     </w:p>
     <w:p>
       <w:r>
-        <w:t>(Schachpartie gegen Computer spielen) Ein Spieler kann eine Schachpartie mit einem Computer-Gegner starten</w:t>
-      </w:r>
-      <w:proofErr w:type="gramStart"/>
-      <w:r>
-        <w:t>4 .</w:t>
-      </w:r>
-      <w:proofErr w:type="gramEnd"/>
-      <w:r>
-        <w:t xml:space="preserve"> Der Computer-Gegner soll dabei in mindestens drei Schwierigkeitsstufen einstellbar sein. Das Spielverlauf gleicht dem der Funktionalität Schachpartie spielen. </w:t>
+        <w:t xml:space="preserve">(Schachpartie gegen Computer spielen) Ein Spieler kann eine Schachpartie mit einem Computer-Gegner starten4 . Der Computer-Gegner soll dabei in mindestens drei Schwierigkeitsstufen einstellbar sein. Das Spielverlauf gleicht dem der Funktionalität Schachpartie spielen. </w:t>
       </w:r>
     </w:p>
     <w:p>
@@ -3272,15 +3316,7 @@
       </w:r>
       <w:r>
         <w:lastRenderedPageBreak/>
-        <w:t>spielende Zug sein</w:t>
-      </w:r>
-      <w:proofErr w:type="gramStart"/>
-      <w:r>
-        <w:t>5 .</w:t>
-      </w:r>
-      <w:proofErr w:type="gramEnd"/>
-      <w:r>
-        <w:t xml:space="preserve"> Für die Hilfe des Assistentenbot müssen die Spieler allerdings einen Punkt bezahlen.</w:t>
+        <w:t>spielende Zug sein. Für die Hilfe des Assistentenbot müssen die Spieler allerdings einen Punkt bezahlen.</w:t>
       </w:r>
     </w:p>
     <w:p>
@@ -3425,7 +3461,7 @@
           <w:szCs w:val="40"/>
         </w:rPr>
       </w:pPr>
-      <w:bookmarkStart w:id="2" w:name="_Toc115257125"/>
+      <w:bookmarkStart w:id="2" w:name="_Toc148525189"/>
       <w:r>
         <w:rPr>
           <w:rFonts w:asciiTheme="minorHAnsi" w:hAnsiTheme="minorHAnsi" w:cstheme="minorHAnsi"/>
@@ -3457,7 +3493,7 @@
           <w:sz w:val="32"/>
         </w:rPr>
       </w:pPr>
-      <w:bookmarkStart w:id="3" w:name="_Toc115257126"/>
+      <w:bookmarkStart w:id="3" w:name="_Toc148525190"/>
       <w:r>
         <w:rPr>
           <w:rFonts w:ascii="Calibri" w:hAnsi="Calibri" w:cs="Calibri"/>
@@ -3827,16 +3863,10 @@
           </w:tcPr>
           <w:p>
             <w:pPr>
-              <w:pStyle w:val="Listenabsatz"/>
-              <w:numPr>
-                <w:ilvl w:val="0"/>
-                <w:numId w:val="2"/>
-              </w:numPr>
-              <w:spacing w:after="160" w:line="259" w:lineRule="auto"/>
-            </w:pPr>
-            <w:r>
-              <w:t xml:space="preserve">Als User möchte ich mich mit meinen Zugangsdaten anmelden können, um mir mein Profil anzuschauen. </w:t>
-            </w:r>
+              <w:rPr>
+                <w:rFonts w:cstheme="minorHAnsi"/>
+              </w:rPr>
+            </w:pPr>
           </w:p>
         </w:tc>
         <w:tc>
@@ -3849,12 +3879,6 @@
                 <w:rFonts w:cstheme="minorHAnsi"/>
               </w:rPr>
             </w:pPr>
-            <w:r>
-              <w:rPr>
-                <w:rFonts w:cstheme="minorHAnsi"/>
-              </w:rPr>
-              <w:t>User Story</w:t>
-            </w:r>
           </w:p>
         </w:tc>
         <w:tc>
@@ -3867,12 +3891,6 @@
                 <w:rFonts w:cstheme="minorHAnsi"/>
               </w:rPr>
             </w:pPr>
-            <w:r>
-              <w:rPr>
-                <w:rFonts w:cstheme="minorHAnsi"/>
-              </w:rPr>
-              <w:t>Max Mustermann</w:t>
-            </w:r>
           </w:p>
         </w:tc>
         <w:tc>
@@ -3885,12 +3903,6 @@
                 <w:rFonts w:cstheme="minorHAnsi"/>
               </w:rPr>
             </w:pPr>
-            <w:r>
-              <w:rPr>
-                <w:rFonts w:cstheme="minorHAnsi"/>
-              </w:rPr>
-              <w:t>fertig</w:t>
-            </w:r>
           </w:p>
         </w:tc>
       </w:tr>
@@ -3926,12 +3938,6 @@
                 <w:rFonts w:cstheme="minorHAnsi"/>
               </w:rPr>
             </w:pPr>
-            <w:r>
-              <w:rPr>
-                <w:rFonts w:cstheme="minorHAnsi"/>
-              </w:rPr>
-              <w:t>Login-Fenster</w:t>
-            </w:r>
           </w:p>
         </w:tc>
         <w:tc>
@@ -3944,12 +3950,6 @@
                 <w:rFonts w:cstheme="minorHAnsi"/>
               </w:rPr>
             </w:pPr>
-            <w:r>
-              <w:rPr>
-                <w:rFonts w:cstheme="minorHAnsi"/>
-              </w:rPr>
-              <w:t>Papierprototyp</w:t>
-            </w:r>
           </w:p>
         </w:tc>
         <w:tc>
@@ -3962,12 +3962,6 @@
                 <w:rFonts w:cstheme="minorHAnsi"/>
               </w:rPr>
             </w:pPr>
-            <w:r>
-              <w:rPr>
-                <w:rFonts w:cstheme="minorHAnsi"/>
-              </w:rPr>
-              <w:t>Martina Musterfrau</w:t>
-            </w:r>
           </w:p>
         </w:tc>
         <w:tc>
@@ -3980,12 +3974,6 @@
                 <w:rFonts w:cstheme="minorHAnsi"/>
               </w:rPr>
             </w:pPr>
-            <w:r>
-              <w:rPr>
-                <w:rFonts w:cstheme="minorHAnsi"/>
-              </w:rPr>
-              <w:t>In Bearbeitung</w:t>
-            </w:r>
           </w:p>
         </w:tc>
       </w:tr>
@@ -4021,12 +4009,6 @@
                 <w:rFonts w:cstheme="minorHAnsi"/>
               </w:rPr>
             </w:pPr>
-            <w:r>
-              <w:rPr>
-                <w:rFonts w:cstheme="minorHAnsi"/>
-              </w:rPr>
-              <w:t>Registrierungs-Fenster</w:t>
-            </w:r>
           </w:p>
         </w:tc>
         <w:tc>
@@ -4039,12 +4021,6 @@
                 <w:rFonts w:cstheme="minorHAnsi"/>
               </w:rPr>
             </w:pPr>
-            <w:r>
-              <w:rPr>
-                <w:rFonts w:cstheme="minorHAnsi"/>
-              </w:rPr>
-              <w:t>Papierprototyp</w:t>
-            </w:r>
           </w:p>
         </w:tc>
         <w:tc>
@@ -4057,12 +4033,6 @@
                 <w:rFonts w:cstheme="minorHAnsi"/>
               </w:rPr>
             </w:pPr>
-            <w:r>
-              <w:rPr>
-                <w:rFonts w:cstheme="minorHAnsi"/>
-              </w:rPr>
-              <w:t>Martina Musterfrau</w:t>
-            </w:r>
           </w:p>
         </w:tc>
         <w:tc>
@@ -4075,12 +4045,6 @@
                 <w:rFonts w:cstheme="minorHAnsi"/>
               </w:rPr>
             </w:pPr>
-            <w:r>
-              <w:rPr>
-                <w:rFonts w:cstheme="minorHAnsi"/>
-              </w:rPr>
-              <w:t>Muss verbessert werden</w:t>
-            </w:r>
           </w:p>
         </w:tc>
       </w:tr>
@@ -4124,7 +4088,19 @@
               <w:rPr>
                 <w:rFonts w:cstheme="minorHAnsi"/>
               </w:rPr>
-              <w:t>Backend Architektur</w:t>
+              <w:t>Freunde</w:t>
+            </w:r>
+            <w:r>
+              <w:rPr>
+                <w:rFonts w:cstheme="minorHAnsi"/>
+              </w:rPr>
+              <w:t>s</w:t>
+            </w:r>
+            <w:r>
+              <w:rPr>
+                <w:rFonts w:cstheme="minorHAnsi"/>
+              </w:rPr>
+              <w:t>liste</w:t>
             </w:r>
           </w:p>
         </w:tc>
@@ -4204,7 +4180,31 @@
               <w:rPr>
                 <w:rFonts w:cstheme="minorHAnsi"/>
               </w:rPr>
-              <w:t>Komponentendiagramm Backend</w:t>
+              <w:t xml:space="preserve">Hinzufügen </w:t>
+            </w:r>
+            <w:r>
+              <w:rPr>
+                <w:rFonts w:cstheme="minorHAnsi"/>
+              </w:rPr>
+              <w:t xml:space="preserve">und Verwalten </w:t>
+            </w:r>
+            <w:r>
+              <w:rPr>
+                <w:rFonts w:cstheme="minorHAnsi"/>
+              </w:rPr>
+              <w:t>von Freunden</w:t>
+            </w:r>
+            <w:r>
+              <w:rPr>
+                <w:rFonts w:cstheme="minorHAnsi"/>
+              </w:rPr>
+              <w:t xml:space="preserve"> </w:t>
+            </w:r>
+            <w:r>
+              <w:rPr>
+                <w:rFonts w:cstheme="minorHAnsi"/>
+              </w:rPr>
+              <w:t>der Freundesliste</w:t>
             </w:r>
           </w:p>
         </w:tc>
@@ -4218,6 +4218,12 @@
                 <w:rFonts w:cstheme="minorHAnsi"/>
               </w:rPr>
             </w:pPr>
+            <w:r>
+              <w:rPr>
+                <w:rFonts w:cstheme="minorHAnsi"/>
+              </w:rPr>
+              <w:t>User Story</w:t>
+            </w:r>
           </w:p>
         </w:tc>
         <w:tc>
@@ -4230,12 +4236,102 @@
                 <w:rFonts w:cstheme="minorHAnsi"/>
               </w:rPr>
             </w:pPr>
-            <w:r>
-              <w:rPr>
-                <w:rFonts w:cstheme="minorHAnsi"/>
-              </w:rPr>
-              <w:t>Martina Musterfrau</w:t>
-            </w:r>
+          </w:p>
+        </w:tc>
+        <w:tc>
+          <w:tcPr>
+            <w:tcW w:w="1484" w:type="dxa"/>
+          </w:tcPr>
+          <w:p>
+            <w:pPr>
+              <w:rPr>
+                <w:rFonts w:cstheme="minorHAnsi"/>
+              </w:rPr>
+            </w:pPr>
+            <w:r>
+              <w:rPr>
+                <w:rFonts w:cstheme="minorHAnsi"/>
+              </w:rPr>
+              <w:t>In Bearbeitung</w:t>
+            </w:r>
+          </w:p>
+          <w:p>
+            <w:pPr>
+              <w:rPr>
+                <w:rFonts w:cstheme="minorHAnsi"/>
+              </w:rPr>
+            </w:pPr>
+          </w:p>
+        </w:tc>
+      </w:tr>
+      <w:tr>
+        <w:trPr>
+          <w:trHeight w:val="626"/>
+        </w:trPr>
+        <w:tc>
+          <w:tcPr>
+            <w:tcW w:w="675" w:type="dxa"/>
+          </w:tcPr>
+          <w:p>
+            <w:pPr>
+              <w:rPr>
+                <w:rFonts w:cstheme="minorHAnsi"/>
+              </w:rPr>
+            </w:pPr>
+            <w:r>
+              <w:rPr>
+                <w:rFonts w:cstheme="minorHAnsi"/>
+              </w:rPr>
+              <w:t>2.2</w:t>
+            </w:r>
+          </w:p>
+        </w:tc>
+        <w:tc>
+          <w:tcPr>
+            <w:tcW w:w="2760" w:type="dxa"/>
+          </w:tcPr>
+          <w:p>
+            <w:pPr>
+              <w:rPr>
+                <w:rFonts w:cstheme="minorHAnsi"/>
+              </w:rPr>
+            </w:pPr>
+            <w:r>
+              <w:rPr>
+                <w:rFonts w:cstheme="minorHAnsi"/>
+              </w:rPr>
+              <w:t xml:space="preserve">Freundschaftsanfragen </w:t>
+            </w:r>
+          </w:p>
+        </w:tc>
+        <w:tc>
+          <w:tcPr>
+            <w:tcW w:w="1843" w:type="dxa"/>
+          </w:tcPr>
+          <w:p>
+            <w:pPr>
+              <w:rPr>
+                <w:rFonts w:cstheme="minorHAnsi"/>
+              </w:rPr>
+            </w:pPr>
+            <w:r>
+              <w:rPr>
+                <w:rFonts w:cstheme="minorHAnsi"/>
+              </w:rPr>
+              <w:t>User Story</w:t>
+            </w:r>
+          </w:p>
+        </w:tc>
+        <w:tc>
+          <w:tcPr>
+            <w:tcW w:w="2485" w:type="dxa"/>
+          </w:tcPr>
+          <w:p>
+            <w:pPr>
+              <w:rPr>
+                <w:rFonts w:cstheme="minorHAnsi"/>
+              </w:rPr>
+            </w:pPr>
           </w:p>
         </w:tc>
         <w:tc>
@@ -4275,7 +4371,7 @@
               <w:rPr>
                 <w:rFonts w:cstheme="minorHAnsi"/>
               </w:rPr>
-              <w:t>2.2</w:t>
+              <w:t>2.3</w:t>
             </w:r>
           </w:p>
         </w:tc>
@@ -4293,7 +4389,25 @@
               <w:rPr>
                 <w:rFonts w:cstheme="minorHAnsi"/>
               </w:rPr>
-              <w:t>Klassendiagramm Backend</w:t>
+              <w:t>Benachrichtigung der Freundschaft</w:t>
+            </w:r>
+            <w:r>
+              <w:rPr>
+                <w:rFonts w:cstheme="minorHAnsi"/>
+              </w:rPr>
+              <w:t>s</w:t>
+            </w:r>
+            <w:r>
+              <w:rPr>
+                <w:rFonts w:cstheme="minorHAnsi"/>
+              </w:rPr>
+              <w:t xml:space="preserve">anfrage per </w:t>
+            </w:r>
+            <w:r>
+              <w:rPr>
+                <w:rFonts w:cstheme="minorHAnsi"/>
+              </w:rPr>
+              <w:t>E-Mail</w:t>
             </w:r>
           </w:p>
         </w:tc>
@@ -4307,6 +4421,12 @@
                 <w:rFonts w:cstheme="minorHAnsi"/>
               </w:rPr>
             </w:pPr>
+            <w:r>
+              <w:rPr>
+                <w:rFonts w:cstheme="minorHAnsi"/>
+              </w:rPr>
+              <w:t>User Story</w:t>
+            </w:r>
           </w:p>
         </w:tc>
         <w:tc>
@@ -4319,101 +4439,6 @@
                 <w:rFonts w:cstheme="minorHAnsi"/>
               </w:rPr>
             </w:pPr>
-            <w:r>
-              <w:rPr>
-                <w:rFonts w:cstheme="minorHAnsi"/>
-              </w:rPr>
-              <w:t>Max Mustermann</w:t>
-            </w:r>
-          </w:p>
-        </w:tc>
-        <w:tc>
-          <w:tcPr>
-            <w:tcW w:w="1484" w:type="dxa"/>
-          </w:tcPr>
-          <w:p>
-            <w:pPr>
-              <w:rPr>
-                <w:rFonts w:cstheme="minorHAnsi"/>
-              </w:rPr>
-            </w:pPr>
-            <w:r>
-              <w:rPr>
-                <w:rFonts w:cstheme="minorHAnsi"/>
-              </w:rPr>
-              <w:t>In Bearbeitung</w:t>
-            </w:r>
-          </w:p>
-        </w:tc>
-      </w:tr>
-      <w:tr>
-        <w:trPr>
-          <w:trHeight w:val="822"/>
-        </w:trPr>
-        <w:tc>
-          <w:tcPr>
-            <w:tcW w:w="675" w:type="dxa"/>
-          </w:tcPr>
-          <w:p>
-            <w:pPr>
-              <w:rPr>
-                <w:rFonts w:cstheme="minorHAnsi"/>
-              </w:rPr>
-            </w:pPr>
-            <w:r>
-              <w:rPr>
-                <w:rFonts w:cstheme="minorHAnsi"/>
-              </w:rPr>
-              <w:t>2.3</w:t>
-            </w:r>
-          </w:p>
-        </w:tc>
-        <w:tc>
-          <w:tcPr>
-            <w:tcW w:w="2760" w:type="dxa"/>
-          </w:tcPr>
-          <w:p>
-            <w:pPr>
-              <w:rPr>
-                <w:rFonts w:cstheme="minorHAnsi"/>
-              </w:rPr>
-            </w:pPr>
-            <w:r>
-              <w:rPr>
-                <w:rFonts w:cstheme="minorHAnsi"/>
-              </w:rPr>
-              <w:t>Kommunikationsdiagramm Backend</w:t>
-            </w:r>
-          </w:p>
-        </w:tc>
-        <w:tc>
-          <w:tcPr>
-            <w:tcW w:w="1843" w:type="dxa"/>
-          </w:tcPr>
-          <w:p>
-            <w:pPr>
-              <w:rPr>
-                <w:rFonts w:cstheme="minorHAnsi"/>
-              </w:rPr>
-            </w:pPr>
-          </w:p>
-        </w:tc>
-        <w:tc>
-          <w:tcPr>
-            <w:tcW w:w="2485" w:type="dxa"/>
-          </w:tcPr>
-          <w:p>
-            <w:pPr>
-              <w:rPr>
-                <w:rFonts w:cstheme="minorHAnsi"/>
-              </w:rPr>
-            </w:pPr>
-            <w:r>
-              <w:rPr>
-                <w:rFonts w:cstheme="minorHAnsi"/>
-              </w:rPr>
-              <w:t>Max Mustermann</w:t>
-            </w:r>
           </w:p>
         </w:tc>
         <w:tc>
@@ -4453,7 +4478,7 @@
               <w:rPr>
                 <w:rFonts w:cstheme="minorHAnsi"/>
               </w:rPr>
-              <w:t>…</w:t>
+              <w:t>2.4</w:t>
             </w:r>
           </w:p>
         </w:tc>
@@ -4467,6 +4492,12 @@
                 <w:rFonts w:cstheme="minorHAnsi"/>
               </w:rPr>
             </w:pPr>
+            <w:r>
+              <w:rPr>
+                <w:rFonts w:cstheme="minorHAnsi"/>
+              </w:rPr>
+              <w:t>Sichtbarkeit der Freundesliste</w:t>
+            </w:r>
           </w:p>
         </w:tc>
         <w:tc>
@@ -4479,6 +4510,12 @@
                 <w:rFonts w:cstheme="minorHAnsi"/>
               </w:rPr>
             </w:pPr>
+            <w:r>
+              <w:rPr>
+                <w:rFonts w:cstheme="minorHAnsi"/>
+              </w:rPr>
+              <w:t>User Story</w:t>
+            </w:r>
           </w:p>
         </w:tc>
         <w:tc>
@@ -4503,6 +4540,463 @@
                 <w:rFonts w:cstheme="minorHAnsi"/>
               </w:rPr>
             </w:pPr>
+            <w:r>
+              <w:rPr>
+                <w:rFonts w:cstheme="minorHAnsi"/>
+              </w:rPr>
+              <w:t>In Bearbeitung</w:t>
+            </w:r>
+          </w:p>
+        </w:tc>
+      </w:tr>
+      <w:tr>
+        <w:trPr>
+          <w:trHeight w:val="279"/>
+        </w:trPr>
+        <w:tc>
+          <w:tcPr>
+            <w:tcW w:w="675" w:type="dxa"/>
+          </w:tcPr>
+          <w:p>
+            <w:pPr>
+              <w:rPr>
+                <w:rFonts w:cstheme="minorHAnsi"/>
+              </w:rPr>
+            </w:pPr>
+            <w:r>
+              <w:rPr>
+                <w:rFonts w:cstheme="minorHAnsi"/>
+              </w:rPr>
+              <w:t>2.5</w:t>
+            </w:r>
+          </w:p>
+        </w:tc>
+        <w:tc>
+          <w:tcPr>
+            <w:tcW w:w="2760" w:type="dxa"/>
+          </w:tcPr>
+          <w:p>
+            <w:pPr>
+              <w:rPr>
+                <w:rFonts w:cstheme="minorHAnsi"/>
+              </w:rPr>
+            </w:pPr>
+            <w:r>
+              <w:rPr>
+                <w:rFonts w:cstheme="minorHAnsi"/>
+              </w:rPr>
+              <w:t>Profile der Freunde</w:t>
+            </w:r>
+          </w:p>
+        </w:tc>
+        <w:tc>
+          <w:tcPr>
+            <w:tcW w:w="1843" w:type="dxa"/>
+          </w:tcPr>
+          <w:p>
+            <w:pPr>
+              <w:rPr>
+                <w:rFonts w:cstheme="minorHAnsi"/>
+              </w:rPr>
+            </w:pPr>
+            <w:r>
+              <w:rPr>
+                <w:rFonts w:cstheme="minorHAnsi"/>
+              </w:rPr>
+              <w:t>User Story</w:t>
+            </w:r>
+          </w:p>
+        </w:tc>
+        <w:tc>
+          <w:tcPr>
+            <w:tcW w:w="2485" w:type="dxa"/>
+          </w:tcPr>
+          <w:p>
+            <w:pPr>
+              <w:rPr>
+                <w:rFonts w:cstheme="minorHAnsi"/>
+              </w:rPr>
+            </w:pPr>
+          </w:p>
+        </w:tc>
+        <w:tc>
+          <w:tcPr>
+            <w:tcW w:w="1484" w:type="dxa"/>
+          </w:tcPr>
+          <w:p>
+            <w:pPr>
+              <w:rPr>
+                <w:rFonts w:cstheme="minorHAnsi"/>
+              </w:rPr>
+            </w:pPr>
+            <w:r>
+              <w:rPr>
+                <w:rFonts w:cstheme="minorHAnsi"/>
+              </w:rPr>
+              <w:t>In Bearbeitung</w:t>
+            </w:r>
+          </w:p>
+        </w:tc>
+      </w:tr>
+      <w:tr>
+        <w:trPr>
+          <w:trHeight w:val="279"/>
+        </w:trPr>
+        <w:tc>
+          <w:tcPr>
+            <w:tcW w:w="675" w:type="dxa"/>
+          </w:tcPr>
+          <w:p>
+            <w:pPr>
+              <w:rPr>
+                <w:rFonts w:cstheme="minorHAnsi"/>
+              </w:rPr>
+            </w:pPr>
+            <w:r>
+              <w:rPr>
+                <w:rFonts w:cstheme="minorHAnsi"/>
+              </w:rPr>
+              <w:t>2.</w:t>
+            </w:r>
+            <w:r>
+              <w:rPr>
+                <w:rFonts w:cstheme="minorHAnsi"/>
+              </w:rPr>
+              <w:t>6</w:t>
+            </w:r>
+          </w:p>
+        </w:tc>
+        <w:tc>
+          <w:tcPr>
+            <w:tcW w:w="2760" w:type="dxa"/>
+          </w:tcPr>
+          <w:p>
+            <w:pPr>
+              <w:rPr>
+                <w:rFonts w:cstheme="minorHAnsi"/>
+              </w:rPr>
+            </w:pPr>
+            <w:r>
+              <w:rPr>
+                <w:rFonts w:cstheme="minorHAnsi"/>
+              </w:rPr>
+              <w:t>Profil Fenster Freund</w:t>
+            </w:r>
+          </w:p>
+        </w:tc>
+        <w:tc>
+          <w:tcPr>
+            <w:tcW w:w="1843" w:type="dxa"/>
+          </w:tcPr>
+          <w:p>
+            <w:pPr>
+              <w:rPr>
+                <w:rFonts w:cstheme="minorHAnsi"/>
+              </w:rPr>
+            </w:pPr>
+            <w:r>
+              <w:rPr>
+                <w:rFonts w:cstheme="minorHAnsi"/>
+              </w:rPr>
+              <w:t>Papierprototyp</w:t>
+            </w:r>
+          </w:p>
+        </w:tc>
+        <w:tc>
+          <w:tcPr>
+            <w:tcW w:w="2485" w:type="dxa"/>
+          </w:tcPr>
+          <w:p>
+            <w:pPr>
+              <w:rPr>
+                <w:rFonts w:cstheme="minorHAnsi"/>
+              </w:rPr>
+            </w:pPr>
+          </w:p>
+        </w:tc>
+        <w:tc>
+          <w:tcPr>
+            <w:tcW w:w="1484" w:type="dxa"/>
+          </w:tcPr>
+          <w:p>
+            <w:pPr>
+              <w:rPr>
+                <w:rFonts w:cstheme="minorHAnsi"/>
+              </w:rPr>
+            </w:pPr>
+            <w:r>
+              <w:rPr>
+                <w:rFonts w:cstheme="minorHAnsi"/>
+              </w:rPr>
+              <w:t>In Bearbeitung</w:t>
+            </w:r>
+          </w:p>
+        </w:tc>
+      </w:tr>
+      <w:tr>
+        <w:trPr>
+          <w:trHeight w:val="279"/>
+        </w:trPr>
+        <w:tc>
+          <w:tcPr>
+            <w:tcW w:w="675" w:type="dxa"/>
+          </w:tcPr>
+          <w:p>
+            <w:pPr>
+              <w:rPr>
+                <w:rFonts w:cstheme="minorHAnsi"/>
+              </w:rPr>
+            </w:pPr>
+            <w:r>
+              <w:rPr>
+                <w:rFonts w:cstheme="minorHAnsi"/>
+              </w:rPr>
+              <w:t>2.7</w:t>
+            </w:r>
+          </w:p>
+        </w:tc>
+        <w:tc>
+          <w:tcPr>
+            <w:tcW w:w="2760" w:type="dxa"/>
+          </w:tcPr>
+          <w:p>
+            <w:pPr>
+              <w:rPr>
+                <w:rFonts w:cstheme="minorHAnsi"/>
+              </w:rPr>
+            </w:pPr>
+            <w:r>
+              <w:rPr>
+                <w:rFonts w:cstheme="minorHAnsi"/>
+              </w:rPr>
+              <w:t>Fenster Freundesliste</w:t>
+            </w:r>
+          </w:p>
+        </w:tc>
+        <w:tc>
+          <w:tcPr>
+            <w:tcW w:w="1843" w:type="dxa"/>
+          </w:tcPr>
+          <w:p>
+            <w:pPr>
+              <w:rPr>
+                <w:rFonts w:cstheme="minorHAnsi"/>
+              </w:rPr>
+            </w:pPr>
+            <w:r>
+              <w:rPr>
+                <w:rFonts w:cstheme="minorHAnsi"/>
+              </w:rPr>
+              <w:t>Papierprototyp</w:t>
+            </w:r>
+          </w:p>
+        </w:tc>
+        <w:tc>
+          <w:tcPr>
+            <w:tcW w:w="2485" w:type="dxa"/>
+          </w:tcPr>
+          <w:p>
+            <w:pPr>
+              <w:rPr>
+                <w:rFonts w:cstheme="minorHAnsi"/>
+              </w:rPr>
+            </w:pPr>
+          </w:p>
+        </w:tc>
+        <w:tc>
+          <w:tcPr>
+            <w:tcW w:w="1484" w:type="dxa"/>
+          </w:tcPr>
+          <w:p>
+            <w:pPr>
+              <w:rPr>
+                <w:rFonts w:cstheme="minorHAnsi"/>
+              </w:rPr>
+            </w:pPr>
+            <w:r>
+              <w:rPr>
+                <w:rFonts w:cstheme="minorHAnsi"/>
+              </w:rPr>
+              <w:t>In Bearbeitung</w:t>
+            </w:r>
+          </w:p>
+        </w:tc>
+      </w:tr>
+      <w:tr>
+        <w:trPr>
+          <w:trHeight w:val="279"/>
+        </w:trPr>
+        <w:tc>
+          <w:tcPr>
+            <w:tcW w:w="675" w:type="dxa"/>
+          </w:tcPr>
+          <w:p>
+            <w:pPr>
+              <w:rPr>
+                <w:rFonts w:cstheme="minorHAnsi"/>
+              </w:rPr>
+            </w:pPr>
+            <w:r>
+              <w:rPr>
+                <w:rFonts w:cstheme="minorHAnsi"/>
+              </w:rPr>
+              <w:t>2.8</w:t>
+            </w:r>
+          </w:p>
+        </w:tc>
+        <w:tc>
+          <w:tcPr>
+            <w:tcW w:w="2760" w:type="dxa"/>
+          </w:tcPr>
+          <w:p>
+            <w:pPr>
+              <w:rPr>
+                <w:rFonts w:cstheme="minorHAnsi"/>
+              </w:rPr>
+            </w:pPr>
+            <w:r>
+              <w:rPr>
+                <w:rFonts w:cstheme="minorHAnsi"/>
+              </w:rPr>
+              <w:t>Fenster Verwaltung der Freundesliste</w:t>
+            </w:r>
+          </w:p>
+        </w:tc>
+        <w:tc>
+          <w:tcPr>
+            <w:tcW w:w="1843" w:type="dxa"/>
+          </w:tcPr>
+          <w:p>
+            <w:pPr>
+              <w:rPr>
+                <w:rFonts w:cstheme="minorHAnsi"/>
+              </w:rPr>
+            </w:pPr>
+            <w:r>
+              <w:rPr>
+                <w:rFonts w:cstheme="minorHAnsi"/>
+              </w:rPr>
+              <w:t>Papierprototyp</w:t>
+            </w:r>
+          </w:p>
+        </w:tc>
+        <w:tc>
+          <w:tcPr>
+            <w:tcW w:w="2485" w:type="dxa"/>
+          </w:tcPr>
+          <w:p>
+            <w:pPr>
+              <w:rPr>
+                <w:rFonts w:cstheme="minorHAnsi"/>
+              </w:rPr>
+            </w:pPr>
+          </w:p>
+        </w:tc>
+        <w:tc>
+          <w:tcPr>
+            <w:tcW w:w="1484" w:type="dxa"/>
+          </w:tcPr>
+          <w:p>
+            <w:pPr>
+              <w:rPr>
+                <w:rFonts w:cstheme="minorHAnsi"/>
+              </w:rPr>
+            </w:pPr>
+            <w:r>
+              <w:rPr>
+                <w:rFonts w:cstheme="minorHAnsi"/>
+              </w:rPr>
+              <w:t>In Bearbeitung</w:t>
+            </w:r>
+          </w:p>
+        </w:tc>
+      </w:tr>
+      <w:tr>
+        <w:trPr>
+          <w:trHeight w:val="279"/>
+        </w:trPr>
+        <w:tc>
+          <w:tcPr>
+            <w:tcW w:w="675" w:type="dxa"/>
+          </w:tcPr>
+          <w:p>
+            <w:pPr>
+              <w:rPr>
+                <w:rFonts w:cstheme="minorHAnsi"/>
+              </w:rPr>
+            </w:pPr>
+            <w:r>
+              <w:rPr>
+                <w:rFonts w:cstheme="minorHAnsi"/>
+              </w:rPr>
+              <w:t>2.9</w:t>
+            </w:r>
+          </w:p>
+        </w:tc>
+        <w:tc>
+          <w:tcPr>
+            <w:tcW w:w="2760" w:type="dxa"/>
+          </w:tcPr>
+          <w:p>
+            <w:pPr>
+              <w:rPr>
+                <w:rFonts w:cstheme="minorHAnsi"/>
+              </w:rPr>
+            </w:pPr>
+            <w:r>
+              <w:rPr>
+                <w:rFonts w:cstheme="minorHAnsi"/>
+              </w:rPr>
+              <w:t>Pop-Up Freundschaftsanfrage</w:t>
+            </w:r>
+          </w:p>
+        </w:tc>
+        <w:tc>
+          <w:tcPr>
+            <w:tcW w:w="1843" w:type="dxa"/>
+          </w:tcPr>
+          <w:p>
+            <w:pPr>
+              <w:rPr>
+                <w:rFonts w:cstheme="minorHAnsi"/>
+              </w:rPr>
+            </w:pPr>
+            <w:r>
+              <w:rPr>
+                <w:rFonts w:cstheme="minorHAnsi"/>
+              </w:rPr>
+              <w:t>Papierprototyp</w:t>
+            </w:r>
+          </w:p>
+        </w:tc>
+        <w:tc>
+          <w:tcPr>
+            <w:tcW w:w="2485" w:type="dxa"/>
+          </w:tcPr>
+          <w:p>
+            <w:pPr>
+              <w:rPr>
+                <w:rFonts w:cstheme="minorHAnsi"/>
+              </w:rPr>
+            </w:pPr>
+          </w:p>
+        </w:tc>
+        <w:tc>
+          <w:tcPr>
+            <w:tcW w:w="1484" w:type="dxa"/>
+          </w:tcPr>
+          <w:p>
+            <w:pPr>
+              <w:rPr>
+                <w:rFonts w:cstheme="minorHAnsi"/>
+              </w:rPr>
+            </w:pPr>
+            <w:r>
+              <w:rPr>
+                <w:rFonts w:cstheme="minorHAnsi"/>
+              </w:rPr>
+              <w:t>In Bearbeitung</w:t>
+            </w:r>
           </w:p>
         </w:tc>
       </w:tr>
@@ -4536,7 +5030,7 @@
           <w:szCs w:val="32"/>
         </w:rPr>
       </w:pPr>
-      <w:bookmarkStart w:id="4" w:name="_Toc115257127"/>
+      <w:bookmarkStart w:id="4" w:name="_Toc148525191"/>
       <w:r>
         <w:rPr>
           <w:rFonts w:asciiTheme="minorHAnsi" w:hAnsiTheme="minorHAnsi" w:cstheme="minorHAnsi"/>
@@ -4577,7 +5071,7 @@
       </w:tblPr>
       <w:tblGrid>
         <w:gridCol w:w="2232"/>
-        <w:gridCol w:w="6830"/>
+        <w:gridCol w:w="7056"/>
       </w:tblGrid>
       <w:tr>
         <w:tc>
@@ -4949,7 +5443,7 @@
       </w:tblPr>
       <w:tblGrid>
         <w:gridCol w:w="2232"/>
-        <w:gridCol w:w="6830"/>
+        <w:gridCol w:w="7056"/>
       </w:tblGrid>
       <w:tr>
         <w:tc>
@@ -5242,7 +5736,7 @@
       </w:tblPr>
       <w:tblGrid>
         <w:gridCol w:w="2232"/>
-        <w:gridCol w:w="6830"/>
+        <w:gridCol w:w="7056"/>
       </w:tblGrid>
       <w:tr>
         <w:tc>
@@ -5536,7 +6030,7 @@
           <w:szCs w:val="32"/>
         </w:rPr>
       </w:pPr>
-      <w:bookmarkStart w:id="9" w:name="_Toc115257128"/>
+      <w:bookmarkStart w:id="9" w:name="_Toc148525192"/>
       <w:r>
         <w:rPr>
           <w:rFonts w:eastAsiaTheme="majorEastAsia" w:cstheme="minorHAnsi"/>
@@ -5604,7 +6098,7 @@
           <w:color w:val="000000" w:themeColor="text1"/>
         </w:rPr>
       </w:pPr>
-      <w:bookmarkStart w:id="10" w:name="_Toc115257129"/>
+      <w:bookmarkStart w:id="10" w:name="_Toc148525193"/>
       <w:r>
         <w:rPr>
           <w:rFonts w:asciiTheme="minorHAnsi" w:hAnsiTheme="minorHAnsi" w:cstheme="minorHAnsi"/>
@@ -5798,7 +6292,7 @@
           <w:color w:val="000000" w:themeColor="text1"/>
         </w:rPr>
       </w:pPr>
-      <w:bookmarkStart w:id="11" w:name="_Toc115257130"/>
+      <w:bookmarkStart w:id="11" w:name="_Toc148525194"/>
       <w:r>
         <w:rPr>
           <w:rFonts w:asciiTheme="minorHAnsi" w:hAnsiTheme="minorHAnsi" w:cstheme="minorHAnsi"/>
@@ -5968,7 +6462,7 @@
           <w:rFonts w:asciiTheme="minorHAnsi" w:hAnsiTheme="minorHAnsi" w:cstheme="minorHAnsi"/>
         </w:rPr>
       </w:pPr>
-      <w:bookmarkStart w:id="12" w:name="_Toc115257131"/>
+      <w:bookmarkStart w:id="12" w:name="_Toc148525195"/>
       <w:r>
         <w:rPr>
           <w:rFonts w:asciiTheme="minorHAnsi" w:hAnsiTheme="minorHAnsi" w:cstheme="minorHAnsi"/>
@@ -7179,7 +7673,7 @@
           <w:szCs w:val="32"/>
         </w:rPr>
       </w:pPr>
-      <w:bookmarkStart w:id="13" w:name="_Toc115257132"/>
+      <w:bookmarkStart w:id="13" w:name="_Toc148525196"/>
       <w:r>
         <w:rPr>
           <w:rFonts w:asciiTheme="minorHAnsi" w:hAnsiTheme="minorHAnsi" w:cstheme="minorHAnsi"/>
@@ -9435,7 +9929,7 @@
           <w:szCs w:val="40"/>
         </w:rPr>
       </w:pPr>
-      <w:bookmarkStart w:id="14" w:name="_Toc115257133"/>
+      <w:bookmarkStart w:id="14" w:name="_Toc148525197"/>
       <w:r>
         <w:rPr>
           <w:rFonts w:asciiTheme="minorHAnsi" w:hAnsiTheme="minorHAnsi" w:cstheme="minorHAnsi"/>
@@ -9982,7 +10476,7 @@
           <w:szCs w:val="32"/>
         </w:rPr>
       </w:pPr>
-      <w:bookmarkStart w:id="15" w:name="_Toc115257134"/>
+      <w:bookmarkStart w:id="15" w:name="_Toc148525198"/>
       <w:r>
         <w:rPr>
           <w:rFonts w:ascii="Calibri" w:hAnsi="Calibri" w:cs="Calibri"/>
@@ -10004,7 +10498,7 @@
           <w:szCs w:val="32"/>
         </w:rPr>
       </w:pPr>
-      <w:bookmarkStart w:id="16" w:name="_Toc115257135"/>
+      <w:bookmarkStart w:id="16" w:name="_Toc148525199"/>
       <w:r>
         <w:rPr>
           <w:rFonts w:asciiTheme="minorHAnsi" w:hAnsiTheme="minorHAnsi" w:cstheme="minorHAnsi"/>
@@ -10037,7 +10531,7 @@
       </w:tblPr>
       <w:tblGrid>
         <w:gridCol w:w="2232"/>
-        <w:gridCol w:w="6830"/>
+        <w:gridCol w:w="7056"/>
       </w:tblGrid>
       <w:tr>
         <w:tc>
@@ -10291,7 +10785,7 @@
           <w:szCs w:val="32"/>
         </w:rPr>
       </w:pPr>
-      <w:bookmarkStart w:id="17" w:name="_Toc115257136"/>
+      <w:bookmarkStart w:id="17" w:name="_Toc148525200"/>
       <w:r>
         <w:rPr>
           <w:rFonts w:eastAsiaTheme="majorEastAsia" w:cstheme="minorHAnsi"/>
@@ -10313,7 +10807,7 @@
           <w:color w:val="000000" w:themeColor="text1"/>
         </w:rPr>
       </w:pPr>
-      <w:bookmarkStart w:id="18" w:name="_Toc115257137"/>
+      <w:bookmarkStart w:id="18" w:name="_Toc148525201"/>
       <w:r>
         <w:rPr>
           <w:rFonts w:asciiTheme="minorHAnsi" w:hAnsiTheme="minorHAnsi" w:cstheme="minorHAnsi"/>
@@ -10347,7 +10841,7 @@
           <w:color w:val="000000" w:themeColor="text1"/>
         </w:rPr>
       </w:pPr>
-      <w:bookmarkStart w:id="19" w:name="_Toc115257138"/>
+      <w:bookmarkStart w:id="19" w:name="_Toc148525202"/>
       <w:r>
         <w:rPr>
           <w:rFonts w:asciiTheme="minorHAnsi" w:hAnsiTheme="minorHAnsi" w:cstheme="minorHAnsi"/>
@@ -10386,7 +10880,7 @@
           <w:szCs w:val="32"/>
         </w:rPr>
       </w:pPr>
-      <w:bookmarkStart w:id="20" w:name="_Toc115257139"/>
+      <w:bookmarkStart w:id="20" w:name="_Toc148525203"/>
       <w:r>
         <w:rPr>
           <w:rFonts w:asciiTheme="minorHAnsi" w:hAnsiTheme="minorHAnsi" w:cstheme="minorHAnsi"/>
@@ -11392,7 +11886,7 @@
           <w:szCs w:val="32"/>
         </w:rPr>
       </w:pPr>
-      <w:bookmarkStart w:id="21" w:name="_Toc115257140"/>
+      <w:bookmarkStart w:id="21" w:name="_Toc148525204"/>
       <w:r>
         <w:rPr>
           <w:rFonts w:asciiTheme="minorHAnsi" w:hAnsiTheme="minorHAnsi" w:cstheme="minorHAnsi"/>
@@ -11641,7 +12135,7 @@
           <w:color w:val="000000" w:themeColor="text1"/>
         </w:rPr>
       </w:pPr>
-      <w:bookmarkStart w:id="22" w:name="_Toc115257141"/>
+      <w:bookmarkStart w:id="22" w:name="_Toc148525205"/>
       <w:r>
         <w:rPr>
           <w:rFonts w:asciiTheme="minorHAnsi" w:hAnsiTheme="minorHAnsi" w:cstheme="minorHAnsi"/>
@@ -12675,7 +13169,7 @@
           <w:szCs w:val="40"/>
         </w:rPr>
       </w:pPr>
-      <w:bookmarkStart w:id="24" w:name="_Toc115257142"/>
+      <w:bookmarkStart w:id="24" w:name="_Toc148525206"/>
       <w:r>
         <w:rPr>
           <w:rFonts w:asciiTheme="minorHAnsi" w:hAnsiTheme="minorHAnsi" w:cstheme="minorHAnsi"/>
@@ -13231,7 +13725,7 @@
           <w:szCs w:val="32"/>
         </w:rPr>
       </w:pPr>
-      <w:bookmarkStart w:id="25" w:name="_Toc115257143"/>
+      <w:bookmarkStart w:id="25" w:name="_Toc148525207"/>
       <w:r>
         <w:rPr>
           <w:rFonts w:ascii="Calibri" w:hAnsi="Calibri" w:cs="Calibri"/>
@@ -13266,7 +13760,7 @@
           <w:szCs w:val="32"/>
         </w:rPr>
       </w:pPr>
-      <w:bookmarkStart w:id="26" w:name="_Toc115257144"/>
+      <w:bookmarkStart w:id="26" w:name="_Toc148525208"/>
       <w:r>
         <w:rPr>
           <w:rFonts w:asciiTheme="minorHAnsi" w:hAnsiTheme="minorHAnsi" w:cstheme="minorHAnsi"/>
@@ -13299,7 +13793,7 @@
       </w:tblPr>
       <w:tblGrid>
         <w:gridCol w:w="2232"/>
-        <w:gridCol w:w="6830"/>
+        <w:gridCol w:w="7056"/>
       </w:tblGrid>
       <w:tr>
         <w:tc>
@@ -13588,7 +14082,7 @@
           <w:szCs w:val="32"/>
         </w:rPr>
       </w:pPr>
-      <w:bookmarkStart w:id="27" w:name="_Toc115257145"/>
+      <w:bookmarkStart w:id="27" w:name="_Toc148525209"/>
       <w:r>
         <w:rPr>
           <w:rFonts w:eastAsiaTheme="majorEastAsia" w:cstheme="minorHAnsi"/>
@@ -13622,7 +14116,7 @@
           <w:color w:val="000000" w:themeColor="text1"/>
         </w:rPr>
       </w:pPr>
-      <w:bookmarkStart w:id="28" w:name="_Toc115257146"/>
+      <w:bookmarkStart w:id="28" w:name="_Toc148525210"/>
       <w:r>
         <w:rPr>
           <w:rFonts w:asciiTheme="minorHAnsi" w:hAnsiTheme="minorHAnsi" w:cstheme="minorHAnsi"/>
@@ -13656,7 +14150,7 @@
           <w:color w:val="000000" w:themeColor="text1"/>
         </w:rPr>
       </w:pPr>
-      <w:bookmarkStart w:id="29" w:name="_Toc115257147"/>
+      <w:bookmarkStart w:id="29" w:name="_Toc148525211"/>
       <w:r>
         <w:rPr>
           <w:rFonts w:asciiTheme="minorHAnsi" w:hAnsiTheme="minorHAnsi" w:cstheme="minorHAnsi"/>
@@ -13709,7 +14203,7 @@
           <w:szCs w:val="32"/>
         </w:rPr>
       </w:pPr>
-      <w:bookmarkStart w:id="30" w:name="_Toc115257148"/>
+      <w:bookmarkStart w:id="30" w:name="_Toc148525212"/>
       <w:r>
         <w:rPr>
           <w:rFonts w:asciiTheme="minorHAnsi" w:hAnsiTheme="minorHAnsi" w:cstheme="minorHAnsi"/>
@@ -14722,7 +15216,7 @@
           <w:szCs w:val="32"/>
         </w:rPr>
       </w:pPr>
-      <w:bookmarkStart w:id="31" w:name="_Toc115257149"/>
+      <w:bookmarkStart w:id="31" w:name="_Toc148525213"/>
       <w:r>
         <w:rPr>
           <w:rFonts w:asciiTheme="minorHAnsi" w:hAnsiTheme="minorHAnsi" w:cstheme="minorHAnsi"/>
@@ -14939,7 +15433,7 @@
           <w:color w:val="000000" w:themeColor="text1"/>
         </w:rPr>
       </w:pPr>
-      <w:bookmarkStart w:id="32" w:name="_Toc115257150"/>
+      <w:bookmarkStart w:id="32" w:name="_Toc148525214"/>
       <w:r>
         <w:rPr>
           <w:rFonts w:asciiTheme="minorHAnsi" w:hAnsiTheme="minorHAnsi" w:cstheme="minorHAnsi"/>
@@ -15971,7 +16465,7 @@
           <w:szCs w:val="40"/>
         </w:rPr>
       </w:pPr>
-      <w:bookmarkStart w:id="33" w:name="_Toc115257151"/>
+      <w:bookmarkStart w:id="33" w:name="_Toc148525215"/>
       <w:r>
         <w:rPr>
           <w:rFonts w:asciiTheme="minorHAnsi" w:hAnsiTheme="minorHAnsi" w:cstheme="minorHAnsi"/>
@@ -15994,7 +16488,7 @@
           <w:szCs w:val="32"/>
         </w:rPr>
       </w:pPr>
-      <w:bookmarkStart w:id="34" w:name="_Toc115257152"/>
+      <w:bookmarkStart w:id="34" w:name="_Toc148525216"/>
       <w:r>
         <w:rPr>
           <w:rFonts w:asciiTheme="minorHAnsi" w:hAnsiTheme="minorHAnsi" w:cstheme="minorHAnsi"/>
@@ -16051,7 +16545,7 @@
           <w:szCs w:val="32"/>
         </w:rPr>
       </w:pPr>
-      <w:bookmarkStart w:id="35" w:name="_Toc115257153"/>
+      <w:bookmarkStart w:id="35" w:name="_Toc148525217"/>
       <w:r>
         <w:rPr>
           <w:rFonts w:asciiTheme="minorHAnsi" w:hAnsiTheme="minorHAnsi" w:cstheme="minorHAnsi"/>
@@ -16138,7 +16632,7 @@
           <w:szCs w:val="32"/>
         </w:rPr>
       </w:pPr>
-      <w:bookmarkStart w:id="36" w:name="_Toc115257154"/>
+      <w:bookmarkStart w:id="36" w:name="_Toc148525218"/>
       <w:r>
         <w:rPr>
           <w:rFonts w:asciiTheme="minorHAnsi" w:hAnsiTheme="minorHAnsi" w:cstheme="minorHAnsi"/>
@@ -16235,6 +16729,7 @@
         <w:docPartUnique/>
       </w:docPartObj>
     </w:sdtPr>
+    <w:sdtEndPr/>
     <w:sdtContent>
       <w:p>
         <w:pPr>
@@ -16303,95 +16798,6 @@
 <file path=word/numbering.xml><?xml version="1.0" encoding="utf-8"?>
 <w:numbering xmlns:wpc="http://schemas.microsoft.com/office/word/2010/wordprocessingCanvas" xmlns:cx="http://schemas.microsoft.com/office/drawing/2014/chartex" xmlns:cx1="http://schemas.microsoft.com/office/drawing/2015/9/8/chartex" xmlns:cx2="http://schemas.microsoft.com/office/drawing/2015/10/21/chartex" xmlns:cx3="http://schemas.microsoft.com/office/drawing/2016/5/9/chartex" xmlns:cx4="http://schemas.microsoft.com/office/drawing/2016/5/10/chartex" xmlns:cx5="http://schemas.microsoft.com/office/drawing/2016/5/11/chartex" xmlns:cx6="http://schemas.microsoft.com/office/drawing/2016/5/12/chartex" xmlns:cx7="http://schemas.microsoft.com/office/drawing/2016/5/13/chartex" xmlns:cx8="http://schemas.microsoft.com/office/drawing/2016/5/14/chartex" xmlns:mc="http://schemas.openxmlformats.org/markup-compatibility/2006" xmlns:aink="http://schemas.microsoft.com/office/drawing/2016/ink" xmlns:am3d="http://schemas.microsoft.com/office/drawing/2017/model3d" xmlns:o="urn:schemas-microsoft-com:office:office" xmlns:oel="http://schemas.microsoft.com/office/2019/extlst" xmlns:r="http://schemas.openxmlformats.org/officeDocument/2006/relationships" xmlns:m="http://schemas.openxmlformats.org/officeDocument/2006/math" xmlns:v="urn:schemas-microsoft-com:vml" xmlns:wp14="http://schemas.microsoft.com/office/word/2010/wordprocessingDrawing" xmlns:wp="http://schemas.openxmlformats.org/drawingml/2006/wordprocessingDrawing" xmlns:w10="urn:schemas-microsoft-com:office:word" xmlns:w="http://schemas.openxmlformats.org/wordprocessingml/2006/main" xmlns:w14="http://schemas.microsoft.com/office/word/2010/wordml" xmlns:w15="http://schemas.microsoft.com/office/word/2012/wordml" xmlns:w16cex="http://schemas.microsoft.com/office/word/2018/wordml/cex" xmlns:w16cid="http://schemas.microsoft.com/office/word/2016/wordml/cid" xmlns:w16="http://schemas.microsoft.com/office/word/2018/wordml" xmlns:w16sdtdh="http://schemas.microsoft.com/office/word/2020/wordml/sdtdatahash" xmlns:w16se="http://schemas.microsoft.com/office/word/2015/wordml/symex" xmlns:wpg="http://schemas.microsoft.com/office/word/2010/wordprocessingGroup" xmlns:wpi="http://schemas.microsoft.com/office/word/2010/wordprocessingInk" xmlns:wne="http://schemas.microsoft.com/office/word/2006/wordml" xmlns:wps="http://schemas.microsoft.com/office/word/2010/wordprocessingShape" mc:Ignorable="w14 w15 w16se w16cid w16 w16cex w16sdtdh wp14">
   <w:abstractNum w:abstractNumId="0" w15:restartNumberingAfterBreak="0">
-    <w:nsid w:val="278F5671"/>
-    <w:multiLevelType w:val="hybridMultilevel"/>
-    <w:tmpl w:val="3C667F76"/>
-    <w:lvl w:ilvl="0" w:tplc="0407000F">
-      <w:start w:val="1"/>
-      <w:numFmt w:val="decimal"/>
-      <w:lvlText w:val="%1."/>
-      <w:lvlJc w:val="left"/>
-      <w:pPr>
-        <w:ind w:left="720" w:hanging="360"/>
-      </w:pPr>
-      <w:rPr>
-        <w:rFonts w:hint="default"/>
-      </w:rPr>
-    </w:lvl>
-    <w:lvl w:ilvl="1" w:tplc="04070019" w:tentative="1">
-      <w:start w:val="1"/>
-      <w:numFmt w:val="lowerLetter"/>
-      <w:lvlText w:val="%2."/>
-      <w:lvlJc w:val="left"/>
-      <w:pPr>
-        <w:ind w:left="1440" w:hanging="360"/>
-      </w:pPr>
-    </w:lvl>
-    <w:lvl w:ilvl="2" w:tplc="0407001B" w:tentative="1">
-      <w:start w:val="1"/>
-      <w:numFmt w:val="lowerRoman"/>
-      <w:lvlText w:val="%3."/>
-      <w:lvlJc w:val="right"/>
-      <w:pPr>
-        <w:ind w:left="2160" w:hanging="180"/>
-      </w:pPr>
-    </w:lvl>
-    <w:lvl w:ilvl="3" w:tplc="0407000F" w:tentative="1">
-      <w:start w:val="1"/>
-      <w:numFmt w:val="decimal"/>
-      <w:lvlText w:val="%4."/>
-      <w:lvlJc w:val="left"/>
-      <w:pPr>
-        <w:ind w:left="2880" w:hanging="360"/>
-      </w:pPr>
-    </w:lvl>
-    <w:lvl w:ilvl="4" w:tplc="04070019" w:tentative="1">
-      <w:start w:val="1"/>
-      <w:numFmt w:val="lowerLetter"/>
-      <w:lvlText w:val="%5."/>
-      <w:lvlJc w:val="left"/>
-      <w:pPr>
-        <w:ind w:left="3600" w:hanging="360"/>
-      </w:pPr>
-    </w:lvl>
-    <w:lvl w:ilvl="5" w:tplc="0407001B" w:tentative="1">
-      <w:start w:val="1"/>
-      <w:numFmt w:val="lowerRoman"/>
-      <w:lvlText w:val="%6."/>
-      <w:lvlJc w:val="right"/>
-      <w:pPr>
-        <w:ind w:left="4320" w:hanging="180"/>
-      </w:pPr>
-    </w:lvl>
-    <w:lvl w:ilvl="6" w:tplc="0407000F" w:tentative="1">
-      <w:start w:val="1"/>
-      <w:numFmt w:val="decimal"/>
-      <w:lvlText w:val="%7."/>
-      <w:lvlJc w:val="left"/>
-      <w:pPr>
-        <w:ind w:left="5040" w:hanging="360"/>
-      </w:pPr>
-    </w:lvl>
-    <w:lvl w:ilvl="7" w:tplc="04070019" w:tentative="1">
-      <w:start w:val="1"/>
-      <w:numFmt w:val="lowerLetter"/>
-      <w:lvlText w:val="%8."/>
-      <w:lvlJc w:val="left"/>
-      <w:pPr>
-        <w:ind w:left="5760" w:hanging="360"/>
-      </w:pPr>
-    </w:lvl>
-    <w:lvl w:ilvl="8" w:tplc="0407001B" w:tentative="1">
-      <w:start w:val="1"/>
-      <w:numFmt w:val="lowerRoman"/>
-      <w:lvlText w:val="%9."/>
-      <w:lvlJc w:val="right"/>
-      <w:pPr>
-        <w:ind w:left="6480" w:hanging="180"/>
-      </w:pPr>
-    </w:lvl>
-  </w:abstractNum>
-  <w:abstractNum w:abstractNumId="1" w15:restartNumberingAfterBreak="0">
     <w:nsid w:val="7D0C7D38"/>
     <w:multiLevelType w:val="hybridMultilevel"/>
     <w:tmpl w:val="64E4DC5A"/>
@@ -16505,9 +16911,6 @@
     </w:lvl>
   </w:abstractNum>
   <w:num w:numId="1" w16cid:durableId="1147169027">
-    <w:abstractNumId w:val="1"/>
-  </w:num>
-  <w:num w:numId="2" w16cid:durableId="2106026418">
     <w:abstractNumId w:val="0"/>
   </w:num>
 </w:numbering>

</xml_diff>

<commit_message>
User Stories zum Text (Schachpartie erstellen) hinzugefügt
</commit_message>
<xml_diff>
--- a/SEP_Projektmappe_Guppe_I.docx
+++ b/SEP_Projektmappe_Guppe_I.docx
@@ -4,20 +4,18 @@
   <w:body>
     <w:p>
       <w:pPr>
-        <w:pStyle w:val="Titel"/>
+        <w:pStyle w:val="Title"/>
         <w:jc w:val="center"/>
         <w:rPr>
           <w:rFonts w:asciiTheme="minorHAnsi" w:hAnsiTheme="minorHAnsi" w:cstheme="minorHAnsi"/>
         </w:rPr>
       </w:pPr>
-      <w:proofErr w:type="gramStart"/>
       <w:r>
         <w:rPr>
           <w:rFonts w:asciiTheme="minorHAnsi" w:hAnsiTheme="minorHAnsi" w:cstheme="minorHAnsi"/>
         </w:rPr>
         <w:t>SEP Projektmappe</w:t>
       </w:r>
-      <w:proofErr w:type="gramEnd"/>
     </w:p>
     <w:p>
       <w:pPr>
@@ -28,10 +26,10 @@
     </w:p>
     <w:p>
       <w:pPr>
-        <w:pStyle w:val="berschrift7"/>
+        <w:pStyle w:val="Heading7"/>
         <w:jc w:val="center"/>
         <w:rPr>
-          <w:rStyle w:val="SchwacherVerweis"/>
+          <w:rStyle w:val="SubtleReference"/>
           <w:rFonts w:asciiTheme="minorHAnsi" w:hAnsiTheme="minorHAnsi" w:cstheme="minorHAnsi"/>
           <w:b/>
           <w:smallCaps w:val="0"/>
@@ -42,7 +40,7 @@
       </w:pPr>
       <w:r>
         <w:rPr>
-          <w:rStyle w:val="SchwacherVerweis"/>
+          <w:rStyle w:val="SubtleReference"/>
           <w:rFonts w:asciiTheme="minorHAnsi" w:hAnsiTheme="minorHAnsi" w:cstheme="minorHAnsi"/>
           <w:b/>
           <w:color w:val="000000" w:themeColor="text1"/>
@@ -54,20 +52,18 @@
     </w:p>
     <w:p>
       <w:pPr>
-        <w:pStyle w:val="Titel"/>
+        <w:pStyle w:val="Title"/>
         <w:jc w:val="center"/>
         <w:rPr>
           <w:rFonts w:asciiTheme="minorHAnsi" w:hAnsiTheme="minorHAnsi" w:cstheme="minorHAnsi"/>
         </w:rPr>
       </w:pPr>
-      <w:proofErr w:type="spellStart"/>
       <w:r>
         <w:rPr>
           <w:rFonts w:asciiTheme="minorHAnsi" w:hAnsiTheme="minorHAnsi" w:cstheme="minorHAnsi"/>
         </w:rPr>
         <w:t>SchachEP</w:t>
       </w:r>
-      <w:proofErr w:type="spellEnd"/>
     </w:p>
     <w:p>
       <w:pPr>
@@ -108,7 +104,7 @@
     </w:p>
     <w:p>
       <w:pPr>
-        <w:pStyle w:val="Untertitel"/>
+        <w:pStyle w:val="Subtitle"/>
         <w:jc w:val="center"/>
         <w:rPr>
           <w:rFonts w:cstheme="minorHAnsi"/>
@@ -150,16 +146,8 @@
         <w:rPr>
           <w:rFonts w:cstheme="minorHAnsi"/>
         </w:rPr>
-        <w:t xml:space="preserve"> </w:t>
+        <w:t xml:space="preserve"> Ouamar</w:t>
       </w:r>
-      <w:proofErr w:type="spellStart"/>
-      <w:r>
-        <w:rPr>
-          <w:rFonts w:cstheme="minorHAnsi"/>
-        </w:rPr>
-        <w:t>Ouamar</w:t>
-      </w:r>
-      <w:proofErr w:type="spellEnd"/>
     </w:p>
     <w:p>
       <w:pPr>
@@ -206,16 +194,8 @@
         <w:rPr>
           <w:rFonts w:cstheme="minorHAnsi"/>
         </w:rPr>
-        <w:t xml:space="preserve">Kaan </w:t>
+        <w:t>Kaan Hisiroglu</w:t>
       </w:r>
-      <w:proofErr w:type="spellStart"/>
-      <w:r>
-        <w:rPr>
-          <w:rFonts w:cstheme="minorHAnsi"/>
-        </w:rPr>
-        <w:t>Hisiroglu</w:t>
-      </w:r>
-      <w:proofErr w:type="spellEnd"/>
     </w:p>
     <w:p>
       <w:pPr>
@@ -228,16 +208,8 @@
         <w:rPr>
           <w:rFonts w:cstheme="minorHAnsi"/>
         </w:rPr>
-        <w:t xml:space="preserve">Yusuf </w:t>
+        <w:t>Yusuf Cobandir</w:t>
       </w:r>
-      <w:proofErr w:type="spellStart"/>
-      <w:r>
-        <w:rPr>
-          <w:rFonts w:cstheme="minorHAnsi"/>
-        </w:rPr>
-        <w:t>Cobandir</w:t>
-      </w:r>
-      <w:proofErr w:type="spellEnd"/>
     </w:p>
     <w:p>
       <w:pPr>
@@ -614,7 +586,6 @@
         </w:rPr>
         <w:br/>
       </w:r>
-      <w:proofErr w:type="spellStart"/>
       <w:r>
         <w:rPr>
           <w:rFonts w:eastAsia="Times New Roman" w:cstheme="minorHAnsi"/>
@@ -631,17 +602,7 @@
           <w:szCs w:val="28"/>
           <w:lang w:eastAsia="de-DE"/>
         </w:rPr>
-        <w:t>iel</w:t>
-      </w:r>
-      <w:proofErr w:type="spellEnd"/>
-      <w:r>
-        <w:rPr>
-          <w:rFonts w:eastAsia="Times New Roman" w:cstheme="minorHAnsi"/>
-          <w:b/>
-          <w:szCs w:val="28"/>
-          <w:lang w:eastAsia="de-DE"/>
-        </w:rPr>
-        <w:t xml:space="preserve"> Erfolg</w:t>
+        <w:t>iel Erfolg</w:t>
       </w:r>
       <w:r>
         <w:rPr>
@@ -733,7 +694,7 @@
       <w:sdtContent>
         <w:p>
           <w:pPr>
-            <w:pStyle w:val="Inhaltsverzeichnisberschrift"/>
+            <w:pStyle w:val="TOCHeading"/>
             <w:pageBreakBefore/>
             <w:rPr>
               <w:rFonts w:asciiTheme="minorHAnsi" w:hAnsiTheme="minorHAnsi" w:cstheme="minorHAnsi"/>
@@ -761,7 +722,7 @@
         </w:p>
         <w:p>
           <w:pPr>
-            <w:pStyle w:val="Verzeichnis1"/>
+            <w:pStyle w:val="TOC1"/>
             <w:tabs>
               <w:tab w:val="right" w:leader="dot" w:pos="9062"/>
             </w:tabs>
@@ -852,7 +813,7 @@
         </w:p>
         <w:p>
           <w:pPr>
-            <w:pStyle w:val="Verzeichnis1"/>
+            <w:pStyle w:val="TOC1"/>
             <w:tabs>
               <w:tab w:val="right" w:leader="dot" w:pos="9062"/>
             </w:tabs>
@@ -925,7 +886,7 @@
         </w:p>
         <w:p>
           <w:pPr>
-            <w:pStyle w:val="Verzeichnis2"/>
+            <w:pStyle w:val="TOC2"/>
             <w:tabs>
               <w:tab w:val="right" w:leader="dot" w:pos="9062"/>
             </w:tabs>
@@ -998,7 +959,7 @@
         </w:p>
         <w:p>
           <w:pPr>
-            <w:pStyle w:val="Verzeichnis2"/>
+            <w:pStyle w:val="TOC2"/>
             <w:tabs>
               <w:tab w:val="right" w:leader="dot" w:pos="9062"/>
             </w:tabs>
@@ -1071,7 +1032,7 @@
         </w:p>
         <w:p>
           <w:pPr>
-            <w:pStyle w:val="Verzeichnis2"/>
+            <w:pStyle w:val="TOC2"/>
             <w:tabs>
               <w:tab w:val="right" w:leader="dot" w:pos="9062"/>
             </w:tabs>
@@ -1144,7 +1105,7 @@
         </w:p>
         <w:p>
           <w:pPr>
-            <w:pStyle w:val="Verzeichnis2"/>
+            <w:pStyle w:val="TOC2"/>
             <w:tabs>
               <w:tab w:val="right" w:leader="dot" w:pos="9062"/>
             </w:tabs>
@@ -1217,7 +1178,7 @@
         </w:p>
         <w:p>
           <w:pPr>
-            <w:pStyle w:val="Verzeichnis2"/>
+            <w:pStyle w:val="TOC2"/>
             <w:tabs>
               <w:tab w:val="right" w:leader="dot" w:pos="9062"/>
             </w:tabs>
@@ -1290,7 +1251,7 @@
         </w:p>
         <w:p>
           <w:pPr>
-            <w:pStyle w:val="Verzeichnis2"/>
+            <w:pStyle w:val="TOC2"/>
             <w:tabs>
               <w:tab w:val="right" w:leader="dot" w:pos="9062"/>
             </w:tabs>
@@ -1363,7 +1324,7 @@
         </w:p>
         <w:p>
           <w:pPr>
-            <w:pStyle w:val="Verzeichnis2"/>
+            <w:pStyle w:val="TOC2"/>
             <w:tabs>
               <w:tab w:val="right" w:leader="dot" w:pos="9062"/>
             </w:tabs>
@@ -1436,7 +1397,7 @@
         </w:p>
         <w:p>
           <w:pPr>
-            <w:pStyle w:val="Verzeichnis1"/>
+            <w:pStyle w:val="TOC1"/>
             <w:tabs>
               <w:tab w:val="right" w:leader="dot" w:pos="9062"/>
             </w:tabs>
@@ -1509,7 +1470,7 @@
         </w:p>
         <w:p>
           <w:pPr>
-            <w:pStyle w:val="Verzeichnis2"/>
+            <w:pStyle w:val="TOC2"/>
             <w:tabs>
               <w:tab w:val="right" w:leader="dot" w:pos="9062"/>
             </w:tabs>
@@ -1582,7 +1543,7 @@
         </w:p>
         <w:p>
           <w:pPr>
-            <w:pStyle w:val="Verzeichnis2"/>
+            <w:pStyle w:val="TOC2"/>
             <w:tabs>
               <w:tab w:val="right" w:leader="dot" w:pos="9062"/>
             </w:tabs>
@@ -1655,7 +1616,7 @@
         </w:p>
         <w:p>
           <w:pPr>
-            <w:pStyle w:val="Verzeichnis2"/>
+            <w:pStyle w:val="TOC2"/>
             <w:tabs>
               <w:tab w:val="right" w:leader="dot" w:pos="9062"/>
             </w:tabs>
@@ -1728,7 +1689,7 @@
         </w:p>
         <w:p>
           <w:pPr>
-            <w:pStyle w:val="Verzeichnis2"/>
+            <w:pStyle w:val="TOC2"/>
             <w:tabs>
               <w:tab w:val="right" w:leader="dot" w:pos="9062"/>
             </w:tabs>
@@ -1801,7 +1762,7 @@
         </w:p>
         <w:p>
           <w:pPr>
-            <w:pStyle w:val="Verzeichnis2"/>
+            <w:pStyle w:val="TOC2"/>
             <w:tabs>
               <w:tab w:val="right" w:leader="dot" w:pos="9062"/>
             </w:tabs>
@@ -1874,7 +1835,7 @@
         </w:p>
         <w:p>
           <w:pPr>
-            <w:pStyle w:val="Verzeichnis2"/>
+            <w:pStyle w:val="TOC2"/>
             <w:tabs>
               <w:tab w:val="right" w:leader="dot" w:pos="9062"/>
             </w:tabs>
@@ -1947,7 +1908,7 @@
         </w:p>
         <w:p>
           <w:pPr>
-            <w:pStyle w:val="Verzeichnis2"/>
+            <w:pStyle w:val="TOC2"/>
             <w:tabs>
               <w:tab w:val="right" w:leader="dot" w:pos="9062"/>
             </w:tabs>
@@ -2020,7 +1981,7 @@
         </w:p>
         <w:p>
           <w:pPr>
-            <w:pStyle w:val="Verzeichnis2"/>
+            <w:pStyle w:val="TOC2"/>
             <w:tabs>
               <w:tab w:val="right" w:leader="dot" w:pos="9062"/>
             </w:tabs>
@@ -2093,7 +2054,7 @@
         </w:p>
         <w:p>
           <w:pPr>
-            <w:pStyle w:val="Verzeichnis1"/>
+            <w:pStyle w:val="TOC1"/>
             <w:tabs>
               <w:tab w:val="right" w:leader="dot" w:pos="9062"/>
             </w:tabs>
@@ -2166,7 +2127,7 @@
         </w:p>
         <w:p>
           <w:pPr>
-            <w:pStyle w:val="Verzeichnis2"/>
+            <w:pStyle w:val="TOC2"/>
             <w:tabs>
               <w:tab w:val="right" w:leader="dot" w:pos="9062"/>
             </w:tabs>
@@ -2239,7 +2200,7 @@
         </w:p>
         <w:p>
           <w:pPr>
-            <w:pStyle w:val="Verzeichnis2"/>
+            <w:pStyle w:val="TOC2"/>
             <w:tabs>
               <w:tab w:val="right" w:leader="dot" w:pos="9062"/>
             </w:tabs>
@@ -2312,7 +2273,7 @@
         </w:p>
         <w:p>
           <w:pPr>
-            <w:pStyle w:val="Verzeichnis2"/>
+            <w:pStyle w:val="TOC2"/>
             <w:tabs>
               <w:tab w:val="right" w:leader="dot" w:pos="9062"/>
             </w:tabs>
@@ -2385,7 +2346,7 @@
         </w:p>
         <w:p>
           <w:pPr>
-            <w:pStyle w:val="Verzeichnis2"/>
+            <w:pStyle w:val="TOC2"/>
             <w:tabs>
               <w:tab w:val="right" w:leader="dot" w:pos="9062"/>
             </w:tabs>
@@ -2458,7 +2419,7 @@
         </w:p>
         <w:p>
           <w:pPr>
-            <w:pStyle w:val="Verzeichnis2"/>
+            <w:pStyle w:val="TOC2"/>
             <w:tabs>
               <w:tab w:val="right" w:leader="dot" w:pos="9062"/>
             </w:tabs>
@@ -2531,7 +2492,7 @@
         </w:p>
         <w:p>
           <w:pPr>
-            <w:pStyle w:val="Verzeichnis2"/>
+            <w:pStyle w:val="TOC2"/>
             <w:tabs>
               <w:tab w:val="right" w:leader="dot" w:pos="9062"/>
             </w:tabs>
@@ -2604,7 +2565,7 @@
         </w:p>
         <w:p>
           <w:pPr>
-            <w:pStyle w:val="Verzeichnis2"/>
+            <w:pStyle w:val="TOC2"/>
             <w:tabs>
               <w:tab w:val="right" w:leader="dot" w:pos="9062"/>
             </w:tabs>
@@ -2677,7 +2638,7 @@
         </w:p>
         <w:p>
           <w:pPr>
-            <w:pStyle w:val="Verzeichnis2"/>
+            <w:pStyle w:val="TOC2"/>
             <w:tabs>
               <w:tab w:val="right" w:leader="dot" w:pos="9062"/>
             </w:tabs>
@@ -2750,7 +2711,7 @@
         </w:p>
         <w:p>
           <w:pPr>
-            <w:pStyle w:val="Verzeichnis1"/>
+            <w:pStyle w:val="TOC1"/>
             <w:tabs>
               <w:tab w:val="right" w:leader="dot" w:pos="9062"/>
             </w:tabs>
@@ -2823,7 +2784,7 @@
         </w:p>
         <w:p>
           <w:pPr>
-            <w:pStyle w:val="Verzeichnis2"/>
+            <w:pStyle w:val="TOC2"/>
             <w:tabs>
               <w:tab w:val="right" w:leader="dot" w:pos="9062"/>
             </w:tabs>
@@ -2896,7 +2857,7 @@
         </w:p>
         <w:p>
           <w:pPr>
-            <w:pStyle w:val="Verzeichnis2"/>
+            <w:pStyle w:val="TOC2"/>
             <w:tabs>
               <w:tab w:val="right" w:leader="dot" w:pos="9062"/>
             </w:tabs>
@@ -2969,7 +2930,7 @@
         </w:p>
         <w:p>
           <w:pPr>
-            <w:pStyle w:val="Verzeichnis2"/>
+            <w:pStyle w:val="TOC2"/>
             <w:tabs>
               <w:tab w:val="right" w:leader="dot" w:pos="9062"/>
             </w:tabs>
@@ -3066,7 +3027,7 @@
     </w:p>
     <w:p>
       <w:pPr>
-        <w:pStyle w:val="berschrift1"/>
+        <w:pStyle w:val="Heading1"/>
         <w:jc w:val="center"/>
         <w:rPr>
           <w:rFonts w:asciiTheme="minorHAnsi" w:hAnsiTheme="minorHAnsi" w:cstheme="minorHAnsi"/>
@@ -3099,7 +3060,7 @@
     <w:bookmarkEnd w:id="1"/>
     <w:p>
       <w:pPr>
-        <w:pStyle w:val="Untertitel"/>
+        <w:pStyle w:val="Subtitle"/>
       </w:pPr>
       <w:r>
         <w:t>Einleitung</w:t>
@@ -3107,36 +3068,12 @@
     </w:p>
     <w:p>
       <w:r>
-        <w:t xml:space="preserve">Das </w:t>
-      </w:r>
-      <w:proofErr w:type="spellStart"/>
-      <w:r>
-        <w:t>SchachEP</w:t>
-      </w:r>
-      <w:proofErr w:type="spellEnd"/>
-      <w:r>
-        <w:t xml:space="preserve"> soll ein System werden, dass den Anwendern das Spielen von Schachpartien ermöglicht. Dabei ermöglicht das Systeme es Schachpartien mit Freunden oder Computer-Gegnern zu spielen. Außerdem verfügt es über ein Punktesystem und einem </w:t>
-      </w:r>
-      <w:proofErr w:type="spellStart"/>
-      <w:r>
-        <w:t>Leaderboard</w:t>
-      </w:r>
-      <w:proofErr w:type="spellEnd"/>
-      <w:r>
-        <w:t xml:space="preserve">. Ferner beinhaltet es </w:t>
-      </w:r>
-      <w:proofErr w:type="spellStart"/>
-      <w:r>
-        <w:t>SinglePlayer</w:t>
-      </w:r>
-      <w:proofErr w:type="spellEnd"/>
-      <w:r>
-        <w:t xml:space="preserve"> Schachpuzzle sowie die Möglichkeit spannende Schachspiele zu streamen.</w:t>
+        <w:t>Das SchachEP soll ein System werden, dass den Anwendern das Spielen von Schachpartien ermöglicht. Dabei ermöglicht das Systeme es Schachpartien mit Freunden oder Computer-Gegnern zu spielen. Außerdem verfügt es über ein Punktesystem und einem Leaderboard. Ferner beinhaltet es SinglePlayer Schachpuzzle sowie die Möglichkeit spannende Schachspiele zu streamen.</w:t>
       </w:r>
     </w:p>
     <w:p>
       <w:pPr>
-        <w:pStyle w:val="Untertitel"/>
+        <w:pStyle w:val="Subtitle"/>
       </w:pPr>
       <w:r>
         <w:t xml:space="preserve">Zyklus </w:t>
@@ -3147,15 +3084,7 @@
     </w:p>
     <w:p>
       <w:r>
-        <w:t xml:space="preserve">(Allgemeines) Im ersten Zyklus soll zunächst die Grundstruktur des Systems implementiert werden. Dem System soll eine Service-Architektur (bestehend aus mindestens einem Frontend-Service und einem </w:t>
-      </w:r>
-      <w:proofErr w:type="spellStart"/>
-      <w:r>
-        <w:t>BackendService</w:t>
-      </w:r>
-      <w:proofErr w:type="spellEnd"/>
-      <w:r>
-        <w:t xml:space="preserve">) zu Grunde liegen. Sämtliche Daten des Systems sollen persistent gespeichert werden. </w:t>
+        <w:t xml:space="preserve">(Allgemeines) Im ersten Zyklus soll zunächst die Grundstruktur des Systems implementiert werden. Dem System soll eine Service-Architektur (bestehend aus mindestens einem Frontend-Service und einem BackendService) zu Grunde liegen. Sämtliche Daten des Systems sollen persistent gespeichert werden. </w:t>
       </w:r>
     </w:p>
     <w:p>
@@ -3170,15 +3099,7 @@
     </w:p>
     <w:p>
       <w:r>
-        <w:t xml:space="preserve">(Schachpartie erstellen) Ein Benutzer kann eine Schachpartie mit einem eindeutigen Namen und einen </w:t>
-      </w:r>
-      <w:proofErr w:type="spellStart"/>
-      <w:r>
-        <w:t>Timer</w:t>
-      </w:r>
-      <w:proofErr w:type="spellEnd"/>
-      <w:r>
-        <w:t xml:space="preserve"> erstellen und einen weiteren Benutzer (entweder ein Benutzer, welcher durch eine Suchfunktion gefunden wurde oder einen Freund) einladen. Der eingeladene Benutzer kann die Einladung annehmen oder ablehnen. Nimmt der eingeladene Benutzer die Einladung an, können beide Spieler einen Platzhalter sehen. Jeder Spieler kann die Schachpartie ausblenden (nicht diese verlassen!) und nachträglich wieder beitreten.</w:t>
+        <w:t>(Schachpartie erstellen) Ein Benutzer kann eine Schachpartie mit einem eindeutigen Namen und einen Timer erstellen und einen weiteren Benutzer (entweder ein Benutzer, welcher durch eine Suchfunktion gefunden wurde oder einen Freund) einladen. Der eingeladene Benutzer kann die Einladung annehmen oder ablehnen. Nimmt der eingeladene Benutzer die Einladung an, können beide Spieler einen Platzhalter sehen. Jeder Spieler kann die Schachpartie ausblenden (nicht diese verlassen!) und nachträglich wieder beitreten.</w:t>
       </w:r>
     </w:p>
     <w:p>
@@ -3190,7 +3111,7 @@
     </w:p>
     <w:p>
       <w:pPr>
-        <w:pStyle w:val="Untertitel"/>
+        <w:pStyle w:val="Subtitle"/>
       </w:pPr>
       <w:r>
         <w:t xml:space="preserve">Zyklus </w:t>
@@ -3207,52 +3128,12 @@
     <w:p>
       <w:r>
         <w:lastRenderedPageBreak/>
-        <w:t xml:space="preserve">(Schachpartie spielen) Eine erstellte Schachpartie soll nun spielbar werden. Dazu </w:t>
-      </w:r>
-      <w:proofErr w:type="gramStart"/>
-      <w:r>
-        <w:t>sollen</w:t>
-      </w:r>
-      <w:proofErr w:type="gramEnd"/>
-      <w:r>
-        <w:t xml:space="preserve"> ein Sachbrett mit allen Schachfiguren sichtbar sein, sobald eine Schachpartie geöffnet wird. Weiterhin sollen die offiziellen Schachregeln implementiert werden (z.B. abwechselnde Züge zwischen den Spielern, erlaubten Züge der Figuren auf dem Feld, Schlagen von Figuren auf dem Feld, Rochade, etc.)</w:t>
-      </w:r>
-      <w:proofErr w:type="gramStart"/>
-      <w:r>
-        <w:t>1 .</w:t>
-      </w:r>
-      <w:proofErr w:type="gramEnd"/>
-      <w:r>
-        <w:t xml:space="preserve"> Außerdem soll ein </w:t>
-      </w:r>
-      <w:proofErr w:type="spellStart"/>
-      <w:r>
-        <w:t>Timer</w:t>
-      </w:r>
-      <w:proofErr w:type="spellEnd"/>
-      <w:r>
-        <w:t xml:space="preserve"> für jeden Spieler implementiert werden, nach dessen Ablauf der entsprechende Spieler das Spiel verloren hat. Während ein Spieler nicht am Zug ist, ist der </w:t>
-      </w:r>
-      <w:proofErr w:type="spellStart"/>
-      <w:r>
-        <w:t>Timer</w:t>
-      </w:r>
-      <w:proofErr w:type="spellEnd"/>
-      <w:r>
-        <w:t xml:space="preserve"> pausiert. Weiterhin soll ein Spieler zur jeder Zeit die Partie aufgeben können. Beim Gewinn einer Schachpartie erhält der Gewinner 10 Punkte und der Verlierer verliert 10 Punkte. Im Falle eines Remis sollen keine Punkte vergeben werden. </w:t>
+        <w:t xml:space="preserve">(Schachpartie spielen) Eine erstellte Schachpartie soll nun spielbar werden. Dazu sollen ein Sachbrett mit allen Schachfiguren sichtbar sein, sobald eine Schachpartie geöffnet wird. Weiterhin sollen die offiziellen Schachregeln implementiert werden (z.B. abwechselnde Züge zwischen den Spielern, erlaubten Züge der Figuren auf dem Feld, Schlagen von Figuren auf dem Feld, Rochade, etc.)1 . Außerdem soll ein Timer für jeden Spieler implementiert werden, nach dessen Ablauf der entsprechende Spieler das Spiel verloren hat. Während ein Spieler nicht am Zug ist, ist der Timer pausiert. Weiterhin soll ein Spieler zur jeder Zeit die Partie aufgeben können. Beim Gewinn einer Schachpartie erhält der Gewinner 10 Punkte und der Verlierer verliert 10 Punkte. Im Falle eines Remis sollen keine Punkte vergeben werden. </w:t>
       </w:r>
     </w:p>
     <w:p>
       <w:r>
-        <w:t xml:space="preserve">(Schachclub) Ein Benutzer kann einen Schachclub mit einem eindeutigen Namen erstellen. Jeder Nutzer kann die Liste aller erstellten Schachclubs einsehen. Weiterhin ist jeder Benutzer in der Lage einen Schachclub beizutreten. Nutzer innerhalb eines Schachclubs können miteinander über einen Chat in Echtzeit kommunizieren (siehe </w:t>
-      </w:r>
-      <w:proofErr w:type="spellStart"/>
-      <w:r>
-        <w:t>Chat</w:t>
-      </w:r>
-      <w:proofErr w:type="spellEnd"/>
-      <w:r>
-        <w:t>). Außerdem soll im Profil eines jeden Nutzers ersichtlich sein, in welchen Schachclubs er beigetreten ist.</w:t>
+        <w:t>(Schachclub) Ein Benutzer kann einen Schachclub mit einem eindeutigen Namen erstellen. Jeder Nutzer kann die Liste aller erstellten Schachclubs einsehen. Weiterhin ist jeder Benutzer in der Lage einen Schachclub beizutreten. Nutzer innerhalb eines Schachclubs können miteinander über einen Chat in Echtzeit kommunizieren (siehe Chat). Außerdem soll im Profil eines jeden Nutzers ersichtlich sein, in welchen Schachclubs er beigetreten ist.</w:t>
       </w:r>
     </w:p>
     <w:p>
@@ -3262,29 +3143,13 @@
     </w:p>
     <w:p>
       <w:r>
-        <w:t>(</w:t>
-      </w:r>
-      <w:proofErr w:type="spellStart"/>
-      <w:r>
-        <w:t>Leaderboard</w:t>
-      </w:r>
-      <w:proofErr w:type="spellEnd"/>
-      <w:r>
-        <w:t xml:space="preserve">) Jeder Benutzer kann ein </w:t>
-      </w:r>
-      <w:proofErr w:type="spellStart"/>
-      <w:r>
-        <w:t>Leaderboard</w:t>
-      </w:r>
-      <w:proofErr w:type="spellEnd"/>
-      <w:r>
-        <w:t xml:space="preserve"> einsehen, welches die besten Spieler anhand ihrer Punkte in absteigender Folge anzeigt.</w:t>
+        <w:t>(Leaderboard) Jeder Benutzer kann ein Leaderboard einsehen, welches die besten Spieler anhand ihrer Punkte in absteigender Folge anzeigt.</w:t>
       </w:r>
     </w:p>
     <w:p/>
     <w:p>
       <w:pPr>
-        <w:pStyle w:val="Untertitel"/>
+        <w:pStyle w:val="Subtitle"/>
       </w:pPr>
       <w:r>
         <w:t>Zyklus 3</w:t>
@@ -3307,15 +3172,7 @@
     </w:p>
     <w:p>
       <w:r>
-        <w:t>(Schachpartie gegen Computer spielen) Ein Spieler kann eine Schachpartie mit einem Computer-Gegner starten</w:t>
-      </w:r>
-      <w:proofErr w:type="gramStart"/>
-      <w:r>
-        <w:t>4 .</w:t>
-      </w:r>
-      <w:proofErr w:type="gramEnd"/>
-      <w:r>
-        <w:t xml:space="preserve"> Der Computer-Gegner soll dabei in mindestens drei Schwierigkeitsstufen einstellbar sein. Das Spielverlauf gleicht dem der Funktionalität Schachpartie spielen. </w:t>
+        <w:t xml:space="preserve">(Schachpartie gegen Computer spielen) Ein Spieler kann eine Schachpartie mit einem Computer-Gegner starten4 . Der Computer-Gegner soll dabei in mindestens drei Schwierigkeitsstufen einstellbar sein. Das Spielverlauf gleicht dem der Funktionalität Schachpartie spielen. </w:t>
       </w:r>
     </w:p>
     <w:p>
@@ -3451,7 +3308,7 @@
     </w:p>
     <w:p>
       <w:pPr>
-        <w:pStyle w:val="berschrift1"/>
+        <w:pStyle w:val="Heading1"/>
         <w:jc w:val="center"/>
         <w:rPr>
           <w:rFonts w:asciiTheme="minorHAnsi" w:hAnsiTheme="minorHAnsi" w:cstheme="minorHAnsi"/>
@@ -3470,7 +3327,7 @@
     </w:p>
     <w:p>
       <w:pPr>
-        <w:pStyle w:val="berschrift1"/>
+        <w:pStyle w:val="Heading1"/>
         <w:jc w:val="center"/>
         <w:rPr>
           <w:rFonts w:asciiTheme="minorHAnsi" w:hAnsiTheme="minorHAnsi" w:cstheme="minorHAnsi"/>
@@ -3503,7 +3360,7 @@
     </w:p>
     <w:p>
       <w:pPr>
-        <w:pStyle w:val="berschrift2"/>
+        <w:pStyle w:val="Heading2"/>
         <w:spacing w:before="0"/>
         <w:rPr>
           <w:rFonts w:ascii="Calibri" w:hAnsi="Calibri" w:cs="Calibri"/>
@@ -3612,7 +3469,7 @@
     </w:p>
     <w:tbl>
       <w:tblPr>
-        <w:tblStyle w:val="Tabellenraster"/>
+        <w:tblStyle w:val="TableGrid"/>
         <w:tblpPr w:leftFromText="141" w:rightFromText="141" w:vertAnchor="text" w:horzAnchor="page" w:tblpX="1469" w:tblpY="756"/>
         <w:tblW w:w="9247" w:type="dxa"/>
         <w:tblLayout w:type="fixed"/>
@@ -5725,12 +5582,541 @@
           </w:p>
         </w:tc>
       </w:tr>
+      <w:tr>
+        <w:trPr>
+          <w:trHeight w:val="271"/>
+        </w:trPr>
+        <w:tc>
+          <w:tcPr>
+            <w:tcW w:w="675" w:type="dxa"/>
+            <w:shd w:val="clear" w:color="auto" w:fill="E7E6E6" w:themeFill="background2"/>
+          </w:tcPr>
+          <w:p>
+            <w:pPr>
+              <w:rPr>
+                <w:rFonts w:cstheme="minorHAnsi"/>
+                <w:b/>
+              </w:rPr>
+            </w:pPr>
+            <w:r>
+              <w:rPr>
+                <w:rFonts w:cstheme="minorHAnsi"/>
+                <w:b/>
+              </w:rPr>
+              <w:t>3</w:t>
+            </w:r>
+          </w:p>
+        </w:tc>
+        <w:tc>
+          <w:tcPr>
+            <w:tcW w:w="2760" w:type="dxa"/>
+            <w:shd w:val="clear" w:color="auto" w:fill="E7E6E6" w:themeFill="background2"/>
+          </w:tcPr>
+          <w:p>
+            <w:pPr>
+              <w:rPr>
+                <w:rFonts w:cstheme="minorHAnsi"/>
+              </w:rPr>
+            </w:pPr>
+            <w:r>
+              <w:rPr>
+                <w:rFonts w:cstheme="minorHAnsi"/>
+              </w:rPr>
+              <w:t>Schachpartie erstellen</w:t>
+            </w:r>
+          </w:p>
+        </w:tc>
+        <w:tc>
+          <w:tcPr>
+            <w:tcW w:w="1843" w:type="dxa"/>
+            <w:shd w:val="clear" w:color="auto" w:fill="E7E6E6" w:themeFill="background2"/>
+          </w:tcPr>
+          <w:p>
+            <w:pPr>
+              <w:rPr>
+                <w:rFonts w:cstheme="minorHAnsi"/>
+              </w:rPr>
+            </w:pPr>
+          </w:p>
+        </w:tc>
+        <w:tc>
+          <w:tcPr>
+            <w:tcW w:w="2485" w:type="dxa"/>
+            <w:shd w:val="clear" w:color="auto" w:fill="E7E6E6" w:themeFill="background2"/>
+          </w:tcPr>
+          <w:p>
+            <w:pPr>
+              <w:rPr>
+                <w:rFonts w:cstheme="minorHAnsi"/>
+              </w:rPr>
+            </w:pPr>
+          </w:p>
+        </w:tc>
+        <w:tc>
+          <w:tcPr>
+            <w:tcW w:w="1484" w:type="dxa"/>
+            <w:shd w:val="clear" w:color="auto" w:fill="E7E6E6" w:themeFill="background2"/>
+          </w:tcPr>
+          <w:p>
+            <w:pPr>
+              <w:rPr>
+                <w:rFonts w:cstheme="minorHAnsi"/>
+              </w:rPr>
+            </w:pPr>
+          </w:p>
+        </w:tc>
+      </w:tr>
+      <w:tr>
+        <w:trPr>
+          <w:trHeight w:val="279"/>
+        </w:trPr>
+        <w:tc>
+          <w:tcPr>
+            <w:tcW w:w="675" w:type="dxa"/>
+          </w:tcPr>
+          <w:p>
+            <w:pPr>
+              <w:rPr>
+                <w:rFonts w:cstheme="minorHAnsi"/>
+              </w:rPr>
+            </w:pPr>
+            <w:r>
+              <w:rPr>
+                <w:rFonts w:cstheme="minorHAnsi"/>
+              </w:rPr>
+              <w:t>3.1</w:t>
+            </w:r>
+          </w:p>
+        </w:tc>
+        <w:tc>
+          <w:tcPr>
+            <w:tcW w:w="2760" w:type="dxa"/>
+          </w:tcPr>
+          <w:p>
+            <w:pPr>
+              <w:rPr>
+                <w:rFonts w:cstheme="minorHAnsi"/>
+              </w:rPr>
+            </w:pPr>
+            <w:r>
+              <w:rPr>
+                <w:rFonts w:cstheme="minorHAnsi"/>
+              </w:rPr>
+              <w:t>Partie-Erstellung mit Namen und Timer</w:t>
+            </w:r>
+          </w:p>
+        </w:tc>
+        <w:tc>
+          <w:tcPr>
+            <w:tcW w:w="1843" w:type="dxa"/>
+          </w:tcPr>
+          <w:p>
+            <w:pPr>
+              <w:rPr>
+                <w:rFonts w:cstheme="minorHAnsi"/>
+              </w:rPr>
+            </w:pPr>
+            <w:r>
+              <w:rPr>
+                <w:rFonts w:cstheme="minorHAnsi"/>
+              </w:rPr>
+              <w:t>User Story</w:t>
+            </w:r>
+          </w:p>
+        </w:tc>
+        <w:tc>
+          <w:tcPr>
+            <w:tcW w:w="2485" w:type="dxa"/>
+          </w:tcPr>
+          <w:p>
+            <w:pPr>
+              <w:rPr>
+                <w:rFonts w:cstheme="minorHAnsi"/>
+              </w:rPr>
+            </w:pPr>
+          </w:p>
+        </w:tc>
+        <w:tc>
+          <w:tcPr>
+            <w:tcW w:w="1484" w:type="dxa"/>
+          </w:tcPr>
+          <w:p>
+            <w:pPr>
+              <w:rPr>
+                <w:rFonts w:cstheme="minorHAnsi"/>
+              </w:rPr>
+            </w:pPr>
+            <w:r>
+              <w:rPr>
+                <w:rFonts w:cstheme="minorHAnsi"/>
+              </w:rPr>
+              <w:t>Fertig</w:t>
+            </w:r>
+          </w:p>
+        </w:tc>
+      </w:tr>
+      <w:tr>
+        <w:trPr>
+          <w:trHeight w:val="279"/>
+        </w:trPr>
+        <w:tc>
+          <w:tcPr>
+            <w:tcW w:w="675" w:type="dxa"/>
+          </w:tcPr>
+          <w:p>
+            <w:pPr>
+              <w:rPr>
+                <w:rFonts w:cstheme="minorHAnsi"/>
+              </w:rPr>
+            </w:pPr>
+            <w:r>
+              <w:rPr>
+                <w:rFonts w:cstheme="minorHAnsi"/>
+              </w:rPr>
+              <w:t>3.2</w:t>
+            </w:r>
+          </w:p>
+        </w:tc>
+        <w:tc>
+          <w:tcPr>
+            <w:tcW w:w="2760" w:type="dxa"/>
+          </w:tcPr>
+          <w:p>
+            <w:pPr>
+              <w:rPr>
+                <w:rFonts w:cstheme="minorHAnsi"/>
+              </w:rPr>
+            </w:pPr>
+            <w:r>
+              <w:rPr>
+                <w:rFonts w:cstheme="minorHAnsi"/>
+              </w:rPr>
+              <w:t>Suchen und Einladen eines Benutzers</w:t>
+            </w:r>
+          </w:p>
+        </w:tc>
+        <w:tc>
+          <w:tcPr>
+            <w:tcW w:w="1843" w:type="dxa"/>
+          </w:tcPr>
+          <w:p>
+            <w:pPr>
+              <w:rPr>
+                <w:rFonts w:cstheme="minorHAnsi"/>
+              </w:rPr>
+            </w:pPr>
+            <w:r>
+              <w:rPr>
+                <w:rFonts w:cstheme="minorHAnsi"/>
+              </w:rPr>
+              <w:t>User Story</w:t>
+            </w:r>
+          </w:p>
+        </w:tc>
+        <w:tc>
+          <w:tcPr>
+            <w:tcW w:w="2485" w:type="dxa"/>
+          </w:tcPr>
+          <w:p>
+            <w:pPr>
+              <w:rPr>
+                <w:rFonts w:cstheme="minorHAnsi"/>
+              </w:rPr>
+            </w:pPr>
+          </w:p>
+        </w:tc>
+        <w:tc>
+          <w:tcPr>
+            <w:tcW w:w="1484" w:type="dxa"/>
+          </w:tcPr>
+          <w:p>
+            <w:pPr>
+              <w:rPr>
+                <w:rFonts w:cstheme="minorHAnsi"/>
+              </w:rPr>
+            </w:pPr>
+            <w:r>
+              <w:rPr>
+                <w:rFonts w:cstheme="minorHAnsi"/>
+              </w:rPr>
+              <w:t>Fertig</w:t>
+            </w:r>
+          </w:p>
+        </w:tc>
+      </w:tr>
+      <w:tr>
+        <w:trPr>
+          <w:trHeight w:val="279"/>
+        </w:trPr>
+        <w:tc>
+          <w:tcPr>
+            <w:tcW w:w="675" w:type="dxa"/>
+          </w:tcPr>
+          <w:p>
+            <w:pPr>
+              <w:rPr>
+                <w:rFonts w:cstheme="minorHAnsi"/>
+              </w:rPr>
+            </w:pPr>
+            <w:r>
+              <w:rPr>
+                <w:rFonts w:cstheme="minorHAnsi"/>
+              </w:rPr>
+              <w:t>3.3</w:t>
+            </w:r>
+          </w:p>
+        </w:tc>
+        <w:tc>
+          <w:tcPr>
+            <w:tcW w:w="2760" w:type="dxa"/>
+          </w:tcPr>
+          <w:p>
+            <w:pPr>
+              <w:rPr>
+                <w:rFonts w:cstheme="minorHAnsi"/>
+              </w:rPr>
+            </w:pPr>
+            <w:r>
+              <w:rPr>
+                <w:rFonts w:cstheme="minorHAnsi"/>
+              </w:rPr>
+              <w:t>Freunde einladen</w:t>
+            </w:r>
+          </w:p>
+        </w:tc>
+        <w:tc>
+          <w:tcPr>
+            <w:tcW w:w="1843" w:type="dxa"/>
+          </w:tcPr>
+          <w:p>
+            <w:pPr>
+              <w:rPr>
+                <w:rFonts w:cstheme="minorHAnsi"/>
+              </w:rPr>
+            </w:pPr>
+            <w:r>
+              <w:rPr>
+                <w:rFonts w:cstheme="minorHAnsi"/>
+              </w:rPr>
+              <w:t>User Story</w:t>
+            </w:r>
+          </w:p>
+        </w:tc>
+        <w:tc>
+          <w:tcPr>
+            <w:tcW w:w="2485" w:type="dxa"/>
+          </w:tcPr>
+          <w:p>
+            <w:pPr>
+              <w:rPr>
+                <w:rFonts w:cstheme="minorHAnsi"/>
+              </w:rPr>
+            </w:pPr>
+          </w:p>
+        </w:tc>
+        <w:tc>
+          <w:tcPr>
+            <w:tcW w:w="1484" w:type="dxa"/>
+          </w:tcPr>
+          <w:p>
+            <w:pPr>
+              <w:rPr>
+                <w:rFonts w:cstheme="minorHAnsi"/>
+              </w:rPr>
+            </w:pPr>
+            <w:r>
+              <w:rPr>
+                <w:rFonts w:cstheme="minorHAnsi"/>
+              </w:rPr>
+              <w:t>Fertig</w:t>
+            </w:r>
+          </w:p>
+        </w:tc>
+      </w:tr>
+      <w:tr>
+        <w:trPr>
+          <w:trHeight w:val="279"/>
+        </w:trPr>
+        <w:tc>
+          <w:tcPr>
+            <w:tcW w:w="675" w:type="dxa"/>
+          </w:tcPr>
+          <w:p>
+            <w:pPr>
+              <w:rPr>
+                <w:rFonts w:cstheme="minorHAnsi"/>
+              </w:rPr>
+            </w:pPr>
+            <w:r>
+              <w:rPr>
+                <w:rFonts w:cstheme="minorHAnsi"/>
+              </w:rPr>
+              <w:t>3.4</w:t>
+            </w:r>
+          </w:p>
+        </w:tc>
+        <w:tc>
+          <w:tcPr>
+            <w:tcW w:w="2760" w:type="dxa"/>
+          </w:tcPr>
+          <w:p>
+            <w:pPr>
+              <w:rPr>
+                <w:rFonts w:cstheme="minorHAnsi"/>
+              </w:rPr>
+            </w:pPr>
+            <w:r>
+              <w:rPr>
+                <w:rFonts w:cstheme="minorHAnsi"/>
+              </w:rPr>
+              <w:t>Einladung annehmen/ablehnen</w:t>
+            </w:r>
+          </w:p>
+        </w:tc>
+        <w:tc>
+          <w:tcPr>
+            <w:tcW w:w="1843" w:type="dxa"/>
+          </w:tcPr>
+          <w:p>
+            <w:pPr>
+              <w:rPr>
+                <w:rFonts w:cstheme="minorHAnsi"/>
+              </w:rPr>
+            </w:pPr>
+            <w:r>
+              <w:rPr>
+                <w:rFonts w:cstheme="minorHAnsi"/>
+              </w:rPr>
+              <w:t>User Story</w:t>
+            </w:r>
+          </w:p>
+        </w:tc>
+        <w:tc>
+          <w:tcPr>
+            <w:tcW w:w="2485" w:type="dxa"/>
+          </w:tcPr>
+          <w:p>
+            <w:pPr>
+              <w:rPr>
+                <w:rFonts w:cstheme="minorHAnsi"/>
+              </w:rPr>
+            </w:pPr>
+          </w:p>
+        </w:tc>
+        <w:tc>
+          <w:tcPr>
+            <w:tcW w:w="1484" w:type="dxa"/>
+          </w:tcPr>
+          <w:p>
+            <w:pPr>
+              <w:rPr>
+                <w:rFonts w:cstheme="minorHAnsi"/>
+              </w:rPr>
+            </w:pPr>
+            <w:r>
+              <w:rPr>
+                <w:rFonts w:cstheme="minorHAnsi"/>
+              </w:rPr>
+              <w:t>Fertig</w:t>
+            </w:r>
+          </w:p>
+        </w:tc>
+      </w:tr>
+      <w:tr>
+        <w:trPr>
+          <w:trHeight w:val="279"/>
+        </w:trPr>
+        <w:tc>
+          <w:tcPr>
+            <w:tcW w:w="675" w:type="dxa"/>
+          </w:tcPr>
+          <w:p>
+            <w:pPr>
+              <w:rPr>
+                <w:rFonts w:cstheme="minorHAnsi"/>
+              </w:rPr>
+            </w:pPr>
+            <w:r>
+              <w:rPr>
+                <w:rFonts w:cstheme="minorHAnsi"/>
+              </w:rPr>
+              <w:t>3.5</w:t>
+            </w:r>
+          </w:p>
+        </w:tc>
+        <w:tc>
+          <w:tcPr>
+            <w:tcW w:w="2760" w:type="dxa"/>
+          </w:tcPr>
+          <w:p>
+            <w:pPr>
+              <w:rPr>
+                <w:rFonts w:cstheme="minorHAnsi"/>
+              </w:rPr>
+            </w:pPr>
+            <w:r>
+              <w:rPr>
+                <w:rFonts w:cstheme="minorHAnsi"/>
+              </w:rPr>
+              <w:t>Partie ausblenden und erneut beitreten</w:t>
+            </w:r>
+          </w:p>
+        </w:tc>
+        <w:tc>
+          <w:tcPr>
+            <w:tcW w:w="1843" w:type="dxa"/>
+          </w:tcPr>
+          <w:p>
+            <w:pPr>
+              <w:rPr>
+                <w:rFonts w:cstheme="minorHAnsi"/>
+              </w:rPr>
+            </w:pPr>
+            <w:r>
+              <w:rPr>
+                <w:rFonts w:cstheme="minorHAnsi"/>
+              </w:rPr>
+              <w:t>User Story</w:t>
+            </w:r>
+          </w:p>
+        </w:tc>
+        <w:tc>
+          <w:tcPr>
+            <w:tcW w:w="2485" w:type="dxa"/>
+          </w:tcPr>
+          <w:p>
+            <w:pPr>
+              <w:rPr>
+                <w:rFonts w:cstheme="minorHAnsi"/>
+              </w:rPr>
+            </w:pPr>
+          </w:p>
+        </w:tc>
+        <w:tc>
+          <w:tcPr>
+            <w:tcW w:w="1484" w:type="dxa"/>
+          </w:tcPr>
+          <w:p>
+            <w:pPr>
+              <w:rPr>
+                <w:rFonts w:cstheme="minorHAnsi"/>
+              </w:rPr>
+            </w:pPr>
+            <w:r>
+              <w:rPr>
+                <w:rFonts w:cstheme="minorHAnsi"/>
+              </w:rPr>
+              <w:t>Fertig</w:t>
+            </w:r>
+          </w:p>
+        </w:tc>
+      </w:tr>
     </w:tbl>
     <w:p/>
     <w:p/>
     <w:p>
       <w:pPr>
-        <w:pStyle w:val="berschrift2"/>
+        <w:pStyle w:val="Heading2"/>
         <w:rPr>
           <w:rFonts w:asciiTheme="minorHAnsi" w:hAnsiTheme="minorHAnsi" w:cstheme="minorHAnsi"/>
           <w:color w:val="auto"/>
@@ -5747,7 +6133,7 @@
     </w:p>
     <w:p>
       <w:pPr>
-        <w:pStyle w:val="berschrift2"/>
+        <w:pStyle w:val="Heading2"/>
         <w:rPr>
           <w:rFonts w:asciiTheme="minorHAnsi" w:hAnsiTheme="minorHAnsi" w:cstheme="minorHAnsi"/>
           <w:color w:val="auto"/>
@@ -5790,7 +6176,7 @@
     </w:p>
     <w:tbl>
       <w:tblPr>
-        <w:tblStyle w:val="Tabellenraster"/>
+        <w:tblStyle w:val="TableGrid"/>
         <w:tblW w:w="0" w:type="auto"/>
         <w:tblLook w:val="04A0" w:firstRow="1" w:lastRow="0" w:firstColumn="1" w:lastColumn="0" w:noHBand="0" w:noVBand="1"/>
       </w:tblPr>
@@ -5839,21 +6225,7 @@
               <w:rPr>
                 <w:rFonts w:cstheme="minorHAnsi"/>
               </w:rPr>
-              <w:t xml:space="preserve">&lt;Eindeutiger </w:t>
-            </w:r>
-            <w:proofErr w:type="spellStart"/>
-            <w:r>
-              <w:rPr>
-                <w:rFonts w:cstheme="minorHAnsi"/>
-              </w:rPr>
-              <w:t>Identifizierer</w:t>
-            </w:r>
-            <w:proofErr w:type="spellEnd"/>
-            <w:r>
-              <w:rPr>
-                <w:rFonts w:cstheme="minorHAnsi"/>
-              </w:rPr>
-              <w:t>&gt;</w:t>
+              <w:t>&lt;Eindeutiger Identifizierer&gt;</w:t>
             </w:r>
           </w:p>
         </w:tc>
@@ -6139,30 +6511,13 @@
         <w:rPr>
           <w:rFonts w:cstheme="minorHAnsi"/>
           <w:b/>
-          <w:color w:val="FF0000"/>
+          <w:color w:val="70AD47" w:themeColor="accent6"/>
         </w:rPr>
       </w:pPr>
-    </w:p>
-    <w:p>
-      <w:pPr>
-        <w:rPr>
-          <w:rFonts w:cstheme="minorHAnsi"/>
-          <w:b/>
-          <w:color w:val="FF0000"/>
-        </w:rPr>
-      </w:pPr>
-      <w:r>
-        <w:rPr>
-          <w:rFonts w:cstheme="minorHAnsi"/>
-          <w:b/>
-          <w:color w:val="FF0000"/>
-        </w:rPr>
-        <w:t>Schlechtes Beispiel:</w:t>
-      </w:r>
     </w:p>
     <w:tbl>
       <w:tblPr>
-        <w:tblStyle w:val="Tabellenraster"/>
+        <w:tblStyle w:val="TableGrid"/>
         <w:tblW w:w="0" w:type="auto"/>
         <w:tblLook w:val="04A0" w:firstRow="1" w:lastRow="0" w:firstColumn="1" w:lastColumn="0" w:noHBand="0" w:noVBand="1"/>
       </w:tblPr>
@@ -6186,6 +6541,7 @@
                 <w:b/>
               </w:rPr>
             </w:pPr>
+            <w:bookmarkStart w:id="7" w:name="_Hlk4740053"/>
             <w:r>
               <w:rPr>
                 <w:rFonts w:cstheme="minorHAnsi"/>
@@ -6205,6 +6561,12 @@
                 <w:rFonts w:cstheme="minorHAnsi"/>
               </w:rPr>
             </w:pPr>
+            <w:r>
+              <w:rPr>
+                <w:rFonts w:cstheme="minorHAnsi"/>
+              </w:rPr>
+              <w:t>3.1</w:t>
+            </w:r>
           </w:p>
         </w:tc>
       </w:tr>
@@ -6244,7 +6606,7 @@
               <w:rPr>
                 <w:rFonts w:cstheme="minorHAnsi"/>
               </w:rPr>
-              <w:t>Ich möchte ich rechtzeitig informiert werden, wenn ein Patient einen Termin nicht wahrnimmt.</w:t>
+              <w:t>Als Benutzer möchte ich eine Schachpartie mit einem eindeutigen Namen und Timer erstellen können, um individuelle Spiele organisieren zu können.</w:t>
             </w:r>
           </w:p>
         </w:tc>
@@ -6285,7 +6647,7 @@
               <w:rPr>
                 <w:rFonts w:cstheme="minorHAnsi"/>
               </w:rPr>
-              <w:t>1337</w:t>
+              <w:t>5 Tage</w:t>
             </w:r>
           </w:p>
         </w:tc>
@@ -6326,7 +6688,7 @@
               <w:rPr>
                 <w:rFonts w:cstheme="minorHAnsi"/>
               </w:rPr>
-              <w:t>-</w:t>
+              <w:t>Hoch</w:t>
             </w:r>
           </w:p>
         </w:tc>
@@ -6364,15 +6726,13 @@
             <w:pPr>
               <w:rPr>
                 <w:rFonts w:cstheme="minorHAnsi"/>
-                <w:lang w:val="en-GB"/>
-              </w:rPr>
-            </w:pPr>
-            <w:r>
-              <w:rPr>
-                <w:rFonts w:cstheme="minorHAnsi"/>
-                <w:lang w:val="en-GB"/>
-              </w:rPr>
-              <w:t>Emmett Brown, Rick Sanchez, Amelia Pond</w:t>
+              </w:rPr>
+            </w:pPr>
+            <w:r>
+              <w:rPr>
+                <w:rFonts w:cstheme="minorHAnsi"/>
+              </w:rPr>
+              <w:t>Ayoub Ouamar</w:t>
             </w:r>
           </w:p>
         </w:tc>
@@ -6409,53 +6769,23 @@
                 <w:rFonts w:cstheme="minorHAnsi"/>
               </w:rPr>
             </w:pPr>
+            <w:r>
+              <w:rPr>
+                <w:rFonts w:cstheme="minorHAnsi"/>
+              </w:rPr>
+              <w:t>-</w:t>
+            </w:r>
           </w:p>
         </w:tc>
       </w:tr>
     </w:tbl>
     <w:p>
-      <w:pPr>
-        <w:rPr>
-          <w:rFonts w:cstheme="minorHAnsi"/>
-        </w:rPr>
-      </w:pPr>
-    </w:p>
-    <w:p>
-      <w:pPr>
-        <w:rPr>
-          <w:rFonts w:cstheme="minorHAnsi"/>
-          <w:b/>
-          <w:color w:val="70AD47" w:themeColor="accent6"/>
-        </w:rPr>
-      </w:pPr>
-      <w:r>
-        <w:rPr>
-          <w:rFonts w:cstheme="minorHAnsi"/>
-          <w:b/>
-          <w:color w:val="70AD47" w:themeColor="accent6"/>
-        </w:rPr>
-        <w:t>Gutes</w:t>
-      </w:r>
-      <w:r>
-        <w:rPr>
-          <w:rFonts w:cstheme="minorHAnsi"/>
-          <w:b/>
-          <w:color w:val="70AD47" w:themeColor="accent6"/>
-        </w:rPr>
-        <w:t xml:space="preserve"> </w:t>
-      </w:r>
-      <w:r>
-        <w:rPr>
-          <w:rFonts w:cstheme="minorHAnsi"/>
-          <w:b/>
-          <w:color w:val="70AD47" w:themeColor="accent6"/>
-        </w:rPr>
-        <w:t>Beispiel:</w:t>
-      </w:r>
+      <w:bookmarkStart w:id="8" w:name="_Hlk19187894"/>
+      <w:bookmarkEnd w:id="7"/>
     </w:p>
     <w:tbl>
       <w:tblPr>
-        <w:tblStyle w:val="Tabellenraster"/>
+        <w:tblStyle w:val="TableGrid"/>
         <w:tblW w:w="0" w:type="auto"/>
         <w:tblLook w:val="04A0" w:firstRow="1" w:lastRow="0" w:firstColumn="1" w:lastColumn="0" w:noHBand="0" w:noVBand="1"/>
       </w:tblPr>
@@ -6479,7 +6809,6 @@
                 <w:b/>
               </w:rPr>
             </w:pPr>
-            <w:bookmarkStart w:id="7" w:name="_Hlk4740053"/>
             <w:r>
               <w:rPr>
                 <w:rFonts w:cstheme="minorHAnsi"/>
@@ -6503,7 +6832,13 @@
               <w:rPr>
                 <w:rFonts w:cstheme="minorHAnsi"/>
               </w:rPr>
-              <w:t>1.6</w:t>
+              <w:t>3.</w:t>
+            </w:r>
+            <w:r>
+              <w:rPr>
+                <w:rFonts w:cstheme="minorHAnsi"/>
+              </w:rPr>
+              <w:t>2</w:t>
             </w:r>
           </w:p>
         </w:tc>
@@ -6544,25 +6879,13 @@
               <w:rPr>
                 <w:rFonts w:cstheme="minorHAnsi"/>
               </w:rPr>
-              <w:t xml:space="preserve">Als Arzt möchte ich </w:t>
-            </w:r>
-            <w:r>
-              <w:rPr>
-                <w:rFonts w:cstheme="minorHAnsi"/>
-              </w:rPr>
-              <w:t xml:space="preserve">mindesten fünf Minuten vor </w:t>
-            </w:r>
-            <w:r>
-              <w:rPr>
-                <w:rFonts w:cstheme="minorHAnsi"/>
-              </w:rPr>
-              <w:t>dem Termin</w:t>
-            </w:r>
-            <w:r>
-              <w:rPr>
-                <w:rFonts w:cstheme="minorHAnsi"/>
-              </w:rPr>
-              <w:t xml:space="preserve"> informiert werden, wenn ein Patient einen Termin nicht wahrnimmt, sodass ich andere Patienten vorziehen kann.</w:t>
+              <w:t xml:space="preserve">Als Benutzer möchte ich </w:t>
+            </w:r>
+            <w:r>
+              <w:rPr>
+                <w:rFonts w:cstheme="minorHAnsi"/>
+              </w:rPr>
+              <w:t>die Möglichkeit haben, einen anderen Benutzer durch eine Suchfunktion zu finden und einzuladen, um mit ihm eine Partie Schach spielen zu können.</w:t>
             </w:r>
           </w:p>
         </w:tc>
@@ -6603,7 +6926,13 @@
               <w:rPr>
                 <w:rFonts w:cstheme="minorHAnsi"/>
               </w:rPr>
-              <w:t>2 Tage</w:t>
+              <w:t>6</w:t>
+            </w:r>
+            <w:r>
+              <w:rPr>
+                <w:rFonts w:cstheme="minorHAnsi"/>
+              </w:rPr>
+              <w:t xml:space="preserve"> Tage</w:t>
             </w:r>
           </w:p>
         </w:tc>
@@ -6688,7 +7017,7 @@
               <w:rPr>
                 <w:rFonts w:cstheme="minorHAnsi"/>
               </w:rPr>
-              <w:t>Emmett Brown</w:t>
+              <w:t>Ayoub Ouamar</w:t>
             </w:r>
           </w:p>
         </w:tc>
@@ -6729,16 +7058,877 @@
               <w:rPr>
                 <w:rFonts w:cstheme="minorHAnsi"/>
               </w:rPr>
-              <w:t>1.3, 1.5</w:t>
+              <w:t>3.1</w:t>
             </w:r>
           </w:p>
         </w:tc>
       </w:tr>
     </w:tbl>
-    <w:p>
-      <w:bookmarkStart w:id="8" w:name="_Hlk19187894"/>
-      <w:bookmarkEnd w:id="7"/>
-    </w:p>
+    <w:p/>
+    <w:tbl>
+      <w:tblPr>
+        <w:tblStyle w:val="TableGrid"/>
+        <w:tblW w:w="0" w:type="auto"/>
+        <w:tblLook w:val="04A0" w:firstRow="1" w:lastRow="0" w:firstColumn="1" w:lastColumn="0" w:noHBand="0" w:noVBand="1"/>
+      </w:tblPr>
+      <w:tblGrid>
+        <w:gridCol w:w="2232"/>
+        <w:gridCol w:w="6830"/>
+      </w:tblGrid>
+      <w:tr>
+        <w:tc>
+          <w:tcPr>
+            <w:tcW w:w="2232" w:type="dxa"/>
+            <w:shd w:val="clear" w:color="auto" w:fill="BFBFBF" w:themeFill="background1" w:themeFillShade="BF"/>
+          </w:tcPr>
+          <w:p>
+            <w:pPr>
+              <w:tabs>
+                <w:tab w:val="right" w:pos="1896"/>
+              </w:tabs>
+              <w:rPr>
+                <w:rFonts w:cstheme="minorHAnsi"/>
+                <w:b/>
+              </w:rPr>
+            </w:pPr>
+            <w:r>
+              <w:rPr>
+                <w:rFonts w:cstheme="minorHAnsi"/>
+                <w:b/>
+              </w:rPr>
+              <w:t>User Story-ID</w:t>
+            </w:r>
+          </w:p>
+        </w:tc>
+        <w:tc>
+          <w:tcPr>
+            <w:tcW w:w="7056" w:type="dxa"/>
+          </w:tcPr>
+          <w:p>
+            <w:pPr>
+              <w:rPr>
+                <w:rFonts w:cstheme="minorHAnsi"/>
+              </w:rPr>
+            </w:pPr>
+            <w:r>
+              <w:rPr>
+                <w:rFonts w:cstheme="minorHAnsi"/>
+              </w:rPr>
+              <w:t>3</w:t>
+            </w:r>
+            <w:r>
+              <w:rPr>
+                <w:rFonts w:cstheme="minorHAnsi"/>
+              </w:rPr>
+              <w:t>.3</w:t>
+            </w:r>
+          </w:p>
+        </w:tc>
+      </w:tr>
+      <w:tr>
+        <w:tc>
+          <w:tcPr>
+            <w:tcW w:w="2232" w:type="dxa"/>
+            <w:shd w:val="clear" w:color="auto" w:fill="BFBFBF" w:themeFill="background1" w:themeFillShade="BF"/>
+          </w:tcPr>
+          <w:p>
+            <w:pPr>
+              <w:rPr>
+                <w:rFonts w:cstheme="minorHAnsi"/>
+                <w:b/>
+              </w:rPr>
+            </w:pPr>
+            <w:r>
+              <w:rPr>
+                <w:rFonts w:cstheme="minorHAnsi"/>
+                <w:b/>
+              </w:rPr>
+              <w:t>User Story-Beschreibung</w:t>
+            </w:r>
+          </w:p>
+        </w:tc>
+        <w:tc>
+          <w:tcPr>
+            <w:tcW w:w="7056" w:type="dxa"/>
+          </w:tcPr>
+          <w:p>
+            <w:pPr>
+              <w:rPr>
+                <w:rFonts w:cstheme="minorHAnsi"/>
+              </w:rPr>
+            </w:pPr>
+            <w:r>
+              <w:rPr>
+                <w:rFonts w:cstheme="minorHAnsi"/>
+              </w:rPr>
+              <w:t xml:space="preserve">Als Benutzer möchte ich </w:t>
+            </w:r>
+            <w:r>
+              <w:rPr>
+                <w:rFonts w:cstheme="minorHAnsi"/>
+              </w:rPr>
+              <w:t>einen meiner Freunde direkt zu einer Schachpartie einladen können, um mit bekannten Gegner zu spielen</w:t>
+            </w:r>
+          </w:p>
+        </w:tc>
+      </w:tr>
+      <w:tr>
+        <w:tc>
+          <w:tcPr>
+            <w:tcW w:w="2232" w:type="dxa"/>
+            <w:shd w:val="clear" w:color="auto" w:fill="BFBFBF" w:themeFill="background1" w:themeFillShade="BF"/>
+          </w:tcPr>
+          <w:p>
+            <w:pPr>
+              <w:rPr>
+                <w:rFonts w:cstheme="minorHAnsi"/>
+                <w:b/>
+              </w:rPr>
+            </w:pPr>
+            <w:r>
+              <w:rPr>
+                <w:rFonts w:cstheme="minorHAnsi"/>
+                <w:b/>
+              </w:rPr>
+              <w:t>Geschätzter Realisierungsaufwand</w:t>
+            </w:r>
+          </w:p>
+        </w:tc>
+        <w:tc>
+          <w:tcPr>
+            <w:tcW w:w="7056" w:type="dxa"/>
+          </w:tcPr>
+          <w:p>
+            <w:pPr>
+              <w:rPr>
+                <w:rFonts w:cstheme="minorHAnsi"/>
+              </w:rPr>
+            </w:pPr>
+            <w:r>
+              <w:rPr>
+                <w:rFonts w:cstheme="minorHAnsi"/>
+              </w:rPr>
+              <w:t>3</w:t>
+            </w:r>
+            <w:r>
+              <w:rPr>
+                <w:rFonts w:cstheme="minorHAnsi"/>
+              </w:rPr>
+              <w:t xml:space="preserve"> Tage</w:t>
+            </w:r>
+          </w:p>
+        </w:tc>
+      </w:tr>
+      <w:tr>
+        <w:tc>
+          <w:tcPr>
+            <w:tcW w:w="2232" w:type="dxa"/>
+            <w:shd w:val="clear" w:color="auto" w:fill="BFBFBF" w:themeFill="background1" w:themeFillShade="BF"/>
+          </w:tcPr>
+          <w:p>
+            <w:pPr>
+              <w:rPr>
+                <w:rFonts w:cstheme="minorHAnsi"/>
+                <w:b/>
+              </w:rPr>
+            </w:pPr>
+            <w:r>
+              <w:rPr>
+                <w:rFonts w:cstheme="minorHAnsi"/>
+                <w:b/>
+              </w:rPr>
+              <w:t>Priorität</w:t>
+            </w:r>
+          </w:p>
+        </w:tc>
+        <w:tc>
+          <w:tcPr>
+            <w:tcW w:w="7056" w:type="dxa"/>
+          </w:tcPr>
+          <w:p>
+            <w:pPr>
+              <w:rPr>
+                <w:rFonts w:cstheme="minorHAnsi"/>
+              </w:rPr>
+            </w:pPr>
+            <w:r>
+              <w:rPr>
+                <w:rFonts w:cstheme="minorHAnsi"/>
+              </w:rPr>
+              <w:t>Hoch</w:t>
+            </w:r>
+          </w:p>
+        </w:tc>
+      </w:tr>
+      <w:tr>
+        <w:trPr>
+          <w:trHeight w:val="428"/>
+        </w:trPr>
+        <w:tc>
+          <w:tcPr>
+            <w:tcW w:w="2232" w:type="dxa"/>
+            <w:shd w:val="clear" w:color="auto" w:fill="BFBFBF" w:themeFill="background1" w:themeFillShade="BF"/>
+          </w:tcPr>
+          <w:p>
+            <w:pPr>
+              <w:rPr>
+                <w:rFonts w:cstheme="minorHAnsi"/>
+                <w:b/>
+              </w:rPr>
+            </w:pPr>
+            <w:r>
+              <w:rPr>
+                <w:rFonts w:cstheme="minorHAnsi"/>
+                <w:b/>
+              </w:rPr>
+              <w:t>Autor</w:t>
+            </w:r>
+          </w:p>
+        </w:tc>
+        <w:tc>
+          <w:tcPr>
+            <w:tcW w:w="7056" w:type="dxa"/>
+          </w:tcPr>
+          <w:p>
+            <w:pPr>
+              <w:rPr>
+                <w:rFonts w:cstheme="minorHAnsi"/>
+              </w:rPr>
+            </w:pPr>
+            <w:r>
+              <w:rPr>
+                <w:rFonts w:cstheme="minorHAnsi"/>
+              </w:rPr>
+              <w:t>Ayoub Ouamar</w:t>
+            </w:r>
+          </w:p>
+        </w:tc>
+      </w:tr>
+      <w:tr>
+        <w:tc>
+          <w:tcPr>
+            <w:tcW w:w="2232" w:type="dxa"/>
+            <w:shd w:val="clear" w:color="auto" w:fill="BFBFBF" w:themeFill="background1" w:themeFillShade="BF"/>
+          </w:tcPr>
+          <w:p>
+            <w:pPr>
+              <w:rPr>
+                <w:rFonts w:cstheme="minorHAnsi"/>
+                <w:b/>
+              </w:rPr>
+            </w:pPr>
+            <w:r>
+              <w:rPr>
+                <w:rFonts w:cstheme="minorHAnsi"/>
+                <w:b/>
+              </w:rPr>
+              <w:t>Abhängigkeiten zu anderen User Stories</w:t>
+            </w:r>
+          </w:p>
+        </w:tc>
+        <w:tc>
+          <w:tcPr>
+            <w:tcW w:w="7056" w:type="dxa"/>
+          </w:tcPr>
+          <w:p>
+            <w:pPr>
+              <w:rPr>
+                <w:rFonts w:cstheme="minorHAnsi"/>
+              </w:rPr>
+            </w:pPr>
+            <w:r>
+              <w:rPr>
+                <w:rFonts w:cstheme="minorHAnsi"/>
+              </w:rPr>
+              <w:t>3.1 3.2</w:t>
+            </w:r>
+          </w:p>
+        </w:tc>
+      </w:tr>
+    </w:tbl>
+    <w:p/>
+    <w:tbl>
+      <w:tblPr>
+        <w:tblStyle w:val="TableGrid"/>
+        <w:tblW w:w="0" w:type="auto"/>
+        <w:tblLook w:val="04A0" w:firstRow="1" w:lastRow="0" w:firstColumn="1" w:lastColumn="0" w:noHBand="0" w:noVBand="1"/>
+      </w:tblPr>
+      <w:tblGrid>
+        <w:gridCol w:w="2232"/>
+        <w:gridCol w:w="6830"/>
+      </w:tblGrid>
+      <w:tr>
+        <w:tc>
+          <w:tcPr>
+            <w:tcW w:w="2232" w:type="dxa"/>
+            <w:shd w:val="clear" w:color="auto" w:fill="BFBFBF" w:themeFill="background1" w:themeFillShade="BF"/>
+          </w:tcPr>
+          <w:p>
+            <w:pPr>
+              <w:tabs>
+                <w:tab w:val="right" w:pos="1896"/>
+              </w:tabs>
+              <w:rPr>
+                <w:rFonts w:cstheme="minorHAnsi"/>
+                <w:b/>
+              </w:rPr>
+            </w:pPr>
+            <w:r>
+              <w:rPr>
+                <w:rFonts w:cstheme="minorHAnsi"/>
+                <w:b/>
+              </w:rPr>
+              <w:t>User Story-ID</w:t>
+            </w:r>
+          </w:p>
+        </w:tc>
+        <w:tc>
+          <w:tcPr>
+            <w:tcW w:w="7056" w:type="dxa"/>
+          </w:tcPr>
+          <w:p>
+            <w:pPr>
+              <w:rPr>
+                <w:rFonts w:cstheme="minorHAnsi"/>
+              </w:rPr>
+            </w:pPr>
+            <w:r>
+              <w:rPr>
+                <w:rFonts w:cstheme="minorHAnsi"/>
+              </w:rPr>
+              <w:t>3.</w:t>
+            </w:r>
+            <w:r>
+              <w:rPr>
+                <w:rFonts w:cstheme="minorHAnsi"/>
+              </w:rPr>
+              <w:t>4</w:t>
+            </w:r>
+          </w:p>
+        </w:tc>
+      </w:tr>
+      <w:tr>
+        <w:tc>
+          <w:tcPr>
+            <w:tcW w:w="2232" w:type="dxa"/>
+            <w:shd w:val="clear" w:color="auto" w:fill="BFBFBF" w:themeFill="background1" w:themeFillShade="BF"/>
+          </w:tcPr>
+          <w:p>
+            <w:pPr>
+              <w:rPr>
+                <w:rFonts w:cstheme="minorHAnsi"/>
+                <w:b/>
+              </w:rPr>
+            </w:pPr>
+            <w:r>
+              <w:rPr>
+                <w:rFonts w:cstheme="minorHAnsi"/>
+                <w:b/>
+              </w:rPr>
+              <w:t>User Story-Beschreibung</w:t>
+            </w:r>
+          </w:p>
+        </w:tc>
+        <w:tc>
+          <w:tcPr>
+            <w:tcW w:w="7056" w:type="dxa"/>
+          </w:tcPr>
+          <w:p>
+            <w:pPr>
+              <w:rPr>
+                <w:rFonts w:cstheme="minorHAnsi"/>
+              </w:rPr>
+            </w:pPr>
+            <w:r>
+              <w:rPr>
+                <w:rFonts w:cstheme="minorHAnsi"/>
+              </w:rPr>
+              <w:t xml:space="preserve">Als </w:t>
+            </w:r>
+            <w:r>
+              <w:rPr>
+                <w:rFonts w:cstheme="minorHAnsi"/>
+              </w:rPr>
+              <w:t xml:space="preserve">eingeladener </w:t>
+            </w:r>
+            <w:r>
+              <w:rPr>
+                <w:rFonts w:cstheme="minorHAnsi"/>
+              </w:rPr>
+              <w:t xml:space="preserve">Benutzer möchte ich </w:t>
+            </w:r>
+            <w:r>
+              <w:rPr>
+                <w:rFonts w:cstheme="minorHAnsi"/>
+              </w:rPr>
+              <w:t>die Möglichkeit haben, eine Spieleinladung anzunehmen oder abzulehnen, um zu entscheiden, ob ich am Spiel teilnehmen möchte oder nicht</w:t>
+            </w:r>
+          </w:p>
+        </w:tc>
+      </w:tr>
+      <w:tr>
+        <w:tc>
+          <w:tcPr>
+            <w:tcW w:w="2232" w:type="dxa"/>
+            <w:shd w:val="clear" w:color="auto" w:fill="BFBFBF" w:themeFill="background1" w:themeFillShade="BF"/>
+          </w:tcPr>
+          <w:p>
+            <w:pPr>
+              <w:rPr>
+                <w:rFonts w:cstheme="minorHAnsi"/>
+                <w:b/>
+              </w:rPr>
+            </w:pPr>
+            <w:r>
+              <w:rPr>
+                <w:rFonts w:cstheme="minorHAnsi"/>
+                <w:b/>
+              </w:rPr>
+              <w:t>Geschätzter Realisierungsaufwand</w:t>
+            </w:r>
+          </w:p>
+        </w:tc>
+        <w:tc>
+          <w:tcPr>
+            <w:tcW w:w="7056" w:type="dxa"/>
+          </w:tcPr>
+          <w:p>
+            <w:pPr>
+              <w:rPr>
+                <w:rFonts w:cstheme="minorHAnsi"/>
+              </w:rPr>
+            </w:pPr>
+            <w:r>
+              <w:rPr>
+                <w:rFonts w:cstheme="minorHAnsi"/>
+              </w:rPr>
+              <w:t>4</w:t>
+            </w:r>
+            <w:r>
+              <w:rPr>
+                <w:rFonts w:cstheme="minorHAnsi"/>
+              </w:rPr>
+              <w:t xml:space="preserve"> Tage</w:t>
+            </w:r>
+          </w:p>
+        </w:tc>
+      </w:tr>
+      <w:tr>
+        <w:tc>
+          <w:tcPr>
+            <w:tcW w:w="2232" w:type="dxa"/>
+            <w:shd w:val="clear" w:color="auto" w:fill="BFBFBF" w:themeFill="background1" w:themeFillShade="BF"/>
+          </w:tcPr>
+          <w:p>
+            <w:pPr>
+              <w:rPr>
+                <w:rFonts w:cstheme="minorHAnsi"/>
+                <w:b/>
+              </w:rPr>
+            </w:pPr>
+            <w:r>
+              <w:rPr>
+                <w:rFonts w:cstheme="minorHAnsi"/>
+                <w:b/>
+              </w:rPr>
+              <w:t>Priorität</w:t>
+            </w:r>
+          </w:p>
+        </w:tc>
+        <w:tc>
+          <w:tcPr>
+            <w:tcW w:w="7056" w:type="dxa"/>
+          </w:tcPr>
+          <w:p>
+            <w:pPr>
+              <w:rPr>
+                <w:rFonts w:cstheme="minorHAnsi"/>
+              </w:rPr>
+            </w:pPr>
+            <w:r>
+              <w:rPr>
+                <w:rFonts w:cstheme="minorHAnsi"/>
+              </w:rPr>
+              <w:t>Hoch</w:t>
+            </w:r>
+          </w:p>
+        </w:tc>
+      </w:tr>
+      <w:tr>
+        <w:trPr>
+          <w:trHeight w:val="428"/>
+        </w:trPr>
+        <w:tc>
+          <w:tcPr>
+            <w:tcW w:w="2232" w:type="dxa"/>
+            <w:shd w:val="clear" w:color="auto" w:fill="BFBFBF" w:themeFill="background1" w:themeFillShade="BF"/>
+          </w:tcPr>
+          <w:p>
+            <w:pPr>
+              <w:rPr>
+                <w:rFonts w:cstheme="minorHAnsi"/>
+                <w:b/>
+              </w:rPr>
+            </w:pPr>
+            <w:r>
+              <w:rPr>
+                <w:rFonts w:cstheme="minorHAnsi"/>
+                <w:b/>
+              </w:rPr>
+              <w:t>Autor</w:t>
+            </w:r>
+          </w:p>
+        </w:tc>
+        <w:tc>
+          <w:tcPr>
+            <w:tcW w:w="7056" w:type="dxa"/>
+          </w:tcPr>
+          <w:p>
+            <w:pPr>
+              <w:rPr>
+                <w:rFonts w:cstheme="minorHAnsi"/>
+              </w:rPr>
+            </w:pPr>
+            <w:r>
+              <w:rPr>
+                <w:rFonts w:cstheme="minorHAnsi"/>
+              </w:rPr>
+              <w:t>Ayoub Ouamar</w:t>
+            </w:r>
+          </w:p>
+        </w:tc>
+      </w:tr>
+      <w:tr>
+        <w:tc>
+          <w:tcPr>
+            <w:tcW w:w="2232" w:type="dxa"/>
+            <w:shd w:val="clear" w:color="auto" w:fill="BFBFBF" w:themeFill="background1" w:themeFillShade="BF"/>
+          </w:tcPr>
+          <w:p>
+            <w:pPr>
+              <w:rPr>
+                <w:rFonts w:cstheme="minorHAnsi"/>
+                <w:b/>
+              </w:rPr>
+            </w:pPr>
+            <w:r>
+              <w:rPr>
+                <w:rFonts w:cstheme="minorHAnsi"/>
+                <w:b/>
+              </w:rPr>
+              <w:t>Abhängigkeiten zu anderen User Stories</w:t>
+            </w:r>
+          </w:p>
+        </w:tc>
+        <w:tc>
+          <w:tcPr>
+            <w:tcW w:w="7056" w:type="dxa"/>
+          </w:tcPr>
+          <w:p>
+            <w:pPr>
+              <w:rPr>
+                <w:rFonts w:cstheme="minorHAnsi"/>
+              </w:rPr>
+            </w:pPr>
+            <w:r>
+              <w:rPr>
+                <w:rFonts w:cstheme="minorHAnsi"/>
+              </w:rPr>
+              <w:t>3.3</w:t>
+            </w:r>
+          </w:p>
+        </w:tc>
+      </w:tr>
+    </w:tbl>
+    <w:p/>
+    <w:p/>
+    <w:tbl>
+      <w:tblPr>
+        <w:tblStyle w:val="TableGrid"/>
+        <w:tblW w:w="0" w:type="auto"/>
+        <w:tblLook w:val="04A0" w:firstRow="1" w:lastRow="0" w:firstColumn="1" w:lastColumn="0" w:noHBand="0" w:noVBand="1"/>
+      </w:tblPr>
+      <w:tblGrid>
+        <w:gridCol w:w="2232"/>
+        <w:gridCol w:w="6830"/>
+      </w:tblGrid>
+      <w:tr>
+        <w:tc>
+          <w:tcPr>
+            <w:tcW w:w="2232" w:type="dxa"/>
+            <w:shd w:val="clear" w:color="auto" w:fill="BFBFBF" w:themeFill="background1" w:themeFillShade="BF"/>
+          </w:tcPr>
+          <w:p>
+            <w:pPr>
+              <w:tabs>
+                <w:tab w:val="right" w:pos="1896"/>
+              </w:tabs>
+              <w:rPr>
+                <w:rFonts w:cstheme="minorHAnsi"/>
+                <w:b/>
+              </w:rPr>
+            </w:pPr>
+            <w:r>
+              <w:rPr>
+                <w:rFonts w:cstheme="minorHAnsi"/>
+                <w:b/>
+              </w:rPr>
+              <w:t>User Story-ID</w:t>
+            </w:r>
+          </w:p>
+        </w:tc>
+        <w:tc>
+          <w:tcPr>
+            <w:tcW w:w="7056" w:type="dxa"/>
+          </w:tcPr>
+          <w:p>
+            <w:pPr>
+              <w:rPr>
+                <w:rFonts w:cstheme="minorHAnsi"/>
+              </w:rPr>
+            </w:pPr>
+            <w:r>
+              <w:rPr>
+                <w:rFonts w:cstheme="minorHAnsi"/>
+              </w:rPr>
+              <w:t>3.</w:t>
+            </w:r>
+            <w:r>
+              <w:rPr>
+                <w:rFonts w:cstheme="minorHAnsi"/>
+              </w:rPr>
+              <w:t>5</w:t>
+            </w:r>
+          </w:p>
+        </w:tc>
+      </w:tr>
+      <w:tr>
+        <w:tc>
+          <w:tcPr>
+            <w:tcW w:w="2232" w:type="dxa"/>
+            <w:shd w:val="clear" w:color="auto" w:fill="BFBFBF" w:themeFill="background1" w:themeFillShade="BF"/>
+          </w:tcPr>
+          <w:p>
+            <w:pPr>
+              <w:rPr>
+                <w:rFonts w:cstheme="minorHAnsi"/>
+                <w:b/>
+              </w:rPr>
+            </w:pPr>
+            <w:r>
+              <w:rPr>
+                <w:rFonts w:cstheme="minorHAnsi"/>
+                <w:b/>
+              </w:rPr>
+              <w:t>User Story-Beschreibung</w:t>
+            </w:r>
+          </w:p>
+        </w:tc>
+        <w:tc>
+          <w:tcPr>
+            <w:tcW w:w="7056" w:type="dxa"/>
+          </w:tcPr>
+          <w:p>
+            <w:pPr>
+              <w:rPr>
+                <w:rFonts w:cstheme="minorHAnsi"/>
+              </w:rPr>
+            </w:pPr>
+            <w:r>
+              <w:rPr>
+                <w:rFonts w:cstheme="minorHAnsi"/>
+              </w:rPr>
+              <w:t xml:space="preserve">Als </w:t>
+            </w:r>
+            <w:r>
+              <w:rPr>
+                <w:rFonts w:cstheme="minorHAnsi"/>
+              </w:rPr>
+              <w:t>Spieler möchte ich die Möglichkeit haben, die aktuelle Partie auszublenden (ohne das Spiel zu verlassen) und später wieder beizutreten, um bei Bedarf andere Aufgaben auf der Plattform zu erledigen</w:t>
+            </w:r>
+          </w:p>
+        </w:tc>
+      </w:tr>
+      <w:tr>
+        <w:tc>
+          <w:tcPr>
+            <w:tcW w:w="2232" w:type="dxa"/>
+            <w:shd w:val="clear" w:color="auto" w:fill="BFBFBF" w:themeFill="background1" w:themeFillShade="BF"/>
+          </w:tcPr>
+          <w:p>
+            <w:pPr>
+              <w:rPr>
+                <w:rFonts w:cstheme="minorHAnsi"/>
+                <w:b/>
+              </w:rPr>
+            </w:pPr>
+            <w:r>
+              <w:rPr>
+                <w:rFonts w:cstheme="minorHAnsi"/>
+                <w:b/>
+              </w:rPr>
+              <w:t>Geschätzter Realisierungsaufwand</w:t>
+            </w:r>
+          </w:p>
+        </w:tc>
+        <w:tc>
+          <w:tcPr>
+            <w:tcW w:w="7056" w:type="dxa"/>
+          </w:tcPr>
+          <w:p>
+            <w:pPr>
+              <w:rPr>
+                <w:rFonts w:cstheme="minorHAnsi"/>
+              </w:rPr>
+            </w:pPr>
+            <w:r>
+              <w:rPr>
+                <w:rFonts w:cstheme="minorHAnsi"/>
+              </w:rPr>
+              <w:t>8</w:t>
+            </w:r>
+            <w:r>
+              <w:rPr>
+                <w:rFonts w:cstheme="minorHAnsi"/>
+              </w:rPr>
+              <w:t xml:space="preserve"> Tage</w:t>
+            </w:r>
+          </w:p>
+        </w:tc>
+      </w:tr>
+      <w:tr>
+        <w:tc>
+          <w:tcPr>
+            <w:tcW w:w="2232" w:type="dxa"/>
+            <w:shd w:val="clear" w:color="auto" w:fill="BFBFBF" w:themeFill="background1" w:themeFillShade="BF"/>
+          </w:tcPr>
+          <w:p>
+            <w:pPr>
+              <w:rPr>
+                <w:rFonts w:cstheme="minorHAnsi"/>
+                <w:b/>
+              </w:rPr>
+            </w:pPr>
+            <w:r>
+              <w:rPr>
+                <w:rFonts w:cstheme="minorHAnsi"/>
+                <w:b/>
+              </w:rPr>
+              <w:t>Priorität</w:t>
+            </w:r>
+          </w:p>
+        </w:tc>
+        <w:tc>
+          <w:tcPr>
+            <w:tcW w:w="7056" w:type="dxa"/>
+          </w:tcPr>
+          <w:p>
+            <w:pPr>
+              <w:rPr>
+                <w:rFonts w:cstheme="minorHAnsi"/>
+              </w:rPr>
+            </w:pPr>
+            <w:r>
+              <w:rPr>
+                <w:rFonts w:cstheme="minorHAnsi"/>
+              </w:rPr>
+              <w:t>Hoch</w:t>
+            </w:r>
+          </w:p>
+        </w:tc>
+      </w:tr>
+      <w:tr>
+        <w:trPr>
+          <w:trHeight w:val="428"/>
+        </w:trPr>
+        <w:tc>
+          <w:tcPr>
+            <w:tcW w:w="2232" w:type="dxa"/>
+            <w:shd w:val="clear" w:color="auto" w:fill="BFBFBF" w:themeFill="background1" w:themeFillShade="BF"/>
+          </w:tcPr>
+          <w:p>
+            <w:pPr>
+              <w:rPr>
+                <w:rFonts w:cstheme="minorHAnsi"/>
+                <w:b/>
+              </w:rPr>
+            </w:pPr>
+            <w:r>
+              <w:rPr>
+                <w:rFonts w:cstheme="minorHAnsi"/>
+                <w:b/>
+              </w:rPr>
+              <w:t>Autor</w:t>
+            </w:r>
+          </w:p>
+        </w:tc>
+        <w:tc>
+          <w:tcPr>
+            <w:tcW w:w="7056" w:type="dxa"/>
+          </w:tcPr>
+          <w:p>
+            <w:pPr>
+              <w:rPr>
+                <w:rFonts w:cstheme="minorHAnsi"/>
+              </w:rPr>
+            </w:pPr>
+            <w:r>
+              <w:rPr>
+                <w:rFonts w:cstheme="minorHAnsi"/>
+              </w:rPr>
+              <w:t>Ayoub Ouamar</w:t>
+            </w:r>
+          </w:p>
+        </w:tc>
+      </w:tr>
+      <w:tr>
+        <w:tc>
+          <w:tcPr>
+            <w:tcW w:w="2232" w:type="dxa"/>
+            <w:shd w:val="clear" w:color="auto" w:fill="BFBFBF" w:themeFill="background1" w:themeFillShade="BF"/>
+          </w:tcPr>
+          <w:p>
+            <w:pPr>
+              <w:rPr>
+                <w:rFonts w:cstheme="minorHAnsi"/>
+                <w:b/>
+              </w:rPr>
+            </w:pPr>
+            <w:r>
+              <w:rPr>
+                <w:rFonts w:cstheme="minorHAnsi"/>
+                <w:b/>
+              </w:rPr>
+              <w:t>Abhängigkeiten zu anderen User Stories</w:t>
+            </w:r>
+          </w:p>
+        </w:tc>
+        <w:tc>
+          <w:tcPr>
+            <w:tcW w:w="7056" w:type="dxa"/>
+          </w:tcPr>
+          <w:p>
+            <w:pPr>
+              <w:rPr>
+                <w:rFonts w:cstheme="minorHAnsi"/>
+              </w:rPr>
+            </w:pPr>
+            <w:r>
+              <w:rPr>
+                <w:rFonts w:cstheme="minorHAnsi"/>
+              </w:rPr>
+              <w:t>3.</w:t>
+            </w:r>
+            <w:r>
+              <w:rPr>
+                <w:rFonts w:cstheme="minorHAnsi"/>
+              </w:rPr>
+              <w:t>1 3.2</w:t>
+            </w:r>
+          </w:p>
+        </w:tc>
+      </w:tr>
+    </w:tbl>
     <w:p/>
     <w:p/>
     <w:p/>
@@ -6762,7 +7952,6 @@
           <w:sz w:val="32"/>
           <w:szCs w:val="32"/>
         </w:rPr>
-        <w:lastRenderedPageBreak/>
         <w:t>Papierprototypen</w:t>
       </w:r>
       <w:bookmarkEnd w:id="9"/>
@@ -6817,7 +8006,7 @@
     <w:p/>
     <w:p>
       <w:pPr>
-        <w:pStyle w:val="berschrift2"/>
+        <w:pStyle w:val="Heading2"/>
         <w:rPr>
           <w:rFonts w:cstheme="minorHAnsi"/>
           <w:color w:val="000000" w:themeColor="text1"/>
@@ -7011,7 +8200,7 @@
     </w:p>
     <w:p>
       <w:pPr>
-        <w:pStyle w:val="berschrift2"/>
+        <w:pStyle w:val="Heading2"/>
         <w:rPr>
           <w:rFonts w:cstheme="minorHAnsi"/>
           <w:color w:val="000000" w:themeColor="text1"/>
@@ -7025,6 +8214,7 @@
           <w:sz w:val="32"/>
           <w:szCs w:val="32"/>
         </w:rPr>
+        <w:lastRenderedPageBreak/>
         <w:t>Verhaltensdiagramm</w:t>
       </w:r>
       <w:r>
@@ -7163,7 +8353,7 @@
     </w:p>
     <w:p>
       <w:pPr>
-        <w:pStyle w:val="berschrift2"/>
+        <w:pStyle w:val="Heading2"/>
         <w:spacing w:before="0"/>
         <w:rPr>
           <w:rFonts w:asciiTheme="minorHAnsi" w:hAnsiTheme="minorHAnsi" w:cstheme="minorHAnsi"/>
@@ -7181,7 +8371,7 @@
     </w:p>
     <w:p>
       <w:pPr>
-        <w:pStyle w:val="berschrift2"/>
+        <w:pStyle w:val="Heading2"/>
         <w:spacing w:before="0"/>
         <w:rPr>
           <w:rFonts w:asciiTheme="minorHAnsi" w:hAnsiTheme="minorHAnsi" w:cstheme="minorHAnsi"/>
@@ -7313,7 +8503,7 @@
     </w:p>
     <w:tbl>
       <w:tblPr>
-        <w:tblStyle w:val="Tabellenraster"/>
+        <w:tblStyle w:val="TableGrid"/>
         <w:tblpPr w:leftFromText="141" w:rightFromText="141" w:vertAnchor="text" w:horzAnchor="page" w:tblpX="1361" w:tblpY="756"/>
         <w:tblW w:w="9322" w:type="dxa"/>
         <w:tblLayout w:type="fixed"/>
@@ -7528,7 +8718,6 @@
                 <w:b/>
               </w:rPr>
             </w:pPr>
-            <w:proofErr w:type="spellStart"/>
             <w:r>
               <w:rPr>
                 <w:rFonts w:cstheme="minorHAnsi"/>
@@ -7536,7 +8725,6 @@
               </w:rPr>
               <w:t>referenz</w:t>
             </w:r>
-            <w:proofErr w:type="spellEnd"/>
           </w:p>
         </w:tc>
         <w:tc>
@@ -8373,7 +9561,7 @@
     </w:tbl>
     <w:p>
       <w:pPr>
-        <w:pStyle w:val="berschrift2"/>
+        <w:pStyle w:val="Heading2"/>
         <w:rPr>
           <w:rFonts w:asciiTheme="minorHAnsi" w:hAnsiTheme="minorHAnsi" w:cstheme="minorHAnsi"/>
           <w:color w:val="000000" w:themeColor="text1"/>
@@ -8390,7 +9578,7 @@
     </w:p>
     <w:p>
       <w:pPr>
-        <w:pStyle w:val="berschrift2"/>
+        <w:pStyle w:val="Heading2"/>
         <w:rPr>
           <w:rFonts w:asciiTheme="minorHAnsi" w:hAnsiTheme="minorHAnsi" w:cstheme="minorHAnsi"/>
           <w:color w:val="000000" w:themeColor="text1"/>
@@ -8728,23 +9916,13 @@
                 <w:rFonts w:cstheme="minorHAnsi"/>
               </w:rPr>
             </w:pPr>
-            <w:proofErr w:type="spellStart"/>
             <w:r>
               <w:rPr>
                 <w:rFonts w:cstheme="minorHAnsi"/>
                 <w:b/>
                 <w:bCs/>
               </w:rPr>
-              <w:t>Vorbedin-gung</w:t>
-            </w:r>
-            <w:proofErr w:type="spellEnd"/>
-            <w:r>
-              <w:rPr>
-                <w:rFonts w:cstheme="minorHAnsi"/>
-                <w:b/>
-                <w:bCs/>
-              </w:rPr>
-              <w:t>(en)</w:t>
+              <w:t>Vorbedin-gung(en)</w:t>
             </w:r>
           </w:p>
         </w:tc>
@@ -9375,23 +10553,13 @@
                 <w:rFonts w:cstheme="minorHAnsi"/>
               </w:rPr>
             </w:pPr>
-            <w:proofErr w:type="spellStart"/>
             <w:r>
               <w:rPr>
                 <w:rFonts w:cstheme="minorHAnsi"/>
                 <w:b/>
                 <w:bCs/>
               </w:rPr>
-              <w:t>Nachbe</w:t>
-            </w:r>
-            <w:proofErr w:type="spellEnd"/>
-            <w:r>
-              <w:rPr>
-                <w:rFonts w:cstheme="minorHAnsi"/>
-                <w:b/>
-                <w:bCs/>
-              </w:rPr>
-              <w:t>-dingung(en)</w:t>
+              <w:t>Nachbe-dingung(en)</w:t>
             </w:r>
           </w:p>
         </w:tc>
@@ -9546,7 +10714,7 @@
     </w:tbl>
     <w:p>
       <w:pPr>
-        <w:pStyle w:val="berschrift2"/>
+        <w:pStyle w:val="Heading2"/>
         <w:rPr>
           <w:rFonts w:asciiTheme="minorHAnsi" w:hAnsiTheme="minorHAnsi" w:cstheme="minorHAnsi"/>
         </w:rPr>
@@ -9825,23 +10993,13 @@
                 <w:rFonts w:cstheme="minorHAnsi"/>
               </w:rPr>
             </w:pPr>
-            <w:proofErr w:type="spellStart"/>
             <w:r>
               <w:rPr>
                 <w:rFonts w:cstheme="minorHAnsi"/>
                 <w:b/>
                 <w:bCs/>
               </w:rPr>
-              <w:t>Vorbedin-gung</w:t>
-            </w:r>
-            <w:proofErr w:type="spellEnd"/>
-            <w:r>
-              <w:rPr>
-                <w:rFonts w:cstheme="minorHAnsi"/>
-                <w:b/>
-                <w:bCs/>
-              </w:rPr>
-              <w:t>(en)</w:t>
+              <w:t>Vorbedin-gung(en)</w:t>
             </w:r>
           </w:p>
         </w:tc>
@@ -10472,23 +11630,13 @@
                 <w:rFonts w:cstheme="minorHAnsi"/>
               </w:rPr>
             </w:pPr>
-            <w:proofErr w:type="spellStart"/>
             <w:r>
               <w:rPr>
                 <w:rFonts w:cstheme="minorHAnsi"/>
                 <w:b/>
                 <w:bCs/>
               </w:rPr>
-              <w:t>Nachbe</w:t>
-            </w:r>
-            <w:proofErr w:type="spellEnd"/>
-            <w:r>
-              <w:rPr>
-                <w:rFonts w:cstheme="minorHAnsi"/>
-                <w:b/>
-                <w:bCs/>
-              </w:rPr>
-              <w:t>-dingung(en)</w:t>
+              <w:t>Nachbe-dingung(en)</w:t>
             </w:r>
           </w:p>
         </w:tc>
@@ -10644,7 +11792,7 @@
     <w:p/>
     <w:p>
       <w:pPr>
-        <w:pStyle w:val="berschrift1"/>
+        <w:pStyle w:val="Heading1"/>
         <w:pageBreakBefore/>
         <w:jc w:val="center"/>
         <w:rPr>
@@ -10678,7 +11826,7 @@
     </w:p>
     <w:tbl>
       <w:tblPr>
-        <w:tblStyle w:val="Tabellenraster"/>
+        <w:tblStyle w:val="TableGrid"/>
         <w:tblpPr w:leftFromText="141" w:rightFromText="141" w:vertAnchor="text" w:horzAnchor="page" w:tblpX="1469" w:tblpY="756"/>
         <w:tblW w:w="9247" w:type="dxa"/>
         <w:tblLayout w:type="fixed"/>
@@ -11193,7 +12341,7 @@
     </w:tbl>
     <w:p>
       <w:pPr>
-        <w:pStyle w:val="berschrift2"/>
+        <w:pStyle w:val="Heading2"/>
         <w:rPr>
           <w:rFonts w:asciiTheme="minorHAnsi" w:hAnsiTheme="minorHAnsi" w:cstheme="minorHAnsi"/>
           <w:color w:val="auto"/>
@@ -11215,7 +12363,7 @@
     <w:p/>
     <w:p>
       <w:pPr>
-        <w:pStyle w:val="berschrift2"/>
+        <w:pStyle w:val="Heading2"/>
         <w:rPr>
           <w:rFonts w:asciiTheme="minorHAnsi" w:hAnsiTheme="minorHAnsi" w:cstheme="minorHAnsi"/>
           <w:color w:val="auto"/>
@@ -11250,7 +12398,7 @@
     </w:p>
     <w:tbl>
       <w:tblPr>
-        <w:tblStyle w:val="Tabellenraster"/>
+        <w:tblStyle w:val="TableGrid"/>
         <w:tblW w:w="0" w:type="auto"/>
         <w:tblLook w:val="04A0" w:firstRow="1" w:lastRow="0" w:firstColumn="1" w:lastColumn="0" w:noHBand="0" w:noVBand="1"/>
       </w:tblPr>
@@ -11526,7 +12674,7 @@
     <w:p/>
     <w:p>
       <w:pPr>
-        <w:pStyle w:val="berschrift2"/>
+        <w:pStyle w:val="Heading2"/>
         <w:rPr>
           <w:rFonts w:cstheme="minorHAnsi"/>
           <w:color w:val="000000" w:themeColor="text1"/>
@@ -11560,7 +12708,7 @@
     </w:p>
     <w:p>
       <w:pPr>
-        <w:pStyle w:val="berschrift2"/>
+        <w:pStyle w:val="Heading2"/>
         <w:rPr>
           <w:rFonts w:cstheme="minorHAnsi"/>
           <w:color w:val="000000" w:themeColor="text1"/>
@@ -11580,7 +12728,7 @@
     </w:p>
     <w:p>
       <w:pPr>
-        <w:pStyle w:val="berschrift2"/>
+        <w:pStyle w:val="Heading2"/>
         <w:rPr>
           <w:rFonts w:asciiTheme="minorHAnsi" w:hAnsiTheme="minorHAnsi" w:cstheme="minorHAnsi"/>
           <w:color w:val="auto"/>
@@ -11597,7 +12745,7 @@
     </w:p>
     <w:p>
       <w:pPr>
-        <w:pStyle w:val="berschrift2"/>
+        <w:pStyle w:val="Heading2"/>
         <w:rPr>
           <w:rFonts w:asciiTheme="minorHAnsi" w:hAnsiTheme="minorHAnsi" w:cstheme="minorHAnsi"/>
           <w:color w:val="auto"/>
@@ -11620,7 +12768,7 @@
     </w:p>
     <w:tbl>
       <w:tblPr>
-        <w:tblStyle w:val="Tabellenraster"/>
+        <w:tblStyle w:val="TableGrid"/>
         <w:tblpPr w:leftFromText="141" w:rightFromText="141" w:vertAnchor="text" w:horzAnchor="margin" w:tblpY="427"/>
         <w:tblW w:w="9322" w:type="dxa"/>
         <w:tblLayout w:type="fixed"/>
@@ -11834,7 +12982,6 @@
                 <w:b/>
               </w:rPr>
             </w:pPr>
-            <w:proofErr w:type="spellStart"/>
             <w:r>
               <w:rPr>
                 <w:rFonts w:cstheme="minorHAnsi"/>
@@ -11842,7 +12989,6 @@
               </w:rPr>
               <w:t>referenz</w:t>
             </w:r>
-            <w:proofErr w:type="spellEnd"/>
           </w:p>
         </w:tc>
         <w:tc>
@@ -12603,7 +13749,7 @@
     </w:p>
     <w:p>
       <w:pPr>
-        <w:pStyle w:val="berschrift2"/>
+        <w:pStyle w:val="Heading2"/>
         <w:rPr>
           <w:rFonts w:asciiTheme="minorHAnsi" w:hAnsiTheme="minorHAnsi" w:cstheme="minorHAnsi"/>
           <w:color w:val="auto"/>
@@ -12659,7 +13805,7 @@
     </w:p>
     <w:tbl>
       <w:tblPr>
-        <w:tblStyle w:val="Tabellenraster"/>
+        <w:tblStyle w:val="TableGrid"/>
         <w:tblpPr w:leftFromText="141" w:rightFromText="141" w:vertAnchor="text" w:horzAnchor="margin" w:tblpY="55"/>
         <w:tblW w:w="9180" w:type="dxa"/>
         <w:tblLayout w:type="fixed"/>
@@ -12854,7 +14000,7 @@
     </w:p>
     <w:p>
       <w:pPr>
-        <w:pStyle w:val="berschrift2"/>
+        <w:pStyle w:val="Heading2"/>
         <w:rPr>
           <w:rFonts w:cstheme="minorHAnsi"/>
           <w:color w:val="000000" w:themeColor="text1"/>
@@ -13128,23 +14274,13 @@
                 <w:rFonts w:cstheme="minorHAnsi"/>
               </w:rPr>
             </w:pPr>
-            <w:proofErr w:type="spellStart"/>
             <w:r>
               <w:rPr>
                 <w:rFonts w:cstheme="minorHAnsi"/>
                 <w:b/>
                 <w:bCs/>
               </w:rPr>
-              <w:t>Vorbedin-gung</w:t>
-            </w:r>
-            <w:proofErr w:type="spellEnd"/>
-            <w:r>
-              <w:rPr>
-                <w:rFonts w:cstheme="minorHAnsi"/>
-                <w:b/>
-                <w:bCs/>
-              </w:rPr>
-              <w:t>(en)</w:t>
+              <w:t>Vorbedin-gung(en)</w:t>
             </w:r>
           </w:p>
         </w:tc>
@@ -13700,23 +14836,13 @@
                 <w:rFonts w:cstheme="minorHAnsi"/>
               </w:rPr>
             </w:pPr>
-            <w:proofErr w:type="spellStart"/>
             <w:r>
               <w:rPr>
                 <w:rFonts w:cstheme="minorHAnsi"/>
                 <w:b/>
                 <w:bCs/>
               </w:rPr>
-              <w:t>Nachbe</w:t>
-            </w:r>
-            <w:proofErr w:type="spellEnd"/>
-            <w:r>
-              <w:rPr>
-                <w:rFonts w:cstheme="minorHAnsi"/>
-                <w:b/>
-                <w:bCs/>
-              </w:rPr>
-              <w:t>-dingung(en)</w:t>
+              <w:t>Nachbe-dingung(en)</w:t>
             </w:r>
           </w:p>
         </w:tc>
@@ -13867,7 +14993,7 @@
     </w:p>
     <w:p>
       <w:pPr>
-        <w:pStyle w:val="berschrift2"/>
+        <w:pStyle w:val="Heading2"/>
         <w:rPr>
           <w:rFonts w:asciiTheme="minorHAnsi" w:hAnsiTheme="minorHAnsi" w:cstheme="minorHAnsi"/>
           <w:color w:val="000000" w:themeColor="text1"/>
@@ -13884,7 +15010,7 @@
     </w:p>
     <w:p>
       <w:pPr>
-        <w:pStyle w:val="berschrift1"/>
+        <w:pStyle w:val="Heading1"/>
         <w:pageBreakBefore/>
         <w:jc w:val="center"/>
         <w:rPr>
@@ -13927,7 +15053,7 @@
     </w:p>
     <w:tbl>
       <w:tblPr>
-        <w:tblStyle w:val="Tabellenraster"/>
+        <w:tblStyle w:val="TableGrid"/>
         <w:tblpPr w:leftFromText="141" w:rightFromText="141" w:vertAnchor="text" w:horzAnchor="page" w:tblpX="1469" w:tblpY="756"/>
         <w:tblW w:w="9247" w:type="dxa"/>
         <w:tblLayout w:type="fixed"/>
@@ -14442,7 +15568,7 @@
     </w:tbl>
     <w:p>
       <w:pPr>
-        <w:pStyle w:val="berschrift2"/>
+        <w:pStyle w:val="Heading2"/>
         <w:rPr>
           <w:rFonts w:asciiTheme="minorHAnsi" w:hAnsiTheme="minorHAnsi" w:cstheme="minorHAnsi"/>
           <w:color w:val="auto"/>
@@ -14477,7 +15603,7 @@
     </w:p>
     <w:p>
       <w:pPr>
-        <w:pStyle w:val="berschrift2"/>
+        <w:pStyle w:val="Heading2"/>
         <w:rPr>
           <w:rFonts w:asciiTheme="minorHAnsi" w:hAnsiTheme="minorHAnsi" w:cstheme="minorHAnsi"/>
           <w:color w:val="auto"/>
@@ -14512,7 +15638,7 @@
     </w:p>
     <w:tbl>
       <w:tblPr>
-        <w:tblStyle w:val="Tabellenraster"/>
+        <w:tblStyle w:val="TableGrid"/>
         <w:tblW w:w="0" w:type="auto"/>
         <w:tblLook w:val="04A0" w:firstRow="1" w:lastRow="0" w:firstColumn="1" w:lastColumn="0" w:noHBand="0" w:noVBand="1"/>
       </w:tblPr>
@@ -14835,7 +15961,7 @@
     </w:p>
     <w:p>
       <w:pPr>
-        <w:pStyle w:val="berschrift2"/>
+        <w:pStyle w:val="Heading2"/>
         <w:rPr>
           <w:rFonts w:cstheme="minorHAnsi"/>
           <w:color w:val="000000" w:themeColor="text1"/>
@@ -14869,7 +15995,7 @@
     </w:p>
     <w:p>
       <w:pPr>
-        <w:pStyle w:val="berschrift2"/>
+        <w:pStyle w:val="Heading2"/>
         <w:rPr>
           <w:rFonts w:cstheme="minorHAnsi"/>
           <w:color w:val="000000" w:themeColor="text1"/>
@@ -14903,7 +16029,7 @@
     </w:p>
     <w:p>
       <w:pPr>
-        <w:pStyle w:val="berschrift2"/>
+        <w:pStyle w:val="Heading2"/>
         <w:rPr>
           <w:rFonts w:asciiTheme="minorHAnsi" w:hAnsiTheme="minorHAnsi" w:cstheme="minorHAnsi"/>
           <w:color w:val="auto"/>
@@ -14920,7 +16046,7 @@
     </w:p>
     <w:p>
       <w:pPr>
-        <w:pStyle w:val="berschrift2"/>
+        <w:pStyle w:val="Heading2"/>
         <w:rPr>
           <w:rFonts w:asciiTheme="minorHAnsi" w:hAnsiTheme="minorHAnsi" w:cstheme="minorHAnsi"/>
           <w:color w:val="auto"/>
@@ -14943,7 +16069,7 @@
     </w:p>
     <w:tbl>
       <w:tblPr>
-        <w:tblStyle w:val="Tabellenraster"/>
+        <w:tblStyle w:val="TableGrid"/>
         <w:tblpPr w:leftFromText="141" w:rightFromText="141" w:vertAnchor="text" w:horzAnchor="margin" w:tblpY="427"/>
         <w:tblW w:w="9322" w:type="dxa"/>
         <w:tblLayout w:type="fixed"/>
@@ -15157,7 +16283,6 @@
                 <w:b/>
               </w:rPr>
             </w:pPr>
-            <w:proofErr w:type="spellStart"/>
             <w:r>
               <w:rPr>
                 <w:rFonts w:cstheme="minorHAnsi"/>
@@ -15165,7 +16290,6 @@
               </w:rPr>
               <w:t>referenz</w:t>
             </w:r>
-            <w:proofErr w:type="spellEnd"/>
           </w:p>
         </w:tc>
         <w:tc>
@@ -15916,7 +17040,7 @@
     </w:p>
     <w:p>
       <w:pPr>
-        <w:pStyle w:val="berschrift2"/>
+        <w:pStyle w:val="Heading2"/>
         <w:rPr>
           <w:rFonts w:asciiTheme="minorHAnsi" w:hAnsiTheme="minorHAnsi" w:cstheme="minorHAnsi"/>
           <w:color w:val="auto"/>
@@ -15933,7 +17057,7 @@
     </w:p>
     <w:p>
       <w:pPr>
-        <w:pStyle w:val="berschrift2"/>
+        <w:pStyle w:val="Heading2"/>
         <w:rPr>
           <w:rFonts w:asciiTheme="minorHAnsi" w:hAnsiTheme="minorHAnsi" w:cstheme="minorHAnsi"/>
           <w:color w:val="auto"/>
@@ -15957,7 +17081,7 @@
     <w:p/>
     <w:tbl>
       <w:tblPr>
-        <w:tblStyle w:val="Tabellenraster"/>
+        <w:tblStyle w:val="TableGrid"/>
         <w:tblpPr w:leftFromText="141" w:rightFromText="141" w:vertAnchor="text" w:horzAnchor="margin" w:tblpY="55"/>
         <w:tblW w:w="9180" w:type="dxa"/>
         <w:tblLayout w:type="fixed"/>
@@ -16152,7 +17276,7 @@
     </w:p>
     <w:p>
       <w:pPr>
-        <w:pStyle w:val="berschrift2"/>
+        <w:pStyle w:val="Heading2"/>
         <w:rPr>
           <w:rFonts w:cstheme="minorHAnsi"/>
           <w:color w:val="000000" w:themeColor="text1"/>
@@ -16425,23 +17549,13 @@
                 <w:rFonts w:cstheme="minorHAnsi"/>
               </w:rPr>
             </w:pPr>
-            <w:proofErr w:type="spellStart"/>
             <w:r>
               <w:rPr>
                 <w:rFonts w:cstheme="minorHAnsi"/>
                 <w:b/>
                 <w:bCs/>
               </w:rPr>
-              <w:t>Vorbedin-gung</w:t>
-            </w:r>
-            <w:proofErr w:type="spellEnd"/>
-            <w:r>
-              <w:rPr>
-                <w:rFonts w:cstheme="minorHAnsi"/>
-                <w:b/>
-                <w:bCs/>
-              </w:rPr>
-              <w:t>(en)</w:t>
+              <w:t>Vorbedin-gung(en)</w:t>
             </w:r>
           </w:p>
         </w:tc>
@@ -16997,23 +18111,13 @@
                 <w:rFonts w:cstheme="minorHAnsi"/>
               </w:rPr>
             </w:pPr>
-            <w:proofErr w:type="spellStart"/>
             <w:r>
               <w:rPr>
                 <w:rFonts w:cstheme="minorHAnsi"/>
                 <w:b/>
                 <w:bCs/>
               </w:rPr>
-              <w:t>Nachbe</w:t>
-            </w:r>
-            <w:proofErr w:type="spellEnd"/>
-            <w:r>
-              <w:rPr>
-                <w:rFonts w:cstheme="minorHAnsi"/>
-                <w:b/>
-                <w:bCs/>
-              </w:rPr>
-              <w:t>-dingung(en)</w:t>
+              <w:t>Nachbe-dingung(en)</w:t>
             </w:r>
           </w:p>
         </w:tc>
@@ -17163,7 +18267,7 @@
     </w:p>
     <w:p>
       <w:pPr>
-        <w:pStyle w:val="berschrift1"/>
+        <w:pStyle w:val="Heading1"/>
         <w:jc w:val="center"/>
         <w:rPr>
           <w:rFonts w:asciiTheme="minorHAnsi" w:hAnsiTheme="minorHAnsi" w:cstheme="minorHAnsi"/>
@@ -17181,7 +18285,7 @@
     </w:p>
     <w:p>
       <w:pPr>
-        <w:pStyle w:val="berschrift1"/>
+        <w:pStyle w:val="Heading1"/>
         <w:jc w:val="center"/>
         <w:rPr>
           <w:rFonts w:asciiTheme="minorHAnsi" w:hAnsiTheme="minorHAnsi" w:cstheme="minorHAnsi"/>
@@ -17205,7 +18309,7 @@
     </w:p>
     <w:p>
       <w:pPr>
-        <w:pStyle w:val="berschrift2"/>
+        <w:pStyle w:val="Heading2"/>
         <w:rPr>
           <w:rFonts w:asciiTheme="minorHAnsi" w:hAnsiTheme="minorHAnsi" w:cstheme="minorHAnsi"/>
           <w:color w:val="auto"/>
@@ -17262,7 +18366,7 @@
     <w:p/>
     <w:p>
       <w:pPr>
-        <w:pStyle w:val="berschrift2"/>
+        <w:pStyle w:val="Heading2"/>
         <w:rPr>
           <w:rFonts w:asciiTheme="minorHAnsi" w:hAnsiTheme="minorHAnsi" w:cstheme="minorHAnsi"/>
           <w:color w:val="auto"/>
@@ -17349,7 +18453,7 @@
     <w:p/>
     <w:p>
       <w:pPr>
-        <w:pStyle w:val="berschrift2"/>
+        <w:pStyle w:val="Heading2"/>
         <w:rPr>
           <w:rFonts w:asciiTheme="minorHAnsi" w:hAnsiTheme="minorHAnsi" w:cstheme="minorHAnsi"/>
           <w:color w:val="auto"/>
@@ -17457,7 +18561,7 @@
     <w:sdtContent>
       <w:p>
         <w:pPr>
-          <w:pStyle w:val="Fuzeile"/>
+          <w:pStyle w:val="Footer"/>
           <w:jc w:val="center"/>
         </w:pPr>
         <w:r>
@@ -17483,7 +18587,7 @@
   </w:sdt>
   <w:p>
     <w:pPr>
-      <w:pStyle w:val="Fuzeile"/>
+      <w:pStyle w:val="Footer"/>
       <w:jc w:val="right"/>
       <w:rPr>
         <w:sz w:val="16"/>
@@ -18035,16 +19139,16 @@
     <w:lsdException w:name="Unresolved Mention" w:semiHidden="1" w:unhideWhenUsed="1"/>
     <w:lsdException w:name="Smart Link" w:semiHidden="1" w:unhideWhenUsed="1"/>
   </w:latentStyles>
-  <w:style w:type="paragraph" w:default="1" w:styleId="Standard">
+  <w:style w:type="paragraph" w:default="1" w:styleId="Normal">
     <w:name w:val="Normal"/>
     <w:qFormat/>
     <w:rsid w:val="007946BE"/>
   </w:style>
-  <w:style w:type="paragraph" w:styleId="berschrift1">
+  <w:style w:type="paragraph" w:styleId="Heading1">
     <w:name w:val="heading 1"/>
-    <w:basedOn w:val="Standard"/>
-    <w:next w:val="Standard"/>
-    <w:link w:val="berschrift1Zchn"/>
+    <w:basedOn w:val="Normal"/>
+    <w:next w:val="Normal"/>
+    <w:link w:val="Heading1Char"/>
     <w:uiPriority w:val="9"/>
     <w:qFormat/>
     <w:rsid w:val="00D85B54"/>
@@ -18061,11 +19165,11 @@
       <w:szCs w:val="32"/>
     </w:rPr>
   </w:style>
-  <w:style w:type="paragraph" w:styleId="berschrift2">
+  <w:style w:type="paragraph" w:styleId="Heading2">
     <w:name w:val="heading 2"/>
-    <w:basedOn w:val="Standard"/>
-    <w:next w:val="Standard"/>
-    <w:link w:val="berschrift2Zchn"/>
+    <w:basedOn w:val="Normal"/>
+    <w:next w:val="Normal"/>
+    <w:link w:val="Heading2Char"/>
     <w:uiPriority w:val="9"/>
     <w:unhideWhenUsed/>
     <w:qFormat/>
@@ -18083,11 +19187,11 @@
       <w:szCs w:val="26"/>
     </w:rPr>
   </w:style>
-  <w:style w:type="paragraph" w:styleId="berschrift7">
+  <w:style w:type="paragraph" w:styleId="Heading7">
     <w:name w:val="heading 7"/>
-    <w:basedOn w:val="Standard"/>
-    <w:next w:val="Standard"/>
-    <w:link w:val="berschrift7Zchn"/>
+    <w:basedOn w:val="Normal"/>
+    <w:next w:val="Normal"/>
+    <w:link w:val="Heading7Char"/>
     <w:uiPriority w:val="9"/>
     <w:semiHidden/>
     <w:unhideWhenUsed/>
@@ -18106,13 +19210,13 @@
       <w:color w:val="1F4D78" w:themeColor="accent1" w:themeShade="7F"/>
     </w:rPr>
   </w:style>
-  <w:style w:type="character" w:default="1" w:styleId="Absatz-Standardschriftart">
+  <w:style w:type="character" w:default="1" w:styleId="DefaultParagraphFont">
     <w:name w:val="Default Paragraph Font"/>
     <w:uiPriority w:val="1"/>
     <w:semiHidden/>
     <w:unhideWhenUsed/>
   </w:style>
-  <w:style w:type="table" w:default="1" w:styleId="NormaleTabelle">
+  <w:style w:type="table" w:default="1" w:styleId="TableNormal">
     <w:name w:val="Normal Table"/>
     <w:uiPriority w:val="99"/>
     <w:semiHidden/>
@@ -18127,16 +19231,16 @@
       </w:tblCellMar>
     </w:tblPr>
   </w:style>
-  <w:style w:type="numbering" w:default="1" w:styleId="KeineListe">
+  <w:style w:type="numbering" w:default="1" w:styleId="NoList">
     <w:name w:val="No List"/>
     <w:uiPriority w:val="99"/>
     <w:semiHidden/>
     <w:unhideWhenUsed/>
   </w:style>
-  <w:style w:type="character" w:customStyle="1" w:styleId="berschrift1Zchn">
-    <w:name w:val="Überschrift 1 Zchn"/>
-    <w:basedOn w:val="Absatz-Standardschriftart"/>
-    <w:link w:val="berschrift1"/>
+  <w:style w:type="character" w:customStyle="1" w:styleId="Heading1Char">
+    <w:name w:val="Heading 1 Char"/>
+    <w:basedOn w:val="DefaultParagraphFont"/>
+    <w:link w:val="Heading1"/>
     <w:uiPriority w:val="9"/>
     <w:rsid w:val="00D85B54"/>
     <w:rPr>
@@ -18146,10 +19250,10 @@
       <w:szCs w:val="32"/>
     </w:rPr>
   </w:style>
-  <w:style w:type="character" w:customStyle="1" w:styleId="berschrift2Zchn">
-    <w:name w:val="Überschrift 2 Zchn"/>
-    <w:basedOn w:val="Absatz-Standardschriftart"/>
-    <w:link w:val="berschrift2"/>
+  <w:style w:type="character" w:customStyle="1" w:styleId="Heading2Char">
+    <w:name w:val="Heading 2 Char"/>
+    <w:basedOn w:val="DefaultParagraphFont"/>
+    <w:link w:val="Heading2"/>
     <w:uiPriority w:val="9"/>
     <w:rsid w:val="00D85B54"/>
     <w:rPr>
@@ -18159,11 +19263,11 @@
       <w:szCs w:val="26"/>
     </w:rPr>
   </w:style>
-  <w:style w:type="paragraph" w:styleId="Titel">
+  <w:style w:type="paragraph" w:styleId="Title">
     <w:name w:val="Title"/>
-    <w:basedOn w:val="Standard"/>
-    <w:next w:val="Standard"/>
-    <w:link w:val="TitelZchn"/>
+    <w:basedOn w:val="Normal"/>
+    <w:next w:val="Normal"/>
+    <w:link w:val="TitleChar"/>
     <w:uiPriority w:val="10"/>
     <w:qFormat/>
     <w:rsid w:val="00D85B54"/>
@@ -18179,10 +19283,10 @@
       <w:szCs w:val="56"/>
     </w:rPr>
   </w:style>
-  <w:style w:type="character" w:customStyle="1" w:styleId="TitelZchn">
-    <w:name w:val="Titel Zchn"/>
-    <w:basedOn w:val="Absatz-Standardschriftart"/>
-    <w:link w:val="Titel"/>
+  <w:style w:type="character" w:customStyle="1" w:styleId="TitleChar">
+    <w:name w:val="Title Char"/>
+    <w:basedOn w:val="DefaultParagraphFont"/>
+    <w:link w:val="Title"/>
     <w:uiPriority w:val="10"/>
     <w:rsid w:val="00D85B54"/>
     <w:rPr>
@@ -18193,10 +19297,10 @@
       <w:szCs w:val="56"/>
     </w:rPr>
   </w:style>
-  <w:style w:type="paragraph" w:styleId="Inhaltsverzeichnisberschrift">
+  <w:style w:type="paragraph" w:styleId="TOCHeading">
     <w:name w:val="TOC Heading"/>
-    <w:basedOn w:val="berschrift1"/>
-    <w:next w:val="Standard"/>
+    <w:basedOn w:val="Heading1"/>
+    <w:next w:val="Normal"/>
     <w:uiPriority w:val="39"/>
     <w:unhideWhenUsed/>
     <w:qFormat/>
@@ -18208,10 +19312,10 @@
       <w:lang w:eastAsia="de-DE"/>
     </w:rPr>
   </w:style>
-  <w:style w:type="paragraph" w:styleId="Verzeichnis1">
+  <w:style w:type="paragraph" w:styleId="TOC1">
     <w:name w:val="toc 1"/>
-    <w:basedOn w:val="Standard"/>
-    <w:next w:val="Standard"/>
+    <w:basedOn w:val="Normal"/>
+    <w:next w:val="Normal"/>
     <w:autoRedefine/>
     <w:uiPriority w:val="39"/>
     <w:unhideWhenUsed/>
@@ -18220,10 +19324,10 @@
       <w:spacing w:after="100"/>
     </w:pPr>
   </w:style>
-  <w:style w:type="paragraph" w:styleId="Verzeichnis2">
+  <w:style w:type="paragraph" w:styleId="TOC2">
     <w:name w:val="toc 2"/>
-    <w:basedOn w:val="Standard"/>
-    <w:next w:val="Standard"/>
+    <w:basedOn w:val="Normal"/>
+    <w:next w:val="Normal"/>
     <w:autoRedefine/>
     <w:uiPriority w:val="39"/>
     <w:unhideWhenUsed/>
@@ -18235,7 +19339,7 @@
   </w:style>
   <w:style w:type="character" w:styleId="Hyperlink">
     <w:name w:val="Hyperlink"/>
-    <w:basedOn w:val="Absatz-Standardschriftart"/>
+    <w:basedOn w:val="DefaultParagraphFont"/>
     <w:uiPriority w:val="99"/>
     <w:unhideWhenUsed/>
     <w:rsid w:val="00D85B54"/>
@@ -18244,10 +19348,10 @@
       <w:u w:val="single"/>
     </w:rPr>
   </w:style>
-  <w:style w:type="character" w:customStyle="1" w:styleId="berschrift7Zchn">
-    <w:name w:val="Überschrift 7 Zchn"/>
-    <w:basedOn w:val="Absatz-Standardschriftart"/>
-    <w:link w:val="berschrift7"/>
+  <w:style w:type="character" w:customStyle="1" w:styleId="Heading7Char">
+    <w:name w:val="Heading 7 Char"/>
+    <w:basedOn w:val="DefaultParagraphFont"/>
+    <w:link w:val="Heading7"/>
     <w:uiPriority w:val="9"/>
     <w:semiHidden/>
     <w:rsid w:val="00D85B54"/>
@@ -18258,11 +19362,11 @@
       <w:color w:val="1F4D78" w:themeColor="accent1" w:themeShade="7F"/>
     </w:rPr>
   </w:style>
-  <w:style w:type="paragraph" w:styleId="Untertitel">
+  <w:style w:type="paragraph" w:styleId="Subtitle">
     <w:name w:val="Subtitle"/>
-    <w:basedOn w:val="Standard"/>
-    <w:next w:val="Standard"/>
-    <w:link w:val="UntertitelZchn"/>
+    <w:basedOn w:val="Normal"/>
+    <w:next w:val="Normal"/>
+    <w:link w:val="SubtitleChar"/>
     <w:uiPriority w:val="11"/>
     <w:qFormat/>
     <w:rsid w:val="00D85B54"/>
@@ -18277,10 +19381,10 @@
       <w:spacing w:val="15"/>
     </w:rPr>
   </w:style>
-  <w:style w:type="character" w:customStyle="1" w:styleId="UntertitelZchn">
-    <w:name w:val="Untertitel Zchn"/>
-    <w:basedOn w:val="Absatz-Standardschriftart"/>
-    <w:link w:val="Untertitel"/>
+  <w:style w:type="character" w:customStyle="1" w:styleId="SubtitleChar">
+    <w:name w:val="Subtitle Char"/>
+    <w:basedOn w:val="DefaultParagraphFont"/>
+    <w:link w:val="Subtitle"/>
     <w:uiPriority w:val="11"/>
     <w:rsid w:val="00D85B54"/>
     <w:rPr>
@@ -18289,9 +19393,9 @@
       <w:spacing w:val="15"/>
     </w:rPr>
   </w:style>
-  <w:style w:type="character" w:styleId="SchwacherVerweis">
+  <w:style w:type="character" w:styleId="SubtleReference">
     <w:name w:val="Subtle Reference"/>
-    <w:basedOn w:val="Absatz-Standardschriftart"/>
+    <w:basedOn w:val="DefaultParagraphFont"/>
     <w:uiPriority w:val="31"/>
     <w:qFormat/>
     <w:rsid w:val="00D85B54"/>
@@ -18302,7 +19406,7 @@
   </w:style>
   <w:style w:type="paragraph" w:customStyle="1" w:styleId="Notiz">
     <w:name w:val="Notiz"/>
-    <w:basedOn w:val="Standard"/>
+    <w:basedOn w:val="Normal"/>
     <w:link w:val="NotizZchn"/>
     <w:qFormat/>
     <w:rsid w:val="00D85B54"/>
@@ -18327,7 +19431,7 @@
   </w:style>
   <w:style w:type="character" w:customStyle="1" w:styleId="NotizZchn">
     <w:name w:val="Notiz Zchn"/>
-    <w:basedOn w:val="Absatz-Standardschriftart"/>
+    <w:basedOn w:val="DefaultParagraphFont"/>
     <w:link w:val="Notiz"/>
     <w:rsid w:val="00D85B54"/>
     <w:rPr>
@@ -18338,10 +19442,10 @@
       <w:lang w:eastAsia="de-DE"/>
     </w:rPr>
   </w:style>
-  <w:style w:type="paragraph" w:styleId="Funotentext">
+  <w:style w:type="paragraph" w:styleId="FootnoteText">
     <w:name w:val="footnote text"/>
-    <w:basedOn w:val="Standard"/>
-    <w:link w:val="FunotentextZchn"/>
+    <w:basedOn w:val="Normal"/>
+    <w:link w:val="FootnoteTextChar"/>
     <w:semiHidden/>
     <w:rsid w:val="00E602EC"/>
     <w:pPr>
@@ -18355,10 +19459,10 @@
       <w:lang w:eastAsia="de-DE"/>
     </w:rPr>
   </w:style>
-  <w:style w:type="character" w:customStyle="1" w:styleId="FunotentextZchn">
-    <w:name w:val="Fußnotentext Zchn"/>
-    <w:basedOn w:val="Absatz-Standardschriftart"/>
-    <w:link w:val="Funotentext"/>
+  <w:style w:type="character" w:customStyle="1" w:styleId="FootnoteTextChar">
+    <w:name w:val="Footnote Text Char"/>
+    <w:basedOn w:val="DefaultParagraphFont"/>
+    <w:link w:val="FootnoteText"/>
     <w:semiHidden/>
     <w:rsid w:val="00E602EC"/>
     <w:rPr>
@@ -18368,9 +19472,9 @@
       <w:lang w:eastAsia="de-DE"/>
     </w:rPr>
   </w:style>
-  <w:style w:type="character" w:styleId="Funotenzeichen">
+  <w:style w:type="character" w:styleId="FootnoteReference">
     <w:name w:val="footnote reference"/>
-    <w:basedOn w:val="Absatz-Standardschriftart"/>
+    <w:basedOn w:val="DefaultParagraphFont"/>
     <w:semiHidden/>
     <w:rsid w:val="00E602EC"/>
     <w:rPr>
@@ -18397,7 +19501,7 @@
   </w:style>
   <w:style w:type="character" w:customStyle="1" w:styleId="InhaltsverzeichnisZchn">
     <w:name w:val="Inhaltsverzeichnis Zchn"/>
-    <w:basedOn w:val="Absatz-Standardschriftart"/>
+    <w:basedOn w:val="DefaultParagraphFont"/>
     <w:link w:val="Inhaltsverzeichnis"/>
     <w:uiPriority w:val="99"/>
     <w:locked/>
@@ -18411,9 +19515,9 @@
       <w:lang w:eastAsia="de-DE"/>
     </w:rPr>
   </w:style>
-  <w:style w:type="character" w:styleId="Kommentarzeichen">
+  <w:style w:type="character" w:styleId="CommentReference">
     <w:name w:val="annotation reference"/>
-    <w:basedOn w:val="Absatz-Standardschriftart"/>
+    <w:basedOn w:val="DefaultParagraphFont"/>
     <w:uiPriority w:val="99"/>
     <w:semiHidden/>
     <w:unhideWhenUsed/>
@@ -18423,10 +19527,10 @@
       <w:szCs w:val="16"/>
     </w:rPr>
   </w:style>
-  <w:style w:type="paragraph" w:styleId="Kommentartext">
+  <w:style w:type="paragraph" w:styleId="CommentText">
     <w:name w:val="annotation text"/>
-    <w:basedOn w:val="Standard"/>
-    <w:link w:val="KommentartextZchn"/>
+    <w:basedOn w:val="Normal"/>
+    <w:link w:val="CommentTextChar"/>
     <w:uiPriority w:val="99"/>
     <w:unhideWhenUsed/>
     <w:rsid w:val="00E602EC"/>
@@ -18439,10 +19543,10 @@
       <w:lang w:val="en-GB"/>
     </w:rPr>
   </w:style>
-  <w:style w:type="character" w:customStyle="1" w:styleId="KommentartextZchn">
-    <w:name w:val="Kommentartext Zchn"/>
-    <w:basedOn w:val="Absatz-Standardschriftart"/>
-    <w:link w:val="Kommentartext"/>
+  <w:style w:type="character" w:customStyle="1" w:styleId="CommentTextChar">
+    <w:name w:val="Comment Text Char"/>
+    <w:basedOn w:val="DefaultParagraphFont"/>
+    <w:link w:val="CommentText"/>
     <w:uiPriority w:val="99"/>
     <w:rsid w:val="00E602EC"/>
     <w:rPr>
@@ -18451,10 +19555,10 @@
       <w:lang w:val="en-GB"/>
     </w:rPr>
   </w:style>
-  <w:style w:type="paragraph" w:styleId="Sprechblasentext">
+  <w:style w:type="paragraph" w:styleId="BalloonText">
     <w:name w:val="Balloon Text"/>
-    <w:basedOn w:val="Standard"/>
-    <w:link w:val="SprechblasentextZchn"/>
+    <w:basedOn w:val="Normal"/>
+    <w:link w:val="BalloonTextChar"/>
     <w:uiPriority w:val="99"/>
     <w:semiHidden/>
     <w:unhideWhenUsed/>
@@ -18468,10 +19572,10 @@
       <w:szCs w:val="18"/>
     </w:rPr>
   </w:style>
-  <w:style w:type="character" w:customStyle="1" w:styleId="SprechblasentextZchn">
-    <w:name w:val="Sprechblasentext Zchn"/>
-    <w:basedOn w:val="Absatz-Standardschriftart"/>
-    <w:link w:val="Sprechblasentext"/>
+  <w:style w:type="character" w:customStyle="1" w:styleId="BalloonTextChar">
+    <w:name w:val="Balloon Text Char"/>
+    <w:basedOn w:val="DefaultParagraphFont"/>
+    <w:link w:val="BalloonText"/>
     <w:uiPriority w:val="99"/>
     <w:semiHidden/>
     <w:rsid w:val="00E602EC"/>
@@ -18481,9 +19585,9 @@
       <w:szCs w:val="18"/>
     </w:rPr>
   </w:style>
-  <w:style w:type="table" w:styleId="Tabellenraster">
+  <w:style w:type="table" w:styleId="TableGrid">
     <w:name w:val="Table Grid"/>
-    <w:basedOn w:val="NormaleTabelle"/>
+    <w:basedOn w:val="TableNormal"/>
     <w:uiPriority w:val="39"/>
     <w:rsid w:val="00780896"/>
     <w:pPr>
@@ -18500,11 +19604,11 @@
       </w:tblBorders>
     </w:tblPr>
   </w:style>
-  <w:style w:type="paragraph" w:styleId="Kommentarthema">
+  <w:style w:type="paragraph" w:styleId="CommentSubject">
     <w:name w:val="annotation subject"/>
-    <w:basedOn w:val="Kommentartext"/>
-    <w:next w:val="Kommentartext"/>
-    <w:link w:val="KommentarthemaZchn"/>
+    <w:basedOn w:val="CommentText"/>
+    <w:next w:val="CommentText"/>
+    <w:link w:val="CommentSubjectChar"/>
     <w:uiPriority w:val="99"/>
     <w:semiHidden/>
     <w:unhideWhenUsed/>
@@ -18515,10 +19619,10 @@
       <w:lang w:val="de-DE"/>
     </w:rPr>
   </w:style>
-  <w:style w:type="character" w:customStyle="1" w:styleId="KommentarthemaZchn">
-    <w:name w:val="Kommentarthema Zchn"/>
-    <w:basedOn w:val="KommentartextZchn"/>
-    <w:link w:val="Kommentarthema"/>
+  <w:style w:type="character" w:customStyle="1" w:styleId="CommentSubjectChar">
+    <w:name w:val="Comment Subject Char"/>
+    <w:basedOn w:val="CommentTextChar"/>
+    <w:link w:val="CommentSubject"/>
     <w:uiPriority w:val="99"/>
     <w:semiHidden/>
     <w:rsid w:val="00497D84"/>
@@ -18530,10 +19634,10 @@
       <w:lang w:val="en-GB"/>
     </w:rPr>
   </w:style>
-  <w:style w:type="paragraph" w:styleId="Kopfzeile">
+  <w:style w:type="paragraph" w:styleId="Header">
     <w:name w:val="header"/>
-    <w:basedOn w:val="Standard"/>
-    <w:link w:val="KopfzeileZchn"/>
+    <w:basedOn w:val="Normal"/>
+    <w:link w:val="HeaderChar"/>
     <w:uiPriority w:val="99"/>
     <w:unhideWhenUsed/>
     <w:rsid w:val="00497D84"/>
@@ -18545,17 +19649,17 @@
       <w:spacing w:after="0" w:line="240" w:lineRule="auto"/>
     </w:pPr>
   </w:style>
-  <w:style w:type="character" w:customStyle="1" w:styleId="KopfzeileZchn">
-    <w:name w:val="Kopfzeile Zchn"/>
-    <w:basedOn w:val="Absatz-Standardschriftart"/>
-    <w:link w:val="Kopfzeile"/>
+  <w:style w:type="character" w:customStyle="1" w:styleId="HeaderChar">
+    <w:name w:val="Header Char"/>
+    <w:basedOn w:val="DefaultParagraphFont"/>
+    <w:link w:val="Header"/>
     <w:uiPriority w:val="99"/>
     <w:rsid w:val="00497D84"/>
   </w:style>
-  <w:style w:type="paragraph" w:styleId="Fuzeile">
+  <w:style w:type="paragraph" w:styleId="Footer">
     <w:name w:val="footer"/>
-    <w:basedOn w:val="Standard"/>
-    <w:link w:val="FuzeileZchn"/>
+    <w:basedOn w:val="Normal"/>
+    <w:link w:val="FooterChar"/>
     <w:uiPriority w:val="99"/>
     <w:unhideWhenUsed/>
     <w:rsid w:val="00497D84"/>
@@ -18567,16 +19671,16 @@
       <w:spacing w:after="0" w:line="240" w:lineRule="auto"/>
     </w:pPr>
   </w:style>
-  <w:style w:type="character" w:customStyle="1" w:styleId="FuzeileZchn">
-    <w:name w:val="Fußzeile Zchn"/>
-    <w:basedOn w:val="Absatz-Standardschriftart"/>
-    <w:link w:val="Fuzeile"/>
+  <w:style w:type="character" w:customStyle="1" w:styleId="FooterChar">
+    <w:name w:val="Footer Char"/>
+    <w:basedOn w:val="DefaultParagraphFont"/>
+    <w:link w:val="Footer"/>
     <w:uiPriority w:val="99"/>
     <w:rsid w:val="00497D84"/>
   </w:style>
-  <w:style w:type="table" w:styleId="MittleresRaster2">
+  <w:style w:type="table" w:styleId="MediumGrid2">
     <w:name w:val="Medium Grid 2"/>
-    <w:basedOn w:val="NormaleTabelle"/>
+    <w:basedOn w:val="TableNormal"/>
     <w:uiPriority w:val="68"/>
     <w:rsid w:val="00270238"/>
     <w:pPr>
@@ -18692,9 +19796,9 @@
       </w:tcPr>
     </w:tblStylePr>
   </w:style>
-  <w:style w:type="paragraph" w:styleId="Listenabsatz">
+  <w:style w:type="paragraph" w:styleId="ListParagraph">
     <w:name w:val="List Paragraph"/>
-    <w:basedOn w:val="Standard"/>
+    <w:basedOn w:val="Normal"/>
     <w:uiPriority w:val="34"/>
     <w:qFormat/>
     <w:rsid w:val="00260FF7"/>
@@ -18703,9 +19807,9 @@
       <w:contextualSpacing/>
     </w:pPr>
   </w:style>
-  <w:style w:type="character" w:styleId="Zeilennummer">
+  <w:style w:type="character" w:styleId="LineNumber">
     <w:name w:val="line number"/>
-    <w:basedOn w:val="Absatz-Standardschriftart"/>
+    <w:basedOn w:val="DefaultParagraphFont"/>
     <w:uiPriority w:val="99"/>
     <w:semiHidden/>
     <w:unhideWhenUsed/>

</xml_diff>